<commit_message>
A little information added to the peer marking form record
</commit_message>
<xml_diff>
--- a/doc/Portfolio Group Project 21-EXT (2024-25).docx
+++ b/doc/Portfolio Group Project 21-EXT (2024-25).docx
@@ -1728,15 +1728,15 @@
         </w:tblCellMar>
       </w:tblPr>
       <w:tblGrid>
-        <w:gridCol w:w="1753"/>
-        <w:gridCol w:w="4264"/>
+        <w:gridCol w:w="1752"/>
+        <w:gridCol w:w="4265"/>
         <w:gridCol w:w="3009"/>
       </w:tblGrid>
       <w:tr>
         <w:trPr/>
         <w:tc>
           <w:tcPr>
-            <w:tcW w:w="1753" w:type="dxa"/>
+            <w:tcW w:w="1752" w:type="dxa"/>
             <w:tcBorders>
               <w:top w:val="single" w:sz="4" w:space="0" w:color="000000"/>
               <w:left w:val="single" w:sz="4" w:space="0" w:color="000000"/>
@@ -1764,7 +1764,7 @@
         </w:tc>
         <w:tc>
           <w:tcPr>
-            <w:tcW w:w="4264" w:type="dxa"/>
+            <w:tcW w:w="4265" w:type="dxa"/>
             <w:tcBorders>
               <w:top w:val="single" w:sz="4" w:space="0" w:color="000000"/>
               <w:left w:val="single" w:sz="4" w:space="0" w:color="000000"/>
@@ -1824,7 +1824,7 @@
         <w:trPr/>
         <w:tc>
           <w:tcPr>
-            <w:tcW w:w="1753" w:type="dxa"/>
+            <w:tcW w:w="1752" w:type="dxa"/>
             <w:tcBorders>
               <w:left w:val="single" w:sz="4" w:space="0" w:color="000000"/>
               <w:bottom w:val="single" w:sz="4" w:space="0" w:color="000000"/>
@@ -1844,7 +1844,7 @@
         </w:tc>
         <w:tc>
           <w:tcPr>
-            <w:tcW w:w="4264" w:type="dxa"/>
+            <w:tcW w:w="4265" w:type="dxa"/>
             <w:tcBorders>
               <w:left w:val="single" w:sz="4" w:space="0" w:color="000000"/>
               <w:bottom w:val="single" w:sz="4" w:space="0" w:color="000000"/>
@@ -1877,7 +1877,7 @@
               <w:widowControl w:val="false"/>
               <w:numPr>
                 <w:ilvl w:val="0"/>
-                <w:numId w:val="2"/>
+                <w:numId w:val="1"/>
               </w:numPr>
               <w:rPr/>
             </w:pPr>
@@ -1892,7 +1892,7 @@
               <w:widowControl w:val="false"/>
               <w:numPr>
                 <w:ilvl w:val="0"/>
-                <w:numId w:val="2"/>
+                <w:numId w:val="1"/>
               </w:numPr>
               <w:rPr/>
             </w:pPr>
@@ -1907,7 +1907,7 @@
               <w:widowControl w:val="false"/>
               <w:numPr>
                 <w:ilvl w:val="0"/>
-                <w:numId w:val="2"/>
+                <w:numId w:val="1"/>
               </w:numPr>
               <w:rPr/>
             </w:pPr>
@@ -1922,7 +1922,7 @@
               <w:widowControl w:val="false"/>
               <w:numPr>
                 <w:ilvl w:val="0"/>
-                <w:numId w:val="2"/>
+                <w:numId w:val="1"/>
               </w:numPr>
               <w:rPr/>
             </w:pPr>
@@ -1937,7 +1937,7 @@
         <w:trPr/>
         <w:tc>
           <w:tcPr>
-            <w:tcW w:w="1753" w:type="dxa"/>
+            <w:tcW w:w="1752" w:type="dxa"/>
             <w:tcBorders>
               <w:left w:val="single" w:sz="4" w:space="0" w:color="000000"/>
               <w:bottom w:val="single" w:sz="4" w:space="0" w:color="000000"/>
@@ -1957,7 +1957,7 @@
         </w:tc>
         <w:tc>
           <w:tcPr>
-            <w:tcW w:w="4264" w:type="dxa"/>
+            <w:tcW w:w="4265" w:type="dxa"/>
             <w:tcBorders>
               <w:left w:val="single" w:sz="4" w:space="0" w:color="000000"/>
               <w:bottom w:val="single" w:sz="4" w:space="0" w:color="000000"/>
@@ -1990,7 +1990,7 @@
               <w:widowControl w:val="false"/>
               <w:numPr>
                 <w:ilvl w:val="0"/>
-                <w:numId w:val="3"/>
+                <w:numId w:val="2"/>
               </w:numPr>
               <w:rPr/>
             </w:pPr>
@@ -2005,7 +2005,7 @@
               <w:widowControl w:val="false"/>
               <w:numPr>
                 <w:ilvl w:val="0"/>
-                <w:numId w:val="3"/>
+                <w:numId w:val="2"/>
               </w:numPr>
               <w:rPr/>
             </w:pPr>
@@ -2020,7 +2020,7 @@
               <w:widowControl w:val="false"/>
               <w:numPr>
                 <w:ilvl w:val="0"/>
-                <w:numId w:val="3"/>
+                <w:numId w:val="2"/>
               </w:numPr>
               <w:rPr/>
             </w:pPr>
@@ -2035,7 +2035,7 @@
         <w:trPr/>
         <w:tc>
           <w:tcPr>
-            <w:tcW w:w="1753" w:type="dxa"/>
+            <w:tcW w:w="1752" w:type="dxa"/>
             <w:tcBorders>
               <w:left w:val="single" w:sz="4" w:space="0" w:color="000000"/>
               <w:bottom w:val="single" w:sz="4" w:space="0" w:color="000000"/>
@@ -2055,7 +2055,7 @@
         </w:tc>
         <w:tc>
           <w:tcPr>
-            <w:tcW w:w="4264" w:type="dxa"/>
+            <w:tcW w:w="4265" w:type="dxa"/>
             <w:tcBorders>
               <w:left w:val="single" w:sz="4" w:space="0" w:color="000000"/>
               <w:bottom w:val="single" w:sz="4" w:space="0" w:color="000000"/>
@@ -2088,7 +2088,7 @@
               <w:widowControl w:val="false"/>
               <w:numPr>
                 <w:ilvl w:val="0"/>
-                <w:numId w:val="3"/>
+                <w:numId w:val="2"/>
               </w:numPr>
               <w:rPr/>
             </w:pPr>
@@ -2103,7 +2103,7 @@
               <w:widowControl w:val="false"/>
               <w:numPr>
                 <w:ilvl w:val="0"/>
-                <w:numId w:val="3"/>
+                <w:numId w:val="2"/>
               </w:numPr>
               <w:rPr/>
             </w:pPr>
@@ -2118,7 +2118,7 @@
               <w:widowControl w:val="false"/>
               <w:numPr>
                 <w:ilvl w:val="0"/>
-                <w:numId w:val="3"/>
+                <w:numId w:val="2"/>
               </w:numPr>
               <w:rPr/>
             </w:pPr>
@@ -2133,7 +2133,7 @@
               <w:widowControl w:val="false"/>
               <w:numPr>
                 <w:ilvl w:val="0"/>
-                <w:numId w:val="3"/>
+                <w:numId w:val="2"/>
               </w:numPr>
               <w:rPr/>
             </w:pPr>
@@ -2148,7 +2148,7 @@
         <w:trPr/>
         <w:tc>
           <w:tcPr>
-            <w:tcW w:w="1753" w:type="dxa"/>
+            <w:tcW w:w="1752" w:type="dxa"/>
             <w:tcBorders>
               <w:left w:val="single" w:sz="4" w:space="0" w:color="000000"/>
               <w:bottom w:val="single" w:sz="4" w:space="0" w:color="000000"/>
@@ -2168,7 +2168,7 @@
         </w:tc>
         <w:tc>
           <w:tcPr>
-            <w:tcW w:w="4264" w:type="dxa"/>
+            <w:tcW w:w="4265" w:type="dxa"/>
             <w:tcBorders>
               <w:left w:val="single" w:sz="4" w:space="0" w:color="000000"/>
               <w:bottom w:val="single" w:sz="4" w:space="0" w:color="000000"/>
@@ -2201,7 +2201,7 @@
               <w:widowControl w:val="false"/>
               <w:numPr>
                 <w:ilvl w:val="0"/>
-                <w:numId w:val="4"/>
+                <w:numId w:val="3"/>
               </w:numPr>
               <w:rPr/>
             </w:pPr>
@@ -2216,7 +2216,7 @@
               <w:widowControl w:val="false"/>
               <w:numPr>
                 <w:ilvl w:val="0"/>
-                <w:numId w:val="4"/>
+                <w:numId w:val="3"/>
               </w:numPr>
               <w:rPr/>
             </w:pPr>
@@ -2231,7 +2231,7 @@
               <w:widowControl w:val="false"/>
               <w:numPr>
                 <w:ilvl w:val="0"/>
-                <w:numId w:val="4"/>
+                <w:numId w:val="3"/>
               </w:numPr>
               <w:rPr/>
             </w:pPr>
@@ -2246,7 +2246,7 @@
         <w:trPr/>
         <w:tc>
           <w:tcPr>
-            <w:tcW w:w="1753" w:type="dxa"/>
+            <w:tcW w:w="1752" w:type="dxa"/>
             <w:tcBorders>
               <w:left w:val="single" w:sz="4" w:space="0" w:color="000000"/>
               <w:bottom w:val="single" w:sz="4" w:space="0" w:color="000000"/>
@@ -2266,7 +2266,7 @@
         </w:tc>
         <w:tc>
           <w:tcPr>
-            <w:tcW w:w="4264" w:type="dxa"/>
+            <w:tcW w:w="4265" w:type="dxa"/>
             <w:tcBorders>
               <w:left w:val="single" w:sz="4" w:space="0" w:color="000000"/>
               <w:bottom w:val="single" w:sz="4" w:space="0" w:color="000000"/>
@@ -2299,7 +2299,7 @@
               <w:widowControl w:val="false"/>
               <w:numPr>
                 <w:ilvl w:val="0"/>
-                <w:numId w:val="5"/>
+                <w:numId w:val="4"/>
               </w:numPr>
               <w:rPr/>
             </w:pPr>
@@ -2314,7 +2314,7 @@
         <w:trPr/>
         <w:tc>
           <w:tcPr>
-            <w:tcW w:w="1753" w:type="dxa"/>
+            <w:tcW w:w="1752" w:type="dxa"/>
             <w:tcBorders>
               <w:left w:val="single" w:sz="4" w:space="0" w:color="000000"/>
               <w:bottom w:val="single" w:sz="4" w:space="0" w:color="000000"/>
@@ -2334,7 +2334,7 @@
         </w:tc>
         <w:tc>
           <w:tcPr>
-            <w:tcW w:w="4264" w:type="dxa"/>
+            <w:tcW w:w="4265" w:type="dxa"/>
             <w:tcBorders>
               <w:left w:val="single" w:sz="4" w:space="0" w:color="000000"/>
               <w:bottom w:val="single" w:sz="4" w:space="0" w:color="000000"/>
@@ -2367,7 +2367,7 @@
               <w:widowControl w:val="false"/>
               <w:numPr>
                 <w:ilvl w:val="0"/>
-                <w:numId w:val="3"/>
+                <w:numId w:val="2"/>
               </w:numPr>
               <w:rPr/>
             </w:pPr>
@@ -2382,7 +2382,7 @@
               <w:widowControl w:val="false"/>
               <w:numPr>
                 <w:ilvl w:val="0"/>
-                <w:numId w:val="3"/>
+                <w:numId w:val="2"/>
               </w:numPr>
               <w:rPr/>
             </w:pPr>
@@ -2397,7 +2397,7 @@
               <w:widowControl w:val="false"/>
               <w:numPr>
                 <w:ilvl w:val="0"/>
-                <w:numId w:val="3"/>
+                <w:numId w:val="2"/>
               </w:numPr>
               <w:rPr/>
             </w:pPr>
@@ -2412,7 +2412,7 @@
               <w:widowControl w:val="false"/>
               <w:numPr>
                 <w:ilvl w:val="0"/>
-                <w:numId w:val="3"/>
+                <w:numId w:val="2"/>
               </w:numPr>
               <w:rPr/>
             </w:pPr>
@@ -2427,7 +2427,7 @@
         <w:trPr/>
         <w:tc>
           <w:tcPr>
-            <w:tcW w:w="1753" w:type="dxa"/>
+            <w:tcW w:w="1752" w:type="dxa"/>
             <w:tcBorders>
               <w:left w:val="single" w:sz="4" w:space="0" w:color="000000"/>
               <w:bottom w:val="single" w:sz="4" w:space="0" w:color="000000"/>
@@ -2447,7 +2447,7 @@
         </w:tc>
         <w:tc>
           <w:tcPr>
-            <w:tcW w:w="4264" w:type="dxa"/>
+            <w:tcW w:w="4265" w:type="dxa"/>
             <w:tcBorders>
               <w:left w:val="single" w:sz="4" w:space="0" w:color="000000"/>
               <w:bottom w:val="single" w:sz="4" w:space="0" w:color="000000"/>
@@ -2480,7 +2480,7 @@
               <w:widowControl w:val="false"/>
               <w:numPr>
                 <w:ilvl w:val="0"/>
-                <w:numId w:val="4"/>
+                <w:numId w:val="3"/>
               </w:numPr>
               <w:rPr/>
             </w:pPr>
@@ -2495,7 +2495,7 @@
               <w:widowControl w:val="false"/>
               <w:numPr>
                 <w:ilvl w:val="0"/>
-                <w:numId w:val="4"/>
+                <w:numId w:val="3"/>
               </w:numPr>
               <w:rPr/>
             </w:pPr>
@@ -2510,7 +2510,7 @@
               <w:widowControl w:val="false"/>
               <w:numPr>
                 <w:ilvl w:val="0"/>
-                <w:numId w:val="4"/>
+                <w:numId w:val="3"/>
               </w:numPr>
               <w:rPr/>
             </w:pPr>
@@ -2525,7 +2525,7 @@
         <w:trPr/>
         <w:tc>
           <w:tcPr>
-            <w:tcW w:w="1753" w:type="dxa"/>
+            <w:tcW w:w="1752" w:type="dxa"/>
             <w:tcBorders>
               <w:left w:val="single" w:sz="4" w:space="0" w:color="000000"/>
               <w:bottom w:val="single" w:sz="4" w:space="0" w:color="000000"/>
@@ -2545,7 +2545,7 @@
         </w:tc>
         <w:tc>
           <w:tcPr>
-            <w:tcW w:w="4264" w:type="dxa"/>
+            <w:tcW w:w="4265" w:type="dxa"/>
             <w:tcBorders>
               <w:left w:val="single" w:sz="4" w:space="0" w:color="000000"/>
               <w:bottom w:val="single" w:sz="4" w:space="0" w:color="000000"/>
@@ -2578,7 +2578,7 @@
               <w:widowControl w:val="false"/>
               <w:numPr>
                 <w:ilvl w:val="0"/>
-                <w:numId w:val="6"/>
+                <w:numId w:val="5"/>
               </w:numPr>
               <w:rPr/>
             </w:pPr>
@@ -2952,7 +2952,9 @@
         </w:rPr>
       </w:pPr>
       <w:r>
-        <w:rPr/>
+        <w:rPr>
+          <w:rFonts w:cs="Arial" w:cstheme="minorBidi"/>
+        </w:rPr>
         <w:drawing>
           <wp:anchor behindDoc="0" distT="0" distB="0" distL="0" distR="0" simplePos="0" locked="0" layoutInCell="0" allowOverlap="1" relativeHeight="7">
             <wp:simplePos x="0" y="0"/>
@@ -3477,7 +3479,7 @@
         <w:pStyle w:val="Normal"/>
         <w:numPr>
           <w:ilvl w:val="0"/>
-          <w:numId w:val="7"/>
+          <w:numId w:val="6"/>
         </w:numPr>
         <w:rPr>
           <w:rFonts w:ascii="Calibri Light" w:hAnsi="Calibri Light" w:cs="Calibri Light" w:asciiTheme="majorHAnsi" w:cstheme="majorHAnsi" w:hAnsiTheme="majorHAnsi"/>
@@ -3495,7 +3497,7 @@
         <w:pStyle w:val="Normal"/>
         <w:numPr>
           <w:ilvl w:val="0"/>
-          <w:numId w:val="7"/>
+          <w:numId w:val="6"/>
         </w:numPr>
         <w:rPr>
           <w:rFonts w:ascii="Calibri Light" w:hAnsi="Calibri Light" w:cs="Calibri Light" w:asciiTheme="majorHAnsi" w:cstheme="majorHAnsi" w:hAnsiTheme="majorHAnsi"/>
@@ -3693,7 +3695,7 @@
       <w:bookmarkEnd w:id="33"/>
       <w:r>
         <w:rPr/>
-        <w:t>Software Projects- Peer Marking Form</w:t>
+        <w:t>Software Projects - Peer Marking Form</w:t>
       </w:r>
       <w:bookmarkEnd w:id="34"/>
     </w:p>
@@ -3752,8 +3754,8 @@
         <w:tblLook w:val="0600" w:noHBand="1" w:noVBand="1" w:firstColumn="0" w:lastRow="0" w:lastColumn="0" w:firstRow="0"/>
       </w:tblPr>
       <w:tblGrid>
-        <w:gridCol w:w="447"/>
-        <w:gridCol w:w="8433"/>
+        <w:gridCol w:w="446"/>
+        <w:gridCol w:w="8434"/>
         <w:gridCol w:w="1050"/>
       </w:tblGrid>
       <w:tr>
@@ -3762,7 +3764,7 @@
         </w:trPr>
         <w:tc>
           <w:tcPr>
-            <w:tcW w:w="447" w:type="dxa"/>
+            <w:tcW w:w="446" w:type="dxa"/>
             <w:tcBorders>
               <w:top w:val="single" w:sz="8" w:space="0" w:color="D9D9D9"/>
               <w:left w:val="single" w:sz="8" w:space="0" w:color="D9D9D9"/>
@@ -3793,7 +3795,7 @@
         </w:tc>
         <w:tc>
           <w:tcPr>
-            <w:tcW w:w="8433" w:type="dxa"/>
+            <w:tcW w:w="8434" w:type="dxa"/>
             <w:tcBorders>
               <w:top w:val="single" w:sz="8" w:space="0" w:color="D9D9D9"/>
               <w:left w:val="single" w:sz="8" w:space="0" w:color="D9D9D9"/>
@@ -3862,7 +3864,7 @@
         </w:trPr>
         <w:tc>
           <w:tcPr>
-            <w:tcW w:w="447" w:type="dxa"/>
+            <w:tcW w:w="446" w:type="dxa"/>
             <w:tcBorders>
               <w:top w:val="single" w:sz="8" w:space="0" w:color="D9D9D9"/>
               <w:left w:val="single" w:sz="8" w:space="0" w:color="D9D9D9"/>
@@ -3896,7 +3898,7 @@
         </w:tc>
         <w:tc>
           <w:tcPr>
-            <w:tcW w:w="8433" w:type="dxa"/>
+            <w:tcW w:w="8434" w:type="dxa"/>
             <w:tcBorders>
               <w:top w:val="single" w:sz="8" w:space="0" w:color="D9D9D9"/>
               <w:left w:val="single" w:sz="8" w:space="0" w:color="D9D9D9"/>
@@ -3970,7 +3972,7 @@
         </w:trPr>
         <w:tc>
           <w:tcPr>
-            <w:tcW w:w="447" w:type="dxa"/>
+            <w:tcW w:w="446" w:type="dxa"/>
             <w:tcBorders>
               <w:top w:val="single" w:sz="8" w:space="0" w:color="D9D9D9"/>
               <w:left w:val="single" w:sz="8" w:space="0" w:color="D9D9D9"/>
@@ -4004,7 +4006,7 @@
         </w:tc>
         <w:tc>
           <w:tcPr>
-            <w:tcW w:w="8433" w:type="dxa"/>
+            <w:tcW w:w="8434" w:type="dxa"/>
             <w:tcBorders>
               <w:top w:val="single" w:sz="8" w:space="0" w:color="D9D9D9"/>
               <w:left w:val="single" w:sz="8" w:space="0" w:color="D9D9D9"/>
@@ -4078,7 +4080,7 @@
         </w:trPr>
         <w:tc>
           <w:tcPr>
-            <w:tcW w:w="447" w:type="dxa"/>
+            <w:tcW w:w="446" w:type="dxa"/>
             <w:tcBorders>
               <w:top w:val="single" w:sz="8" w:space="0" w:color="D9D9D9"/>
               <w:left w:val="single" w:sz="8" w:space="0" w:color="D9D9D9"/>
@@ -4112,7 +4114,7 @@
         </w:tc>
         <w:tc>
           <w:tcPr>
-            <w:tcW w:w="8433" w:type="dxa"/>
+            <w:tcW w:w="8434" w:type="dxa"/>
             <w:tcBorders>
               <w:top w:val="single" w:sz="8" w:space="0" w:color="D9D9D9"/>
               <w:left w:val="single" w:sz="8" w:space="0" w:color="D9D9D9"/>
@@ -4186,7 +4188,7 @@
         </w:trPr>
         <w:tc>
           <w:tcPr>
-            <w:tcW w:w="447" w:type="dxa"/>
+            <w:tcW w:w="446" w:type="dxa"/>
             <w:tcBorders>
               <w:top w:val="single" w:sz="8" w:space="0" w:color="D9D9D9"/>
               <w:left w:val="single" w:sz="8" w:space="0" w:color="D9D9D9"/>
@@ -4220,7 +4222,7 @@
         </w:tc>
         <w:tc>
           <w:tcPr>
-            <w:tcW w:w="8433" w:type="dxa"/>
+            <w:tcW w:w="8434" w:type="dxa"/>
             <w:tcBorders>
               <w:top w:val="single" w:sz="8" w:space="0" w:color="D9D9D9"/>
               <w:left w:val="single" w:sz="8" w:space="0" w:color="D9D9D9"/>
@@ -4294,7 +4296,7 @@
         </w:trPr>
         <w:tc>
           <w:tcPr>
-            <w:tcW w:w="447" w:type="dxa"/>
+            <w:tcW w:w="446" w:type="dxa"/>
             <w:tcBorders>
               <w:top w:val="single" w:sz="8" w:space="0" w:color="D9D9D9"/>
               <w:left w:val="single" w:sz="8" w:space="0" w:color="D9D9D9"/>
@@ -4328,7 +4330,7 @@
         </w:tc>
         <w:tc>
           <w:tcPr>
-            <w:tcW w:w="8433" w:type="dxa"/>
+            <w:tcW w:w="8434" w:type="dxa"/>
             <w:tcBorders>
               <w:top w:val="single" w:sz="8" w:space="0" w:color="D9D9D9"/>
               <w:left w:val="single" w:sz="8" w:space="0" w:color="D9D9D9"/>
@@ -4402,7 +4404,7 @@
         </w:trPr>
         <w:tc>
           <w:tcPr>
-            <w:tcW w:w="447" w:type="dxa"/>
+            <w:tcW w:w="446" w:type="dxa"/>
             <w:tcBorders>
               <w:left w:val="single" w:sz="8" w:space="0" w:color="D9D9D9"/>
               <w:bottom w:val="single" w:sz="8" w:space="0" w:color="D9D9D9"/>
@@ -4435,7 +4437,7 @@
         </w:tc>
         <w:tc>
           <w:tcPr>
-            <w:tcW w:w="8433" w:type="dxa"/>
+            <w:tcW w:w="8434" w:type="dxa"/>
             <w:tcBorders>
               <w:left w:val="single" w:sz="8" w:space="0" w:color="D9D9D9"/>
               <w:bottom w:val="single" w:sz="8" w:space="0" w:color="D9D9D9"/>
@@ -4793,8 +4795,8 @@
         <w:tblLook w:val="0600" w:noHBand="1" w:noVBand="1" w:firstColumn="0" w:lastRow="0" w:lastColumn="0" w:firstRow="0"/>
       </w:tblPr>
       <w:tblGrid>
-        <w:gridCol w:w="627"/>
-        <w:gridCol w:w="8253"/>
+        <w:gridCol w:w="626"/>
+        <w:gridCol w:w="8254"/>
         <w:gridCol w:w="1050"/>
       </w:tblGrid>
       <w:tr>
@@ -4803,7 +4805,7 @@
         </w:trPr>
         <w:tc>
           <w:tcPr>
-            <w:tcW w:w="627" w:type="dxa"/>
+            <w:tcW w:w="626" w:type="dxa"/>
             <w:tcBorders>
               <w:top w:val="single" w:sz="8" w:space="0" w:color="D9D9D9"/>
               <w:left w:val="single" w:sz="8" w:space="0" w:color="D9D9D9"/>
@@ -4835,7 +4837,7 @@
         </w:tc>
         <w:tc>
           <w:tcPr>
-            <w:tcW w:w="8253" w:type="dxa"/>
+            <w:tcW w:w="8254" w:type="dxa"/>
             <w:tcBorders>
               <w:top w:val="single" w:sz="8" w:space="0" w:color="D9D9D9"/>
               <w:left w:val="single" w:sz="8" w:space="0" w:color="D9D9D9"/>
@@ -4906,7 +4908,7 @@
         </w:trPr>
         <w:tc>
           <w:tcPr>
-            <w:tcW w:w="627" w:type="dxa"/>
+            <w:tcW w:w="626" w:type="dxa"/>
             <w:tcBorders>
               <w:top w:val="single" w:sz="8" w:space="0" w:color="D9D9D9"/>
               <w:left w:val="single" w:sz="8" w:space="0" w:color="D9D9D9"/>
@@ -4941,7 +4943,7 @@
         </w:tc>
         <w:tc>
           <w:tcPr>
-            <w:tcW w:w="8253" w:type="dxa"/>
+            <w:tcW w:w="8254" w:type="dxa"/>
             <w:tcBorders>
               <w:top w:val="single" w:sz="8" w:space="0" w:color="D9D9D9"/>
               <w:left w:val="single" w:sz="8" w:space="0" w:color="D9D9D9"/>
@@ -5080,7 +5082,7 @@
                 <w:b w:val="false"/>
                 <w:bCs w:val="false"/>
               </w:rPr>
-              <w:t>Lorem ipsum dolor sit amet</w:t>
+              <w:t>Tuesday: absent</w:t>
             </w:r>
           </w:p>
         </w:tc>
@@ -5124,7 +5126,7 @@
         </w:trPr>
         <w:tc>
           <w:tcPr>
-            <w:tcW w:w="627" w:type="dxa"/>
+            <w:tcW w:w="626" w:type="dxa"/>
             <w:tcBorders>
               <w:top w:val="single" w:sz="8" w:space="0" w:color="D9D9D9"/>
               <w:left w:val="single" w:sz="8" w:space="0" w:color="D9D9D9"/>
@@ -5159,7 +5161,7 @@
         </w:tc>
         <w:tc>
           <w:tcPr>
-            <w:tcW w:w="8253" w:type="dxa"/>
+            <w:tcW w:w="8254" w:type="dxa"/>
             <w:tcBorders>
               <w:top w:val="single" w:sz="8" w:space="0" w:color="D9D9D9"/>
               <w:left w:val="single" w:sz="8" w:space="0" w:color="D9D9D9"/>
@@ -5287,16 +5289,16 @@
               <w:pStyle w:val="Normal"/>
               <w:widowControl w:val="false"/>
               <w:rPr>
-                <w:b/>
-                <w:bCs/>
-              </w:rPr>
-            </w:pPr>
-            <w:r>
-              <w:rPr>
                 <w:b w:val="false"/>
                 <w:bCs w:val="false"/>
               </w:rPr>
-              <w:t>Lorem ipsum dolor sit amet</w:t>
+            </w:pPr>
+            <w:r>
+              <w:rPr>
+                <w:b w:val="false"/>
+                <w:bCs w:val="false"/>
+              </w:rPr>
+              <w:t>Tuesday: reviewed with Jed what needed doing with the database and started working on ERD</w:t>
             </w:r>
           </w:p>
         </w:tc>
@@ -5340,7 +5342,7 @@
         </w:trPr>
         <w:tc>
           <w:tcPr>
-            <w:tcW w:w="627" w:type="dxa"/>
+            <w:tcW w:w="626" w:type="dxa"/>
             <w:tcBorders>
               <w:top w:val="single" w:sz="8" w:space="0" w:color="D9D9D9"/>
               <w:left w:val="single" w:sz="8" w:space="0" w:color="D9D9D9"/>
@@ -5375,7 +5377,7 @@
         </w:tc>
         <w:tc>
           <w:tcPr>
-            <w:tcW w:w="8253" w:type="dxa"/>
+            <w:tcW w:w="8254" w:type="dxa"/>
             <w:tcBorders>
               <w:top w:val="single" w:sz="8" w:space="0" w:color="D9D9D9"/>
               <w:left w:val="single" w:sz="8" w:space="0" w:color="D9D9D9"/>
@@ -5462,15 +5464,7 @@
                 <w:sz w:val="21"/>
                 <w:szCs w:val="21"/>
               </w:rPr>
-              <w:t>T</w:t>
-            </w:r>
-            <w:r>
-              <w:rPr>
-                <w:rFonts w:cs="Calibri" w:cstheme="minorHAnsi"/>
-                <w:sz w:val="21"/>
-                <w:szCs w:val="21"/>
-              </w:rPr>
-              <w:t>hursday: worked on the frontend with Jed, planning what ought to go on the home page (dashboard) and the visibility of each element to different user types</w:t>
+              <w:t>Thursday: worked on the frontend with Jed, planning what ought to go on the home page (dashboard) and the visibility of each element to different user types</w:t>
             </w:r>
           </w:p>
           <w:p>
@@ -5522,7 +5516,7 @@
                 <w:b w:val="false"/>
                 <w:bCs w:val="false"/>
               </w:rPr>
-              <w:t>Lorem ipsum dolor sit amet</w:t>
+              <w:t>Tuesday: absent</w:t>
             </w:r>
           </w:p>
         </w:tc>
@@ -5566,7 +5560,7 @@
         </w:trPr>
         <w:tc>
           <w:tcPr>
-            <w:tcW w:w="627" w:type="dxa"/>
+            <w:tcW w:w="626" w:type="dxa"/>
             <w:tcBorders>
               <w:top w:val="single" w:sz="8" w:space="0" w:color="D9D9D9"/>
               <w:left w:val="single" w:sz="8" w:space="0" w:color="D9D9D9"/>
@@ -5601,7 +5595,7 @@
         </w:tc>
         <w:tc>
           <w:tcPr>
-            <w:tcW w:w="8253" w:type="dxa"/>
+            <w:tcW w:w="8254" w:type="dxa"/>
             <w:tcBorders>
               <w:top w:val="single" w:sz="8" w:space="0" w:color="D9D9D9"/>
               <w:left w:val="single" w:sz="8" w:space="0" w:color="D9D9D9"/>
@@ -5731,19 +5725,19 @@
               <w:pStyle w:val="Normal"/>
               <w:widowControl w:val="false"/>
               <w:rPr>
-                <w:b/>
-                <w:bCs/>
-              </w:rPr>
-            </w:pPr>
-            <w:r>
-              <w:rPr>
-                <w:rFonts w:cs="Calibri" w:cstheme="minorHAnsi"/>
                 <w:b w:val="false"/>
                 <w:bCs w:val="false"/>
-                <w:sz w:val="21"/>
-                <w:szCs w:val="21"/>
-              </w:rPr>
-              <w:t>Lorem ipsum dolor sit amet</w:t>
+              </w:rPr>
+            </w:pPr>
+            <w:r>
+              <w:rPr>
+                <w:rFonts w:cs="Calibri" w:cstheme="minorHAnsi"/>
+                <w:b w:val="false"/>
+                <w:bCs w:val="false"/>
+                <w:sz w:val="21"/>
+                <w:szCs w:val="21"/>
+              </w:rPr>
+              <w:t>Tuesday: still need to check</w:t>
             </w:r>
           </w:p>
         </w:tc>
@@ -5787,7 +5781,7 @@
         </w:trPr>
         <w:tc>
           <w:tcPr>
-            <w:tcW w:w="627" w:type="dxa"/>
+            <w:tcW w:w="626" w:type="dxa"/>
             <w:tcBorders>
               <w:left w:val="single" w:sz="8" w:space="0" w:color="D9D9D9"/>
               <w:bottom w:val="single" w:sz="8" w:space="0" w:color="D9D9D9"/>
@@ -5821,7 +5815,7 @@
         </w:tc>
         <w:tc>
           <w:tcPr>
-            <w:tcW w:w="8253" w:type="dxa"/>
+            <w:tcW w:w="8254" w:type="dxa"/>
             <w:tcBorders>
               <w:left w:val="single" w:sz="8" w:space="0" w:color="D9D9D9"/>
               <w:bottom w:val="single" w:sz="8" w:space="0" w:color="D9D9D9"/>
@@ -5945,15 +5939,7 @@
                 <w:sz w:val="21"/>
                 <w:szCs w:val="21"/>
               </w:rPr>
-              <w:t xml:space="preserve">Thursday: begun logging information in this peer marking form, begun recording group member attendance, sent message to all group members and spoke in person with everyone when they were free to try and work out a list of what everyone had already done, sent reminder to everyone to share any resources referenced so they could be cited in this document, </w:t>
-            </w:r>
-            <w:r>
-              <w:rPr>
-                <w:rFonts w:cs="Calibri" w:cstheme="minorHAnsi"/>
-                <w:sz w:val="21"/>
-                <w:szCs w:val="21"/>
-              </w:rPr>
-              <w:t>took screenshots of the discord server and git repository as evidence of collaborative working</w:t>
+              <w:t>Thursday: begun logging information in this peer marking form, begun recording group member attendance, sent message to all group members and spoke in person with everyone when they were free to try and work out a list of what everyone had already done, sent reminder to everyone to share any resources referenced so they could be cited in this document, took screenshots of the discord server and git repository as evidence of collaborative working</w:t>
             </w:r>
           </w:p>
           <w:p>
@@ -5996,16 +5982,33 @@
               <w:pStyle w:val="Normal"/>
               <w:widowControl w:val="false"/>
               <w:rPr>
-                <w:b/>
-                <w:bCs/>
-              </w:rPr>
-            </w:pPr>
-            <w:r>
-              <w:rPr>
                 <w:b w:val="false"/>
                 <w:bCs w:val="false"/>
               </w:rPr>
-              <w:t>Lorem ipsum dolor sit amet</w:t>
+            </w:pPr>
+            <w:r>
+              <w:rPr>
+                <w:b w:val="false"/>
+                <w:bCs w:val="false"/>
+              </w:rPr>
+              <w:t>Monday: recorded and shared notes from the client meeting</w:t>
+            </w:r>
+          </w:p>
+          <w:p>
+            <w:pPr>
+              <w:pStyle w:val="Normal"/>
+              <w:widowControl w:val="false"/>
+              <w:rPr>
+                <w:b w:val="false"/>
+                <w:bCs w:val="false"/>
+              </w:rPr>
+            </w:pPr>
+            <w:r>
+              <w:rPr>
+                <w:b w:val="false"/>
+                <w:bCs w:val="false"/>
+              </w:rPr>
+              <w:t>Tuesday: recorded work done in this document</w:t>
             </w:r>
           </w:p>
         </w:tc>
@@ -6044,7 +6047,7 @@
         </w:trPr>
         <w:tc>
           <w:tcPr>
-            <w:tcW w:w="627" w:type="dxa"/>
+            <w:tcW w:w="626" w:type="dxa"/>
             <w:tcBorders>
               <w:left w:val="single" w:sz="8" w:space="0" w:color="D9D9D9"/>
               <w:bottom w:val="single" w:sz="8" w:space="0" w:color="D9D9D9"/>
@@ -6078,7 +6081,7 @@
         </w:tc>
         <w:tc>
           <w:tcPr>
-            <w:tcW w:w="8253" w:type="dxa"/>
+            <w:tcW w:w="8254" w:type="dxa"/>
             <w:tcBorders>
               <w:left w:val="single" w:sz="8" w:space="0" w:color="D9D9D9"/>
               <w:bottom w:val="single" w:sz="8" w:space="0" w:color="D9D9D9"/>
@@ -6226,16 +6229,16 @@
               <w:pStyle w:val="Normal"/>
               <w:widowControl w:val="false"/>
               <w:rPr>
-                <w:b/>
-                <w:bCs/>
-              </w:rPr>
-            </w:pPr>
-            <w:r>
-              <w:rPr>
                 <w:b w:val="false"/>
                 <w:bCs w:val="false"/>
               </w:rPr>
-              <w:t>Lorem ipsum dolor sit amet</w:t>
+            </w:pPr>
+            <w:r>
+              <w:rPr>
+                <w:b w:val="false"/>
+                <w:bCs w:val="false"/>
+              </w:rPr>
+              <w:t>Tuesday: implemented sidebar for the working version of the web app, with buttons, user information, and a content section taking most of the page with placeholder text, implemented basic heatmap ready to plot data to</w:t>
             </w:r>
           </w:p>
         </w:tc>
@@ -6592,120 +6595,138 @@
   <w:abstractNum w:abstractNumId="1">
     <w:lvl w:ilvl="0">
       <w:start w:val="1"/>
-      <w:numFmt w:val="none"/>
-      <w:suff w:val="nothing"/>
-      <w:lvlText w:val=""/>
+      <w:numFmt w:val="bullet"/>
+      <w:lvlText w:val=""/>
       <w:lvlJc w:val="left"/>
       <w:pPr>
         <w:tabs>
-          <w:tab w:val="num" w:pos="0"/>
+          <w:tab w:val="num" w:pos="720"/>
         </w:tabs>
-        <w:ind w:left="0" w:hanging="0"/>
-      </w:pPr>
+        <w:ind w:left="720" w:hanging="360"/>
+      </w:pPr>
+      <w:rPr>
+        <w:rFonts w:ascii="Symbol" w:hAnsi="Symbol" w:cs="Symbol" w:hint="default"/>
+      </w:rPr>
     </w:lvl>
     <w:lvl w:ilvl="1">
       <w:start w:val="1"/>
-      <w:numFmt w:val="none"/>
-      <w:suff w:val="nothing"/>
-      <w:lvlText w:val=""/>
+      <w:numFmt w:val="bullet"/>
+      <w:lvlText w:val="◦"/>
       <w:lvlJc w:val="left"/>
       <w:pPr>
         <w:tabs>
-          <w:tab w:val="num" w:pos="0"/>
+          <w:tab w:val="num" w:pos="1080"/>
         </w:tabs>
-        <w:ind w:left="0" w:hanging="0"/>
-      </w:pPr>
+        <w:ind w:left="1080" w:hanging="360"/>
+      </w:pPr>
+      <w:rPr>
+        <w:rFonts w:ascii="OpenSymbol" w:hAnsi="OpenSymbol" w:cs="OpenSymbol" w:hint="default"/>
+      </w:rPr>
     </w:lvl>
     <w:lvl w:ilvl="2">
       <w:start w:val="1"/>
-      <w:numFmt w:val="none"/>
-      <w:suff w:val="nothing"/>
-      <w:lvlText w:val=""/>
+      <w:numFmt w:val="bullet"/>
+      <w:lvlText w:val="▪"/>
       <w:lvlJc w:val="left"/>
       <w:pPr>
         <w:tabs>
-          <w:tab w:val="num" w:pos="0"/>
+          <w:tab w:val="num" w:pos="1440"/>
         </w:tabs>
-        <w:ind w:left="0" w:hanging="0"/>
-      </w:pPr>
+        <w:ind w:left="1440" w:hanging="360"/>
+      </w:pPr>
+      <w:rPr>
+        <w:rFonts w:ascii="OpenSymbol" w:hAnsi="OpenSymbol" w:cs="OpenSymbol" w:hint="default"/>
+      </w:rPr>
     </w:lvl>
     <w:lvl w:ilvl="3">
       <w:start w:val="1"/>
-      <w:numFmt w:val="none"/>
-      <w:suff w:val="nothing"/>
-      <w:lvlText w:val=""/>
+      <w:numFmt w:val="bullet"/>
+      <w:lvlText w:val=""/>
       <w:lvlJc w:val="left"/>
       <w:pPr>
         <w:tabs>
-          <w:tab w:val="num" w:pos="0"/>
+          <w:tab w:val="num" w:pos="1800"/>
         </w:tabs>
-        <w:ind w:left="0" w:hanging="0"/>
-      </w:pPr>
+        <w:ind w:left="1800" w:hanging="360"/>
+      </w:pPr>
+      <w:rPr>
+        <w:rFonts w:ascii="Symbol" w:hAnsi="Symbol" w:cs="Symbol" w:hint="default"/>
+      </w:rPr>
     </w:lvl>
     <w:lvl w:ilvl="4">
       <w:start w:val="1"/>
-      <w:numFmt w:val="none"/>
-      <w:suff w:val="nothing"/>
-      <w:lvlText w:val=""/>
+      <w:numFmt w:val="bullet"/>
+      <w:lvlText w:val="◦"/>
       <w:lvlJc w:val="left"/>
       <w:pPr>
         <w:tabs>
-          <w:tab w:val="num" w:pos="0"/>
+          <w:tab w:val="num" w:pos="2160"/>
         </w:tabs>
-        <w:ind w:left="0" w:hanging="0"/>
-      </w:pPr>
+        <w:ind w:left="2160" w:hanging="360"/>
+      </w:pPr>
+      <w:rPr>
+        <w:rFonts w:ascii="OpenSymbol" w:hAnsi="OpenSymbol" w:cs="OpenSymbol" w:hint="default"/>
+      </w:rPr>
     </w:lvl>
     <w:lvl w:ilvl="5">
       <w:start w:val="1"/>
-      <w:numFmt w:val="none"/>
-      <w:suff w:val="nothing"/>
-      <w:lvlText w:val=""/>
+      <w:numFmt w:val="bullet"/>
+      <w:lvlText w:val="▪"/>
       <w:lvlJc w:val="left"/>
       <w:pPr>
         <w:tabs>
-          <w:tab w:val="num" w:pos="0"/>
+          <w:tab w:val="num" w:pos="2520"/>
         </w:tabs>
-        <w:ind w:left="0" w:hanging="0"/>
-      </w:pPr>
+        <w:ind w:left="2520" w:hanging="360"/>
+      </w:pPr>
+      <w:rPr>
+        <w:rFonts w:ascii="OpenSymbol" w:hAnsi="OpenSymbol" w:cs="OpenSymbol" w:hint="default"/>
+      </w:rPr>
     </w:lvl>
     <w:lvl w:ilvl="6">
       <w:start w:val="1"/>
-      <w:numFmt w:val="none"/>
-      <w:suff w:val="nothing"/>
-      <w:lvlText w:val=""/>
+      <w:numFmt w:val="bullet"/>
+      <w:lvlText w:val=""/>
       <w:lvlJc w:val="left"/>
       <w:pPr>
         <w:tabs>
-          <w:tab w:val="num" w:pos="0"/>
+          <w:tab w:val="num" w:pos="2880"/>
         </w:tabs>
-        <w:ind w:left="0" w:hanging="0"/>
-      </w:pPr>
+        <w:ind w:left="2880" w:hanging="360"/>
+      </w:pPr>
+      <w:rPr>
+        <w:rFonts w:ascii="Symbol" w:hAnsi="Symbol" w:cs="Symbol" w:hint="default"/>
+      </w:rPr>
     </w:lvl>
     <w:lvl w:ilvl="7">
       <w:start w:val="1"/>
-      <w:numFmt w:val="none"/>
-      <w:suff w:val="nothing"/>
-      <w:lvlText w:val=""/>
+      <w:numFmt w:val="bullet"/>
+      <w:lvlText w:val="◦"/>
       <w:lvlJc w:val="left"/>
       <w:pPr>
         <w:tabs>
-          <w:tab w:val="num" w:pos="0"/>
+          <w:tab w:val="num" w:pos="3240"/>
         </w:tabs>
-        <w:ind w:left="0" w:hanging="0"/>
-      </w:pPr>
+        <w:ind w:left="3240" w:hanging="360"/>
+      </w:pPr>
+      <w:rPr>
+        <w:rFonts w:ascii="OpenSymbol" w:hAnsi="OpenSymbol" w:cs="OpenSymbol" w:hint="default"/>
+      </w:rPr>
     </w:lvl>
     <w:lvl w:ilvl="8">
       <w:start w:val="1"/>
-      <w:numFmt w:val="none"/>
-      <w:suff w:val="nothing"/>
-      <w:lvlText w:val=""/>
+      <w:numFmt w:val="bullet"/>
+      <w:lvlText w:val="▪"/>
       <w:lvlJc w:val="left"/>
       <w:pPr>
         <w:tabs>
-          <w:tab w:val="num" w:pos="0"/>
+          <w:tab w:val="num" w:pos="3600"/>
         </w:tabs>
-        <w:ind w:left="0" w:hanging="0"/>
-      </w:pPr>
+        <w:ind w:left="3600" w:hanging="360"/>
+      </w:pPr>
+      <w:rPr>
+        <w:rFonts w:ascii="OpenSymbol" w:hAnsi="OpenSymbol" w:cs="OpenSymbol" w:hint="default"/>
+      </w:rPr>
     </w:lvl>
   </w:abstractNum>
   <w:abstractNum w:abstractNumId="2">
@@ -7396,138 +7417,120 @@
   <w:abstractNum w:abstractNumId="7">
     <w:lvl w:ilvl="0">
       <w:start w:val="1"/>
-      <w:numFmt w:val="bullet"/>
-      <w:lvlText w:val=""/>
+      <w:numFmt w:val="none"/>
+      <w:suff w:val="nothing"/>
+      <w:lvlText w:val=""/>
       <w:lvlJc w:val="left"/>
       <w:pPr>
         <w:tabs>
-          <w:tab w:val="num" w:pos="720"/>
+          <w:tab w:val="num" w:pos="0"/>
         </w:tabs>
-        <w:ind w:left="720" w:hanging="360"/>
-      </w:pPr>
-      <w:rPr>
-        <w:rFonts w:ascii="Symbol" w:hAnsi="Symbol" w:cs="Symbol" w:hint="default"/>
-      </w:rPr>
+        <w:ind w:left="0" w:hanging="0"/>
+      </w:pPr>
     </w:lvl>
     <w:lvl w:ilvl="1">
       <w:start w:val="1"/>
-      <w:numFmt w:val="bullet"/>
-      <w:lvlText w:val="◦"/>
+      <w:numFmt w:val="none"/>
+      <w:suff w:val="nothing"/>
+      <w:lvlText w:val=""/>
       <w:lvlJc w:val="left"/>
       <w:pPr>
         <w:tabs>
-          <w:tab w:val="num" w:pos="1080"/>
+          <w:tab w:val="num" w:pos="0"/>
         </w:tabs>
-        <w:ind w:left="1080" w:hanging="360"/>
-      </w:pPr>
-      <w:rPr>
-        <w:rFonts w:ascii="OpenSymbol" w:hAnsi="OpenSymbol" w:cs="OpenSymbol" w:hint="default"/>
-      </w:rPr>
+        <w:ind w:left="0" w:hanging="0"/>
+      </w:pPr>
     </w:lvl>
     <w:lvl w:ilvl="2">
       <w:start w:val="1"/>
-      <w:numFmt w:val="bullet"/>
-      <w:lvlText w:val="▪"/>
+      <w:numFmt w:val="none"/>
+      <w:suff w:val="nothing"/>
+      <w:lvlText w:val=""/>
       <w:lvlJc w:val="left"/>
       <w:pPr>
         <w:tabs>
-          <w:tab w:val="num" w:pos="1440"/>
+          <w:tab w:val="num" w:pos="0"/>
         </w:tabs>
-        <w:ind w:left="1440" w:hanging="360"/>
-      </w:pPr>
-      <w:rPr>
-        <w:rFonts w:ascii="OpenSymbol" w:hAnsi="OpenSymbol" w:cs="OpenSymbol" w:hint="default"/>
-      </w:rPr>
+        <w:ind w:left="0" w:hanging="0"/>
+      </w:pPr>
     </w:lvl>
     <w:lvl w:ilvl="3">
       <w:start w:val="1"/>
-      <w:numFmt w:val="bullet"/>
-      <w:lvlText w:val=""/>
+      <w:numFmt w:val="none"/>
+      <w:suff w:val="nothing"/>
+      <w:lvlText w:val=""/>
       <w:lvlJc w:val="left"/>
       <w:pPr>
         <w:tabs>
-          <w:tab w:val="num" w:pos="1800"/>
+          <w:tab w:val="num" w:pos="0"/>
         </w:tabs>
-        <w:ind w:left="1800" w:hanging="360"/>
-      </w:pPr>
-      <w:rPr>
-        <w:rFonts w:ascii="Symbol" w:hAnsi="Symbol" w:cs="Symbol" w:hint="default"/>
-      </w:rPr>
+        <w:ind w:left="0" w:hanging="0"/>
+      </w:pPr>
     </w:lvl>
     <w:lvl w:ilvl="4">
       <w:start w:val="1"/>
-      <w:numFmt w:val="bullet"/>
-      <w:lvlText w:val="◦"/>
+      <w:numFmt w:val="none"/>
+      <w:suff w:val="nothing"/>
+      <w:lvlText w:val=""/>
       <w:lvlJc w:val="left"/>
       <w:pPr>
         <w:tabs>
-          <w:tab w:val="num" w:pos="2160"/>
+          <w:tab w:val="num" w:pos="0"/>
         </w:tabs>
-        <w:ind w:left="2160" w:hanging="360"/>
-      </w:pPr>
-      <w:rPr>
-        <w:rFonts w:ascii="OpenSymbol" w:hAnsi="OpenSymbol" w:cs="OpenSymbol" w:hint="default"/>
-      </w:rPr>
+        <w:ind w:left="0" w:hanging="0"/>
+      </w:pPr>
     </w:lvl>
     <w:lvl w:ilvl="5">
       <w:start w:val="1"/>
-      <w:numFmt w:val="bullet"/>
-      <w:lvlText w:val="▪"/>
+      <w:numFmt w:val="none"/>
+      <w:suff w:val="nothing"/>
+      <w:lvlText w:val=""/>
       <w:lvlJc w:val="left"/>
       <w:pPr>
         <w:tabs>
-          <w:tab w:val="num" w:pos="2520"/>
+          <w:tab w:val="num" w:pos="0"/>
         </w:tabs>
-        <w:ind w:left="2520" w:hanging="360"/>
-      </w:pPr>
-      <w:rPr>
-        <w:rFonts w:ascii="OpenSymbol" w:hAnsi="OpenSymbol" w:cs="OpenSymbol" w:hint="default"/>
-      </w:rPr>
+        <w:ind w:left="0" w:hanging="0"/>
+      </w:pPr>
     </w:lvl>
     <w:lvl w:ilvl="6">
       <w:start w:val="1"/>
-      <w:numFmt w:val="bullet"/>
-      <w:lvlText w:val=""/>
+      <w:numFmt w:val="none"/>
+      <w:suff w:val="nothing"/>
+      <w:lvlText w:val=""/>
       <w:lvlJc w:val="left"/>
       <w:pPr>
         <w:tabs>
-          <w:tab w:val="num" w:pos="2880"/>
+          <w:tab w:val="num" w:pos="0"/>
         </w:tabs>
-        <w:ind w:left="2880" w:hanging="360"/>
-      </w:pPr>
-      <w:rPr>
-        <w:rFonts w:ascii="Symbol" w:hAnsi="Symbol" w:cs="Symbol" w:hint="default"/>
-      </w:rPr>
+        <w:ind w:left="0" w:hanging="0"/>
+      </w:pPr>
     </w:lvl>
     <w:lvl w:ilvl="7">
       <w:start w:val="1"/>
-      <w:numFmt w:val="bullet"/>
-      <w:lvlText w:val="◦"/>
+      <w:numFmt w:val="none"/>
+      <w:suff w:val="nothing"/>
+      <w:lvlText w:val=""/>
       <w:lvlJc w:val="left"/>
       <w:pPr>
         <w:tabs>
-          <w:tab w:val="num" w:pos="3240"/>
+          <w:tab w:val="num" w:pos="0"/>
         </w:tabs>
-        <w:ind w:left="3240" w:hanging="360"/>
-      </w:pPr>
-      <w:rPr>
-        <w:rFonts w:ascii="OpenSymbol" w:hAnsi="OpenSymbol" w:cs="OpenSymbol" w:hint="default"/>
-      </w:rPr>
+        <w:ind w:left="0" w:hanging="0"/>
+      </w:pPr>
     </w:lvl>
     <w:lvl w:ilvl="8">
       <w:start w:val="1"/>
-      <w:numFmt w:val="bullet"/>
-      <w:lvlText w:val="▪"/>
+      <w:numFmt w:val="none"/>
+      <w:suff w:val="nothing"/>
+      <w:lvlText w:val=""/>
       <w:lvlJc w:val="left"/>
       <w:pPr>
         <w:tabs>
-          <w:tab w:val="num" w:pos="3600"/>
+          <w:tab w:val="num" w:pos="0"/>
         </w:tabs>
-        <w:ind w:left="3600" w:hanging="360"/>
-      </w:pPr>
-      <w:rPr>
-        <w:rFonts w:ascii="OpenSymbol" w:hAnsi="OpenSymbol" w:cs="OpenSymbol" w:hint="default"/>
-      </w:rPr>
+        <w:ind w:left="0" w:hanging="0"/>
+      </w:pPr>
     </w:lvl>
   </w:abstractNum>
   <w:num w:numId="1">

</xml_diff>

<commit_message>
Add meeting notes from the meetings to far to the planning document
</commit_message>
<xml_diff>
--- a/doc/Portfolio Group Project 21-EXT (2024-25).docx
+++ b/doc/Portfolio Group Project 21-EXT (2024-25).docx
@@ -3293,6 +3293,723 @@
         </w:rPr>
       </w:pPr>
       <w:r>
+        <w:rPr/>
+      </w:r>
+    </w:p>
+    <w:p>
+      <w:pPr>
+        <w:pStyle w:val="Normal"/>
+        <w:rPr>
+          <w:rFonts w:cs="Calibri" w:cstheme="minorHAnsi"/>
+          <w:szCs w:val="22"/>
+        </w:rPr>
+      </w:pPr>
+      <w:r>
+        <w:rPr>
+          <w:rFonts w:cs="Calibri" w:cstheme="minorHAnsi"/>
+          <w:szCs w:val="22"/>
+        </w:rPr>
+        <w:t>Meeting notes</w:t>
+      </w:r>
+    </w:p>
+    <w:tbl>
+      <w:tblPr>
+        <w:tblW w:w="5000" w:type="pct"/>
+        <w:jc w:val="left"/>
+        <w:tblInd w:w="-5" w:type="dxa"/>
+        <w:tblLayout w:type="fixed"/>
+        <w:tblCellMar>
+          <w:top w:w="55" w:type="dxa"/>
+          <w:left w:w="55" w:type="dxa"/>
+          <w:bottom w:w="55" w:type="dxa"/>
+          <w:right w:w="55" w:type="dxa"/>
+        </w:tblCellMar>
+      </w:tblPr>
+      <w:tblGrid>
+        <w:gridCol w:w="4513"/>
+        <w:gridCol w:w="4513"/>
+      </w:tblGrid>
+      <w:tr>
+        <w:trPr/>
+        <w:tc>
+          <w:tcPr>
+            <w:tcW w:w="4513" w:type="dxa"/>
+            <w:tcBorders>
+              <w:top w:val="single" w:sz="4" w:space="0" w:color="000000"/>
+              <w:left w:val="single" w:sz="4" w:space="0" w:color="000000"/>
+            </w:tcBorders>
+          </w:tcPr>
+          <w:p>
+            <w:pPr>
+              <w:pStyle w:val="TableContents"/>
+              <w:jc w:val="left"/>
+              <w:rPr>
+                <w:b/>
+                <w:bCs/>
+              </w:rPr>
+            </w:pPr>
+            <w:r>
+              <w:rPr>
+                <w:b/>
+                <w:bCs/>
+              </w:rPr>
+              <w:t>Note</w:t>
+            </w:r>
+          </w:p>
+        </w:tc>
+        <w:tc>
+          <w:tcPr>
+            <w:tcW w:w="4513" w:type="dxa"/>
+            <w:tcBorders>
+              <w:top w:val="single" w:sz="4" w:space="0" w:color="000000"/>
+              <w:left w:val="single" w:sz="4" w:space="0" w:color="000000"/>
+              <w:right w:val="single" w:sz="4" w:space="0" w:color="000000"/>
+            </w:tcBorders>
+          </w:tcPr>
+          <w:p>
+            <w:pPr>
+              <w:pStyle w:val="TableContents"/>
+              <w:jc w:val="left"/>
+              <w:rPr>
+                <w:b/>
+                <w:bCs/>
+              </w:rPr>
+            </w:pPr>
+            <w:r>
+              <w:rPr>
+                <w:b/>
+                <w:bCs/>
+              </w:rPr>
+              <w:t>Action plan</w:t>
+            </w:r>
+          </w:p>
+        </w:tc>
+      </w:tr>
+      <w:tr>
+        <w:trPr/>
+        <w:tc>
+          <w:tcPr>
+            <w:tcW w:w="4513" w:type="dxa"/>
+            <w:tcBorders>
+              <w:top w:val="single" w:sz="6" w:space="0" w:color="000000"/>
+              <w:left w:val="single" w:sz="6" w:space="0" w:color="000000"/>
+              <w:right w:val="single" w:sz="6" w:space="0" w:color="000000"/>
+            </w:tcBorders>
+          </w:tcPr>
+          <w:p>
+            <w:pPr>
+              <w:pStyle w:val="TableContents"/>
+              <w:jc w:val="center"/>
+              <w:rPr>
+                <w:b/>
+                <w:bCs/>
+              </w:rPr>
+            </w:pPr>
+            <w:r>
+              <w:rPr>
+                <w:b/>
+                <w:bCs/>
+              </w:rPr>
+              <w:t>10.iii.25</w:t>
+            </w:r>
+          </w:p>
+        </w:tc>
+        <w:tc>
+          <w:tcPr>
+            <w:tcW w:w="4513" w:type="dxa"/>
+            <w:tcBorders>
+              <w:top w:val="single" w:sz="6" w:space="0" w:color="000000"/>
+              <w:left w:val="single" w:sz="6" w:space="0" w:color="000000"/>
+              <w:right w:val="single" w:sz="6" w:space="0" w:color="000000"/>
+            </w:tcBorders>
+          </w:tcPr>
+          <w:p>
+            <w:pPr>
+              <w:pStyle w:val="Normal"/>
+              <w:rPr/>
+            </w:pPr>
+            <w:r>
+              <w:rPr/>
+            </w:r>
+          </w:p>
+        </w:tc>
+      </w:tr>
+      <w:tr>
+        <w:trPr/>
+        <w:tc>
+          <w:tcPr>
+            <w:tcW w:w="4513" w:type="dxa"/>
+            <w:tcBorders>
+              <w:left w:val="single" w:sz="4" w:space="0" w:color="000000"/>
+            </w:tcBorders>
+          </w:tcPr>
+          <w:p>
+            <w:pPr>
+              <w:pStyle w:val="TableContents"/>
+              <w:rPr>
+                <w:b w:val="false"/>
+                <w:bCs w:val="false"/>
+              </w:rPr>
+            </w:pPr>
+            <w:r>
+              <w:rPr>
+                <w:b w:val="false"/>
+                <w:bCs w:val="false"/>
+              </w:rPr>
+              <w:t>Use heat maps to display data</w:t>
+            </w:r>
+          </w:p>
+        </w:tc>
+        <w:tc>
+          <w:tcPr>
+            <w:tcW w:w="4513" w:type="dxa"/>
+            <w:tcBorders>
+              <w:left w:val="single" w:sz="4" w:space="0" w:color="000000"/>
+              <w:right w:val="single" w:sz="4" w:space="0" w:color="000000"/>
+            </w:tcBorders>
+          </w:tcPr>
+          <w:p>
+            <w:pPr>
+              <w:pStyle w:val="TableContents"/>
+              <w:rPr>
+                <w:b w:val="false"/>
+                <w:bCs w:val="false"/>
+              </w:rPr>
+            </w:pPr>
+            <w:r>
+              <w:rPr>
+                <w:b w:val="false"/>
+                <w:bCs w:val="false"/>
+              </w:rPr>
+              <w:t>Add to todo list that a heat map needs implementing. Find a library to use. Implement the heatmap ASAP with placeholder data.</w:t>
+            </w:r>
+          </w:p>
+        </w:tc>
+      </w:tr>
+      <w:tr>
+        <w:trPr/>
+        <w:tc>
+          <w:tcPr>
+            <w:tcW w:w="4513" w:type="dxa"/>
+            <w:tcBorders>
+              <w:left w:val="single" w:sz="4" w:space="0" w:color="000000"/>
+            </w:tcBorders>
+          </w:tcPr>
+          <w:p>
+            <w:pPr>
+              <w:pStyle w:val="TableContents"/>
+              <w:rPr>
+                <w:b w:val="false"/>
+                <w:bCs w:val="false"/>
+              </w:rPr>
+            </w:pPr>
+            <w:r>
+              <w:rPr>
+                <w:b w:val="false"/>
+                <w:bCs w:val="false"/>
+              </w:rPr>
+              <w:t>It’s fine to display historical data on the dashboard</w:t>
+            </w:r>
+          </w:p>
+        </w:tc>
+        <w:tc>
+          <w:tcPr>
+            <w:tcW w:w="4513" w:type="dxa"/>
+            <w:tcBorders>
+              <w:left w:val="single" w:sz="4" w:space="0" w:color="000000"/>
+              <w:right w:val="single" w:sz="4" w:space="0" w:color="000000"/>
+            </w:tcBorders>
+          </w:tcPr>
+          <w:p>
+            <w:pPr>
+              <w:pStyle w:val="TableContents"/>
+              <w:rPr>
+                <w:b w:val="false"/>
+                <w:bCs w:val="false"/>
+              </w:rPr>
+            </w:pPr>
+            <w:r>
+              <w:rPr>
+                <w:b w:val="false"/>
+                <w:bCs w:val="false"/>
+              </w:rPr>
+              <w:t>No action needed, but question clarified.</w:t>
+            </w:r>
+          </w:p>
+        </w:tc>
+      </w:tr>
+      <w:tr>
+        <w:trPr/>
+        <w:tc>
+          <w:tcPr>
+            <w:tcW w:w="4513" w:type="dxa"/>
+            <w:tcBorders>
+              <w:left w:val="single" w:sz="4" w:space="0" w:color="000000"/>
+            </w:tcBorders>
+          </w:tcPr>
+          <w:p>
+            <w:pPr>
+              <w:pStyle w:val="TableContents"/>
+              <w:rPr>
+                <w:b w:val="false"/>
+                <w:bCs w:val="false"/>
+              </w:rPr>
+            </w:pPr>
+            <w:r>
+              <w:rPr>
+                <w:b w:val="false"/>
+                <w:bCs w:val="false"/>
+              </w:rPr>
+              <w:t>Display at least 10 cities’ data for the prototype</w:t>
+            </w:r>
+          </w:p>
+        </w:tc>
+        <w:tc>
+          <w:tcPr>
+            <w:tcW w:w="4513" w:type="dxa"/>
+            <w:tcBorders>
+              <w:left w:val="single" w:sz="4" w:space="0" w:color="000000"/>
+              <w:right w:val="single" w:sz="4" w:space="0" w:color="000000"/>
+            </w:tcBorders>
+          </w:tcPr>
+          <w:p>
+            <w:pPr>
+              <w:pStyle w:val="TableContents"/>
+              <w:rPr>
+                <w:b w:val="false"/>
+                <w:bCs w:val="false"/>
+              </w:rPr>
+            </w:pPr>
+            <w:r>
+              <w:rPr>
+                <w:b w:val="false"/>
+                <w:bCs w:val="false"/>
+              </w:rPr>
+              <w:t>Only process and validate 10 cities’ worth of data to save on processing time and file sizes (for the sake of testing).</w:t>
+            </w:r>
+          </w:p>
+        </w:tc>
+      </w:tr>
+      <w:tr>
+        <w:trPr/>
+        <w:tc>
+          <w:tcPr>
+            <w:tcW w:w="4513" w:type="dxa"/>
+            <w:tcBorders>
+              <w:left w:val="single" w:sz="4" w:space="0" w:color="000000"/>
+            </w:tcBorders>
+          </w:tcPr>
+          <w:p>
+            <w:pPr>
+              <w:pStyle w:val="TableContents"/>
+              <w:rPr>
+                <w:b w:val="false"/>
+                <w:bCs w:val="false"/>
+              </w:rPr>
+            </w:pPr>
+            <w:r>
+              <w:rPr>
+                <w:b w:val="false"/>
+                <w:bCs w:val="false"/>
+              </w:rPr>
+              <w:t>For the OTP, use e-mail authentication</w:t>
+            </w:r>
+          </w:p>
+        </w:tc>
+        <w:tc>
+          <w:tcPr>
+            <w:tcW w:w="4513" w:type="dxa"/>
+            <w:tcBorders>
+              <w:left w:val="single" w:sz="4" w:space="0" w:color="000000"/>
+              <w:right w:val="single" w:sz="4" w:space="0" w:color="000000"/>
+            </w:tcBorders>
+          </w:tcPr>
+          <w:p>
+            <w:pPr>
+              <w:pStyle w:val="TableContents"/>
+              <w:rPr>
+                <w:b w:val="false"/>
+                <w:bCs w:val="false"/>
+              </w:rPr>
+            </w:pPr>
+            <w:r>
+              <w:rPr>
+                <w:b w:val="false"/>
+                <w:bCs w:val="false"/>
+              </w:rPr>
+              <w:t>Add to todo list to implement e-mail authentication. Ensure 2FA is configured to allow a code to be sent through e-mail later on.</w:t>
+            </w:r>
+          </w:p>
+        </w:tc>
+      </w:tr>
+      <w:tr>
+        <w:trPr/>
+        <w:tc>
+          <w:tcPr>
+            <w:tcW w:w="4513" w:type="dxa"/>
+            <w:tcBorders>
+              <w:left w:val="single" w:sz="4" w:space="0" w:color="000000"/>
+            </w:tcBorders>
+          </w:tcPr>
+          <w:p>
+            <w:pPr>
+              <w:pStyle w:val="TableContents"/>
+              <w:rPr>
+                <w:b w:val="false"/>
+                <w:bCs w:val="false"/>
+              </w:rPr>
+            </w:pPr>
+            <w:r>
+              <w:rPr>
+                <w:b w:val="false"/>
+                <w:bCs w:val="false"/>
+              </w:rPr>
+              <w:t>When the admin adds users, ensure the appropriate city / network for the new user can be selected</w:t>
+            </w:r>
+          </w:p>
+        </w:tc>
+        <w:tc>
+          <w:tcPr>
+            <w:tcW w:w="4513" w:type="dxa"/>
+            <w:tcBorders>
+              <w:left w:val="single" w:sz="4" w:space="0" w:color="000000"/>
+              <w:right w:val="single" w:sz="4" w:space="0" w:color="000000"/>
+            </w:tcBorders>
+          </w:tcPr>
+          <w:p>
+            <w:pPr>
+              <w:pStyle w:val="TableContents"/>
+              <w:rPr>
+                <w:b w:val="false"/>
+                <w:bCs w:val="false"/>
+              </w:rPr>
+            </w:pPr>
+            <w:r>
+              <w:rPr>
+                <w:b w:val="false"/>
+                <w:bCs w:val="false"/>
+              </w:rPr>
+              <w:t>No immediate action needed, but plan to add this option when the admin dashboard is created.</w:t>
+            </w:r>
+          </w:p>
+        </w:tc>
+      </w:tr>
+      <w:tr>
+        <w:trPr/>
+        <w:tc>
+          <w:tcPr>
+            <w:tcW w:w="4513" w:type="dxa"/>
+            <w:tcBorders>
+              <w:top w:val="single" w:sz="4" w:space="0" w:color="000000"/>
+              <w:left w:val="single" w:sz="4" w:space="0" w:color="000000"/>
+            </w:tcBorders>
+          </w:tcPr>
+          <w:p>
+            <w:pPr>
+              <w:pStyle w:val="TableContents"/>
+              <w:jc w:val="center"/>
+              <w:rPr>
+                <w:b/>
+                <w:bCs/>
+              </w:rPr>
+            </w:pPr>
+            <w:r>
+              <w:rPr>
+                <w:b/>
+                <w:bCs/>
+              </w:rPr>
+              <w:t>17.iii.25</w:t>
+            </w:r>
+          </w:p>
+        </w:tc>
+        <w:tc>
+          <w:tcPr>
+            <w:tcW w:w="4513" w:type="dxa"/>
+            <w:tcBorders>
+              <w:top w:val="single" w:sz="4" w:space="0" w:color="000000"/>
+              <w:left w:val="single" w:sz="4" w:space="0" w:color="000000"/>
+              <w:right w:val="single" w:sz="4" w:space="0" w:color="000000"/>
+            </w:tcBorders>
+          </w:tcPr>
+          <w:p>
+            <w:pPr>
+              <w:pStyle w:val="TableContents"/>
+              <w:rPr>
+                <w:b w:val="false"/>
+                <w:bCs w:val="false"/>
+              </w:rPr>
+            </w:pPr>
+            <w:r>
+              <w:rPr>
+                <w:b w:val="false"/>
+                <w:bCs w:val="false"/>
+              </w:rPr>
+            </w:r>
+          </w:p>
+        </w:tc>
+      </w:tr>
+      <w:tr>
+        <w:trPr/>
+        <w:tc>
+          <w:tcPr>
+            <w:tcW w:w="4513" w:type="dxa"/>
+            <w:tcBorders>
+              <w:left w:val="single" w:sz="4" w:space="0" w:color="000000"/>
+            </w:tcBorders>
+          </w:tcPr>
+          <w:p>
+            <w:pPr>
+              <w:pStyle w:val="TableContents"/>
+              <w:rPr>
+                <w:b w:val="false"/>
+                <w:bCs w:val="false"/>
+              </w:rPr>
+            </w:pPr>
+            <w:r>
+              <w:rPr>
+                <w:b w:val="false"/>
+                <w:bCs w:val="false"/>
+              </w:rPr>
+              <w:t>The client wants to see the registration screen (for new users)</w:t>
+            </w:r>
+          </w:p>
+        </w:tc>
+        <w:tc>
+          <w:tcPr>
+            <w:tcW w:w="4513" w:type="dxa"/>
+            <w:tcBorders>
+              <w:left w:val="single" w:sz="4" w:space="0" w:color="000000"/>
+              <w:right w:val="single" w:sz="4" w:space="0" w:color="000000"/>
+            </w:tcBorders>
+          </w:tcPr>
+          <w:p>
+            <w:pPr>
+              <w:pStyle w:val="TableContents"/>
+              <w:rPr>
+                <w:b w:val="false"/>
+                <w:bCs w:val="false"/>
+              </w:rPr>
+            </w:pPr>
+            <w:r>
+              <w:rPr>
+                <w:b w:val="false"/>
+                <w:bCs w:val="false"/>
+              </w:rPr>
+              <w:t>Prioritise developing the system for adding new users before the next meeting (which won’t be until 7</w:t>
+            </w:r>
+            <w:r>
+              <w:rPr>
+                <w:b w:val="false"/>
+                <w:bCs w:val="false"/>
+                <w:vertAlign w:val="superscript"/>
+              </w:rPr>
+              <w:t>th</w:t>
+            </w:r>
+            <w:r>
+              <w:rPr>
+                <w:b w:val="false"/>
+                <w:bCs w:val="false"/>
+              </w:rPr>
+              <w:t xml:space="preserve"> April, so there is ample time to polish).</w:t>
+            </w:r>
+          </w:p>
+        </w:tc>
+      </w:tr>
+      <w:tr>
+        <w:trPr/>
+        <w:tc>
+          <w:tcPr>
+            <w:tcW w:w="4513" w:type="dxa"/>
+            <w:tcBorders>
+              <w:left w:val="single" w:sz="4" w:space="0" w:color="000000"/>
+            </w:tcBorders>
+          </w:tcPr>
+          <w:p>
+            <w:pPr>
+              <w:pStyle w:val="TableContents"/>
+              <w:rPr>
+                <w:b w:val="false"/>
+                <w:bCs w:val="false"/>
+              </w:rPr>
+            </w:pPr>
+            <w:r>
+              <w:rPr>
+                <w:b w:val="false"/>
+                <w:bCs w:val="false"/>
+              </w:rPr>
+              <w:t>The client wants to see the dashboard from the perspective of the users</w:t>
+            </w:r>
+          </w:p>
+        </w:tc>
+        <w:tc>
+          <w:tcPr>
+            <w:tcW w:w="4513" w:type="dxa"/>
+            <w:tcBorders>
+              <w:left w:val="single" w:sz="4" w:space="0" w:color="000000"/>
+              <w:right w:val="single" w:sz="4" w:space="0" w:color="000000"/>
+            </w:tcBorders>
+          </w:tcPr>
+          <w:p>
+            <w:pPr>
+              <w:pStyle w:val="TableContents"/>
+              <w:rPr>
+                <w:b w:val="false"/>
+                <w:bCs w:val="false"/>
+              </w:rPr>
+            </w:pPr>
+            <w:r>
+              <w:rPr>
+                <w:b w:val="false"/>
+                <w:bCs w:val="false"/>
+              </w:rPr>
+              <w:t>Prioritise developing the aspects of the dashboard which are changeable based on the user’s role before the next meeting (see above note).</w:t>
+            </w:r>
+          </w:p>
+        </w:tc>
+      </w:tr>
+      <w:tr>
+        <w:trPr/>
+        <w:tc>
+          <w:tcPr>
+            <w:tcW w:w="4513" w:type="dxa"/>
+            <w:tcBorders>
+              <w:left w:val="single" w:sz="4" w:space="0" w:color="000000"/>
+            </w:tcBorders>
+          </w:tcPr>
+          <w:p>
+            <w:pPr>
+              <w:pStyle w:val="TableContents"/>
+              <w:rPr>
+                <w:b w:val="false"/>
+                <w:bCs w:val="false"/>
+              </w:rPr>
+            </w:pPr>
+            <w:r>
+              <w:rPr>
+                <w:b w:val="false"/>
+                <w:bCs w:val="false"/>
+              </w:rPr>
+              <w:t>For the heatmap, the client wants to see the consumption of an area when it is clicked on</w:t>
+            </w:r>
+          </w:p>
+        </w:tc>
+        <w:tc>
+          <w:tcPr>
+            <w:tcW w:w="4513" w:type="dxa"/>
+            <w:tcBorders>
+              <w:left w:val="single" w:sz="4" w:space="0" w:color="000000"/>
+              <w:right w:val="single" w:sz="4" w:space="0" w:color="000000"/>
+            </w:tcBorders>
+          </w:tcPr>
+          <w:p>
+            <w:pPr>
+              <w:pStyle w:val="TableContents"/>
+              <w:rPr>
+                <w:b w:val="false"/>
+                <w:bCs w:val="false"/>
+              </w:rPr>
+            </w:pPr>
+            <w:r>
+              <w:rPr>
+                <w:b w:val="false"/>
+                <w:bCs w:val="false"/>
+              </w:rPr>
+              <w:t>Add to todo list to ensure the heatmap is clickable (lower priority than the above two points, since those were specifically requested to be displayed).</w:t>
+            </w:r>
+          </w:p>
+        </w:tc>
+      </w:tr>
+      <w:tr>
+        <w:trPr/>
+        <w:tc>
+          <w:tcPr>
+            <w:tcW w:w="4513" w:type="dxa"/>
+            <w:tcBorders>
+              <w:left w:val="single" w:sz="4" w:space="0" w:color="000000"/>
+              <w:bottom w:val="single" w:sz="4" w:space="0" w:color="000000"/>
+            </w:tcBorders>
+          </w:tcPr>
+          <w:p>
+            <w:pPr>
+              <w:pStyle w:val="TableContents"/>
+              <w:rPr>
+                <w:b w:val="false"/>
+                <w:bCs w:val="false"/>
+              </w:rPr>
+            </w:pPr>
+            <w:r>
+              <w:rPr>
+                <w:b w:val="false"/>
+                <w:bCs w:val="false"/>
+              </w:rPr>
+              <w:t>The next meeting will be on 7</w:t>
+            </w:r>
+            <w:r>
+              <w:rPr>
+                <w:b w:val="false"/>
+                <w:bCs w:val="false"/>
+                <w:vertAlign w:val="superscript"/>
+              </w:rPr>
+              <w:t>th</w:t>
+            </w:r>
+            <w:r>
+              <w:rPr>
+                <w:b w:val="false"/>
+                <w:bCs w:val="false"/>
+              </w:rPr>
+              <w:t xml:space="preserve"> April due to a malaysian holiday</w:t>
+            </w:r>
+          </w:p>
+        </w:tc>
+        <w:tc>
+          <w:tcPr>
+            <w:tcW w:w="4513" w:type="dxa"/>
+            <w:tcBorders>
+              <w:left w:val="single" w:sz="4" w:space="0" w:color="000000"/>
+              <w:bottom w:val="single" w:sz="4" w:space="0" w:color="000000"/>
+              <w:right w:val="single" w:sz="4" w:space="0" w:color="000000"/>
+            </w:tcBorders>
+          </w:tcPr>
+          <w:p>
+            <w:pPr>
+              <w:pStyle w:val="TableContents"/>
+              <w:rPr>
+                <w:b w:val="false"/>
+                <w:bCs w:val="false"/>
+              </w:rPr>
+            </w:pPr>
+            <w:r>
+              <w:rPr>
+                <w:b w:val="false"/>
+                <w:bCs w:val="false"/>
+              </w:rPr>
+              <w:t>No action needed, except to mark the calendar.</w:t>
+            </w:r>
+          </w:p>
+        </w:tc>
+      </w:tr>
+    </w:tbl>
+    <w:p>
+      <w:pPr>
+        <w:pStyle w:val="Normal"/>
+        <w:rPr>
+          <w:rFonts w:cs="Calibri" w:cstheme="minorHAnsi"/>
+          <w:szCs w:val="22"/>
+        </w:rPr>
+      </w:pPr>
+      <w:r>
+        <w:rPr/>
+      </w:r>
+    </w:p>
+    <w:p>
+      <w:pPr>
+        <w:pStyle w:val="Normal"/>
+        <w:rPr>
+          <w:rFonts w:cs="Calibri" w:cstheme="minorHAnsi"/>
+          <w:szCs w:val="22"/>
+        </w:rPr>
+      </w:pPr>
+      <w:r>
         <w:rPr>
           <w:rFonts w:cs="Calibri" w:cstheme="minorHAnsi"/>
           <w:szCs w:val="22"/>
@@ -5219,7 +5936,7 @@
                 <w:b w:val="false"/>
                 <w:bCs w:val="false"/>
               </w:rPr>
-              <w:t>Tuesday: absent</w:t>
+              <w:t>Tuesday: not recorded</w:t>
             </w:r>
           </w:p>
           <w:p>
@@ -5516,7 +6233,7 @@
                 <w:b w:val="false"/>
                 <w:bCs w:val="false"/>
               </w:rPr>
-              <w:t>Tuesday: absent</w:t>
+              <w:t>Tuesday: not recorded</w:t>
             </w:r>
           </w:p>
           <w:p>
@@ -6786,7 +7503,7 @@
                 <w:b w:val="false"/>
                 <w:bCs w:val="false"/>
               </w:rPr>
-              <w:t>Tuesday: absent</w:t>
+              <w:t>Tuesday: not recorded</w:t>
             </w:r>
           </w:p>
           <w:p>

</xml_diff>

<commit_message>
Minor restructuring of planning document ready for other information to be added
</commit_message>
<xml_diff>
--- a/doc/Portfolio Group Project 21-EXT (2024-25).docx
+++ b/doc/Portfolio Group Project 21-EXT (2024-25).docx
@@ -1104,7 +1104,6 @@
             <w:rPr>
               <w:webHidden/>
               <w:rStyle w:val="IndexLink"/>
-              <w:vanish w:val="false"/>
             </w:rPr>
             <w:instrText xml:space="preserve"> TOC \z \o "1-3" \u \h</w:instrText>
           </w:r>
@@ -1112,7 +1111,6 @@
             <w:rPr>
               <w:webHidden/>
               <w:rStyle w:val="IndexLink"/>
-              <w:vanish w:val="false"/>
             </w:rPr>
             <w:fldChar w:fldCharType="separate"/>
           </w:r>
@@ -1121,7 +1119,6 @@
               <w:rPr>
                 <w:webHidden/>
                 <w:rStyle w:val="IndexLink"/>
-                <w:vanish w:val="false"/>
               </w:rPr>
               <w:t>3. Group Project</w:t>
               <w:tab/>
@@ -1143,7 +1140,6 @@
               <w:rPr>
                 <w:webHidden/>
                 <w:rStyle w:val="IndexLink"/>
-                <w:vanish w:val="false"/>
               </w:rPr>
               <w:t>3.1 Client Background</w:t>
               <w:tab/>
@@ -1165,9 +1161,8 @@
               <w:rPr>
                 <w:webHidden/>
                 <w:rStyle w:val="IndexLink"/>
-                <w:vanish w:val="false"/>
-              </w:rPr>
-              <w:t>3.2 Software Project Artefacts</w:t>
+              </w:rPr>
+              <w:t>3.2 Software Project Planning Artefacts</w:t>
               <w:tab/>
               <w:t>3</w:t>
             </w:r>
@@ -1187,7 +1182,6 @@
               <w:rPr>
                 <w:webHidden/>
                 <w:rStyle w:val="IndexLink"/>
-                <w:vanish w:val="false"/>
               </w:rPr>
               <w:t>3.2.1 Users</w:t>
               <w:tab/>
@@ -1209,11 +1203,31 @@
               <w:rPr>
                 <w:webHidden/>
                 <w:rStyle w:val="IndexLink"/>
-                <w:vanish w:val="false"/>
               </w:rPr>
               <w:t>3.2.2 User Stories and Acceptance Tests</w:t>
               <w:tab/>
               <w:t>3</w:t>
+            </w:r>
+          </w:hyperlink>
+        </w:p>
+        <w:p>
+          <w:pPr>
+            <w:pStyle w:val="Contents3"/>
+            <w:tabs>
+              <w:tab w:val="clear" w:pos="720"/>
+              <w:tab w:val="right" w:pos="9026" w:leader="dot"/>
+            </w:tabs>
+            <w:rPr/>
+          </w:pPr>
+          <w:hyperlink w:anchor="__RefHeading___Toc740_1804670893">
+            <w:r>
+              <w:rPr>
+                <w:webHidden/>
+                <w:rStyle w:val="IndexLink"/>
+              </w:rPr>
+              <w:t>3.2.3 Use Case Diagram</w:t>
+              <w:tab/>
+              <w:t>5</w:t>
             </w:r>
           </w:hyperlink>
         </w:p>
@@ -1231,9 +1245,29 @@
               <w:rPr>
                 <w:webHidden/>
                 <w:rStyle w:val="IndexLink"/>
-                <w:vanish w:val="false"/>
-              </w:rPr>
-              <w:t>3.2.3 Entity Relationship Diagram</w:t>
+              </w:rPr>
+              <w:t>3.2.4 Entity Relationship Diagram</w:t>
+              <w:tab/>
+              <w:t>5</w:t>
+            </w:r>
+          </w:hyperlink>
+        </w:p>
+        <w:p>
+          <w:pPr>
+            <w:pStyle w:val="Contents3"/>
+            <w:tabs>
+              <w:tab w:val="clear" w:pos="720"/>
+              <w:tab w:val="right" w:pos="9026" w:leader="dot"/>
+            </w:tabs>
+            <w:rPr/>
+          </w:pPr>
+          <w:hyperlink w:anchor="__RefHeading___Toc742_1804670893">
+            <w:r>
+              <w:rPr>
+                <w:webHidden/>
+                <w:rStyle w:val="IndexLink"/>
+              </w:rPr>
+              <w:t>3.2.5 Initial Prototypes</w:t>
               <w:tab/>
               <w:t>5</w:t>
             </w:r>
@@ -1253,9 +1287,8 @@
               <w:rPr>
                 <w:webHidden/>
                 <w:rStyle w:val="IndexLink"/>
-                <w:vanish w:val="false"/>
-              </w:rPr>
-              <w:t>3.3 Software and Its Presentation</w:t>
+              </w:rPr>
+              <w:t>3.3 Software and Presentation</w:t>
               <w:tab/>
               <w:t>5</w:t>
             </w:r>
@@ -1275,9 +1308,8 @@
               <w:rPr>
                 <w:webHidden/>
                 <w:rStyle w:val="IndexLink"/>
-                <w:vanish w:val="false"/>
-              </w:rPr>
-              <w:t>3.3.1 The Software Prototype</w:t>
+              </w:rPr>
+              <w:t>3.3.1 Final Software Prototype</w:t>
               <w:tab/>
               <w:t>5</w:t>
             </w:r>
@@ -1297,7 +1329,6 @@
               <w:rPr>
                 <w:webHidden/>
                 <w:rStyle w:val="IndexLink"/>
-                <w:vanish w:val="false"/>
               </w:rPr>
               <w:t>3.3.2 Video Presentation</w:t>
               <w:tab/>
@@ -1319,11 +1350,10 @@
               <w:rPr>
                 <w:webHidden/>
                 <w:rStyle w:val="IndexLink"/>
-                <w:vanish w:val="false"/>
               </w:rPr>
               <w:t>3.4 Evidence of Collaborative Work</w:t>
               <w:tab/>
-              <w:t>5</w:t>
+              <w:t>6</w:t>
             </w:r>
           </w:hyperlink>
         </w:p>
@@ -1341,11 +1371,10 @@
               <w:rPr>
                 <w:webHidden/>
                 <w:rStyle w:val="IndexLink"/>
-                <w:vanish w:val="false"/>
               </w:rPr>
               <w:t>3.5 Incorporation of Formative Feedback</w:t>
               <w:tab/>
-              <w:t>5</w:t>
+              <w:t>7</w:t>
             </w:r>
           </w:hyperlink>
         </w:p>
@@ -1363,11 +1392,10 @@
               <w:rPr>
                 <w:webHidden/>
                 <w:rStyle w:val="IndexLink"/>
-                <w:vanish w:val="false"/>
               </w:rPr>
               <w:t>3.6 Peer Assessment Form</w:t>
               <w:tab/>
-              <w:t>5</w:t>
+              <w:t>8</w:t>
             </w:r>
           </w:hyperlink>
         </w:p>
@@ -1385,11 +1413,10 @@
               <w:rPr>
                 <w:webHidden/>
                 <w:rStyle w:val="IndexLink"/>
-                <w:vanish w:val="false"/>
               </w:rPr>
               <w:t>4. Evaluative Report on Legal, Social, Ethical and Professional Issues</w:t>
               <w:tab/>
-              <w:t>5</w:t>
+              <w:t>8</w:t>
             </w:r>
           </w:hyperlink>
         </w:p>
@@ -1407,11 +1434,10 @@
               <w:rPr>
                 <w:webHidden/>
                 <w:rStyle w:val="IndexLink"/>
-                <w:vanish w:val="false"/>
               </w:rPr>
               <w:t>4.1. Relevant Issues</w:t>
               <w:tab/>
-              <w:t>5</w:t>
+              <w:t>8</w:t>
             </w:r>
           </w:hyperlink>
         </w:p>
@@ -1429,11 +1455,10 @@
               <w:rPr>
                 <w:webHidden/>
                 <w:rStyle w:val="IndexLink"/>
-                <w:vanish w:val="false"/>
               </w:rPr>
               <w:t>4.2. Discussion</w:t>
               <w:tab/>
-              <w:t>6</w:t>
+              <w:t>8</w:t>
             </w:r>
           </w:hyperlink>
         </w:p>
@@ -1451,11 +1476,10 @@
               <w:rPr>
                 <w:webHidden/>
                 <w:rStyle w:val="IndexLink"/>
-                <w:vanish w:val="false"/>
               </w:rPr>
               <w:t>5. References</w:t>
               <w:tab/>
-              <w:t>6</w:t>
+              <w:t>9</w:t>
             </w:r>
           </w:hyperlink>
         </w:p>
@@ -1473,11 +1497,10 @@
               <w:rPr>
                 <w:webHidden/>
                 <w:rStyle w:val="IndexLink"/>
-                <w:vanish w:val="false"/>
               </w:rPr>
               <w:t>Appendix</w:t>
               <w:tab/>
-              <w:t>7</w:t>
+              <w:t>10</w:t>
             </w:r>
           </w:hyperlink>
         </w:p>
@@ -1495,17 +1518,15 @@
               <w:rPr>
                 <w:webHidden/>
                 <w:rStyle w:val="IndexLink"/>
-                <w:vanish w:val="false"/>
-              </w:rPr>
-              <w:t>Software Projects- Peer Marking Form</w:t>
+              </w:rPr>
+              <w:t>Software Projects - Peer Marking Form</w:t>
               <w:tab/>
-              <w:t>7</w:t>
+              <w:t>10</w:t>
             </w:r>
           </w:hyperlink>
           <w:r>
             <w:rPr>
               <w:rStyle w:val="IndexLink"/>
-              <w:vanish w:val="false"/>
             </w:rPr>
             <w:fldChar w:fldCharType="end"/>
           </w:r>
@@ -1624,7 +1645,15 @@
       <w:bookmarkEnd w:id="4"/>
       <w:r>
         <w:rPr/>
-        <w:t>3.2 Software Project Artefacts</w:t>
+        <w:t xml:space="preserve">3.2 Software Project </w:t>
+      </w:r>
+      <w:r>
+        <w:rPr/>
+        <w:t>Planning</w:t>
+      </w:r>
+      <w:r>
+        <w:rPr/>
+        <w:t xml:space="preserve"> Artefacts</w:t>
       </w:r>
       <w:bookmarkEnd w:id="5"/>
     </w:p>
@@ -1877,7 +1906,7 @@
               <w:widowControl w:val="false"/>
               <w:numPr>
                 <w:ilvl w:val="0"/>
-                <w:numId w:val="1"/>
+                <w:numId w:val="2"/>
               </w:numPr>
               <w:rPr/>
             </w:pPr>
@@ -1886,104 +1915,6 @@
               <w:t>Verify administrator account can access controls dashboard</w:t>
             </w:r>
           </w:p>
-          <w:p>
-            <w:pPr>
-              <w:pStyle w:val="TableContents"/>
-              <w:widowControl w:val="false"/>
-              <w:numPr>
-                <w:ilvl w:val="0"/>
-                <w:numId w:val="1"/>
-              </w:numPr>
-              <w:rPr/>
-            </w:pPr>
-            <w:r>
-              <w:rPr/>
-              <w:t>Verify non-administrator cannot access controls dashboard</w:t>
-            </w:r>
-          </w:p>
-          <w:p>
-            <w:pPr>
-              <w:pStyle w:val="TableContents"/>
-              <w:widowControl w:val="false"/>
-              <w:numPr>
-                <w:ilvl w:val="0"/>
-                <w:numId w:val="1"/>
-              </w:numPr>
-              <w:rPr/>
-            </w:pPr>
-            <w:r>
-              <w:rPr/>
-              <w:t>Verify administrator can add a user</w:t>
-            </w:r>
-          </w:p>
-          <w:p>
-            <w:pPr>
-              <w:pStyle w:val="TableContents"/>
-              <w:widowControl w:val="false"/>
-              <w:numPr>
-                <w:ilvl w:val="0"/>
-                <w:numId w:val="1"/>
-              </w:numPr>
-              <w:rPr/>
-            </w:pPr>
-            <w:r>
-              <w:rPr/>
-              <w:t>Verify administrator can remove a user</w:t>
-            </w:r>
-          </w:p>
-        </w:tc>
-      </w:tr>
-      <w:tr>
-        <w:trPr/>
-        <w:tc>
-          <w:tcPr>
-            <w:tcW w:w="1750" w:type="dxa"/>
-            <w:tcBorders>
-              <w:left w:val="single" w:sz="4" w:space="0" w:color="000000"/>
-              <w:bottom w:val="single" w:sz="4" w:space="0" w:color="000000"/>
-            </w:tcBorders>
-          </w:tcPr>
-          <w:p>
-            <w:pPr>
-              <w:pStyle w:val="TableContents"/>
-              <w:widowControl w:val="false"/>
-              <w:rPr/>
-            </w:pPr>
-            <w:r>
-              <w:rPr/>
-              <w:t>ADM-02</w:t>
-            </w:r>
-          </w:p>
-        </w:tc>
-        <w:tc>
-          <w:tcPr>
-            <w:tcW w:w="4267" w:type="dxa"/>
-            <w:tcBorders>
-              <w:left w:val="single" w:sz="4" w:space="0" w:color="000000"/>
-              <w:bottom w:val="single" w:sz="4" w:space="0" w:color="000000"/>
-            </w:tcBorders>
-          </w:tcPr>
-          <w:p>
-            <w:pPr>
-              <w:pStyle w:val="TableContents"/>
-              <w:widowControl w:val="false"/>
-              <w:rPr/>
-            </w:pPr>
-            <w:r>
-              <w:rPr/>
-              <w:t>As an administrator, I want to be able to view all data within the system.</w:t>
-            </w:r>
-          </w:p>
-        </w:tc>
-        <w:tc>
-          <w:tcPr>
-            <w:tcW w:w="3009" w:type="dxa"/>
-            <w:tcBorders>
-              <w:left w:val="single" w:sz="4" w:space="0" w:color="000000"/>
-              <w:bottom w:val="single" w:sz="4" w:space="0" w:color="000000"/>
-              <w:right w:val="single" w:sz="4" w:space="0" w:color="000000"/>
-            </w:tcBorders>
-          </w:tcPr>
           <w:p>
             <w:pPr>
               <w:pStyle w:val="TableContents"/>
@@ -1996,7 +1927,7 @@
             </w:pPr>
             <w:r>
               <w:rPr/>
-              <w:t>Verify administrator can view energy usage for the entire system</w:t>
+              <w:t>Verify non-administrator cannot access controls dashboard</w:t>
             </w:r>
           </w:p>
           <w:p>
@@ -2011,7 +1942,7 @@
             </w:pPr>
             <w:r>
               <w:rPr/>
-              <w:t>Verify administrator can access analytics for the entire system</w:t>
+              <w:t>Verify administrator can add a user</w:t>
             </w:r>
           </w:p>
           <w:p>
@@ -2026,7 +1957,7 @@
             </w:pPr>
             <w:r>
               <w:rPr/>
-              <w:t>Verify administrator can generate reports for the entire system</w:t>
+              <w:t>Verify administrator can remove a user</w:t>
             </w:r>
           </w:p>
         </w:tc>
@@ -2049,7 +1980,7 @@
             </w:pPr>
             <w:r>
               <w:rPr/>
-              <w:t>NET-01</w:t>
+              <w:t>ADM-02</w:t>
             </w:r>
           </w:p>
         </w:tc>
@@ -2069,120 +2000,7 @@
             </w:pPr>
             <w:r>
               <w:rPr/>
-              <w:t>As a network manager, I want to be able to view all data within my network.</w:t>
-            </w:r>
-          </w:p>
-        </w:tc>
-        <w:tc>
-          <w:tcPr>
-            <w:tcW w:w="3009" w:type="dxa"/>
-            <w:tcBorders>
-              <w:left w:val="single" w:sz="4" w:space="0" w:color="000000"/>
-              <w:bottom w:val="single" w:sz="4" w:space="0" w:color="000000"/>
-              <w:right w:val="single" w:sz="4" w:space="0" w:color="000000"/>
-            </w:tcBorders>
-          </w:tcPr>
-          <w:p>
-            <w:pPr>
-              <w:pStyle w:val="TableContents"/>
-              <w:widowControl w:val="false"/>
-              <w:numPr>
-                <w:ilvl w:val="0"/>
-                <w:numId w:val="2"/>
-              </w:numPr>
-              <w:rPr/>
-            </w:pPr>
-            <w:r>
-              <w:rPr/>
-              <w:t>Verify network manager can view energy usage for own network</w:t>
-            </w:r>
-          </w:p>
-          <w:p>
-            <w:pPr>
-              <w:pStyle w:val="TableContents"/>
-              <w:widowControl w:val="false"/>
-              <w:numPr>
-                <w:ilvl w:val="0"/>
-                <w:numId w:val="2"/>
-              </w:numPr>
-              <w:rPr/>
-            </w:pPr>
-            <w:r>
-              <w:rPr/>
-              <w:t>Verify network manager can access analytics for own network</w:t>
-            </w:r>
-          </w:p>
-          <w:p>
-            <w:pPr>
-              <w:pStyle w:val="TableContents"/>
-              <w:widowControl w:val="false"/>
-              <w:numPr>
-                <w:ilvl w:val="0"/>
-                <w:numId w:val="2"/>
-              </w:numPr>
-              <w:rPr/>
-            </w:pPr>
-            <w:r>
-              <w:rPr/>
-              <w:t>Verify network manager can generate reports for own network</w:t>
-            </w:r>
-          </w:p>
-          <w:p>
-            <w:pPr>
-              <w:pStyle w:val="TableContents"/>
-              <w:widowControl w:val="false"/>
-              <w:numPr>
-                <w:ilvl w:val="0"/>
-                <w:numId w:val="2"/>
-              </w:numPr>
-              <w:rPr/>
-            </w:pPr>
-            <w:r>
-              <w:rPr/>
-              <w:t>Verify network manager cannot view or process data outside of own network</w:t>
-            </w:r>
-          </w:p>
-        </w:tc>
-      </w:tr>
-      <w:tr>
-        <w:trPr/>
-        <w:tc>
-          <w:tcPr>
-            <w:tcW w:w="1750" w:type="dxa"/>
-            <w:tcBorders>
-              <w:left w:val="single" w:sz="4" w:space="0" w:color="000000"/>
-              <w:bottom w:val="single" w:sz="4" w:space="0" w:color="000000"/>
-            </w:tcBorders>
-          </w:tcPr>
-          <w:p>
-            <w:pPr>
-              <w:pStyle w:val="TableContents"/>
-              <w:widowControl w:val="false"/>
-              <w:rPr/>
-            </w:pPr>
-            <w:r>
-              <w:rPr/>
-              <w:t>NET-02</w:t>
-            </w:r>
-          </w:p>
-        </w:tc>
-        <w:tc>
-          <w:tcPr>
-            <w:tcW w:w="4267" w:type="dxa"/>
-            <w:tcBorders>
-              <w:left w:val="single" w:sz="4" w:space="0" w:color="000000"/>
-              <w:bottom w:val="single" w:sz="4" w:space="0" w:color="000000"/>
-            </w:tcBorders>
-          </w:tcPr>
-          <w:p>
-            <w:pPr>
-              <w:pStyle w:val="TableContents"/>
-              <w:widowControl w:val="false"/>
-              <w:rPr/>
-            </w:pPr>
-            <w:r>
-              <w:rPr/>
-              <w:t>As a network manager, I want to be able to compare and contrast energy consumption over different time periods.</w:t>
+              <w:t>As an administrator, I want to be able to view all data within the system.</w:t>
             </w:r>
           </w:p>
         </w:tc>
@@ -2207,7 +2025,7 @@
             </w:pPr>
             <w:r>
               <w:rPr/>
-              <w:t>Verify network manager can layer multiple energy consumption graphs</w:t>
+              <w:t>Verify administrator can view energy usage for the entire system</w:t>
             </w:r>
           </w:p>
           <w:p>
@@ -2222,7 +2040,7 @@
             </w:pPr>
             <w:r>
               <w:rPr/>
-              <w:t>Verify reports can include layered graphs</w:t>
+              <w:t>Verify administrator can access analytics for the entire system</w:t>
             </w:r>
           </w:p>
           <w:p>
@@ -2237,7 +2055,7 @@
             </w:pPr>
             <w:r>
               <w:rPr/>
-              <w:t>Verify network manager can specify time period for these overlays</w:t>
+              <w:t>Verify administrator can generate reports for the entire system</w:t>
             </w:r>
           </w:p>
         </w:tc>
@@ -2260,7 +2078,7 @@
             </w:pPr>
             <w:r>
               <w:rPr/>
-              <w:t>NET-03</w:t>
+              <w:t>NET-01</w:t>
             </w:r>
           </w:p>
         </w:tc>
@@ -2280,7 +2098,120 @@
             </w:pPr>
             <w:r>
               <w:rPr/>
-              <w:t>As a network manager, I want all of the analysis tools available to city councillors to be available to me also. (Note: still only for own network)</w:t>
+              <w:t>As a network manager, I want to be able to view all data within my network.</w:t>
+            </w:r>
+          </w:p>
+        </w:tc>
+        <w:tc>
+          <w:tcPr>
+            <w:tcW w:w="3009" w:type="dxa"/>
+            <w:tcBorders>
+              <w:left w:val="single" w:sz="4" w:space="0" w:color="000000"/>
+              <w:bottom w:val="single" w:sz="4" w:space="0" w:color="000000"/>
+              <w:right w:val="single" w:sz="4" w:space="0" w:color="000000"/>
+            </w:tcBorders>
+          </w:tcPr>
+          <w:p>
+            <w:pPr>
+              <w:pStyle w:val="TableContents"/>
+              <w:widowControl w:val="false"/>
+              <w:numPr>
+                <w:ilvl w:val="0"/>
+                <w:numId w:val="3"/>
+              </w:numPr>
+              <w:rPr/>
+            </w:pPr>
+            <w:r>
+              <w:rPr/>
+              <w:t>Verify network manager can view energy usage for own network</w:t>
+            </w:r>
+          </w:p>
+          <w:p>
+            <w:pPr>
+              <w:pStyle w:val="TableContents"/>
+              <w:widowControl w:val="false"/>
+              <w:numPr>
+                <w:ilvl w:val="0"/>
+                <w:numId w:val="3"/>
+              </w:numPr>
+              <w:rPr/>
+            </w:pPr>
+            <w:r>
+              <w:rPr/>
+              <w:t>Verify network manager can access analytics for own network</w:t>
+            </w:r>
+          </w:p>
+          <w:p>
+            <w:pPr>
+              <w:pStyle w:val="TableContents"/>
+              <w:widowControl w:val="false"/>
+              <w:numPr>
+                <w:ilvl w:val="0"/>
+                <w:numId w:val="3"/>
+              </w:numPr>
+              <w:rPr/>
+            </w:pPr>
+            <w:r>
+              <w:rPr/>
+              <w:t>Verify network manager can generate reports for own network</w:t>
+            </w:r>
+          </w:p>
+          <w:p>
+            <w:pPr>
+              <w:pStyle w:val="TableContents"/>
+              <w:widowControl w:val="false"/>
+              <w:numPr>
+                <w:ilvl w:val="0"/>
+                <w:numId w:val="3"/>
+              </w:numPr>
+              <w:rPr/>
+            </w:pPr>
+            <w:r>
+              <w:rPr/>
+              <w:t>Verify network manager cannot view or process data outside of own network</w:t>
+            </w:r>
+          </w:p>
+        </w:tc>
+      </w:tr>
+      <w:tr>
+        <w:trPr/>
+        <w:tc>
+          <w:tcPr>
+            <w:tcW w:w="1750" w:type="dxa"/>
+            <w:tcBorders>
+              <w:left w:val="single" w:sz="4" w:space="0" w:color="000000"/>
+              <w:bottom w:val="single" w:sz="4" w:space="0" w:color="000000"/>
+            </w:tcBorders>
+          </w:tcPr>
+          <w:p>
+            <w:pPr>
+              <w:pStyle w:val="TableContents"/>
+              <w:widowControl w:val="false"/>
+              <w:rPr/>
+            </w:pPr>
+            <w:r>
+              <w:rPr/>
+              <w:t>NET-02</w:t>
+            </w:r>
+          </w:p>
+        </w:tc>
+        <w:tc>
+          <w:tcPr>
+            <w:tcW w:w="4267" w:type="dxa"/>
+            <w:tcBorders>
+              <w:left w:val="single" w:sz="4" w:space="0" w:color="000000"/>
+              <w:bottom w:val="single" w:sz="4" w:space="0" w:color="000000"/>
+            </w:tcBorders>
+          </w:tcPr>
+          <w:p>
+            <w:pPr>
+              <w:pStyle w:val="TableContents"/>
+              <w:widowControl w:val="false"/>
+              <w:rPr/>
+            </w:pPr>
+            <w:r>
+              <w:rPr/>
+              <w:t>As a network manager, I want to be able to compare and contrast energy consumption over different time periods.</w:t>
             </w:r>
           </w:p>
         </w:tc>
@@ -2305,7 +2236,37 @@
             </w:pPr>
             <w:r>
               <w:rPr/>
-              <w:t>Verify network manager can use interactive dashboard as city councillor can (CIT-02)</w:t>
+              <w:t>Verify network manager can layer multiple energy consumption graphs</w:t>
+            </w:r>
+          </w:p>
+          <w:p>
+            <w:pPr>
+              <w:pStyle w:val="TableContents"/>
+              <w:widowControl w:val="false"/>
+              <w:numPr>
+                <w:ilvl w:val="0"/>
+                <w:numId w:val="4"/>
+              </w:numPr>
+              <w:rPr/>
+            </w:pPr>
+            <w:r>
+              <w:rPr/>
+              <w:t>Verify reports can include layered graphs</w:t>
+            </w:r>
+          </w:p>
+          <w:p>
+            <w:pPr>
+              <w:pStyle w:val="TableContents"/>
+              <w:widowControl w:val="false"/>
+              <w:numPr>
+                <w:ilvl w:val="0"/>
+                <w:numId w:val="4"/>
+              </w:numPr>
+              <w:rPr/>
+            </w:pPr>
+            <w:r>
+              <w:rPr/>
+              <w:t>Verify network manager can specify time period for these overlays</w:t>
             </w:r>
           </w:p>
         </w:tc>
@@ -2328,7 +2289,7 @@
             </w:pPr>
             <w:r>
               <w:rPr/>
-              <w:t>CIT-01</w:t>
+              <w:t>NET-03</w:t>
             </w:r>
           </w:p>
         </w:tc>
@@ -2348,7 +2309,7 @@
             </w:pPr>
             <w:r>
               <w:rPr/>
-              <w:t>As a city councillor, I want to be able to view all data within my network.</w:t>
+              <w:t>As a network manager, I want all of the analysis tools available to city councillors to be available to me also. (Note: still only for own network)</w:t>
             </w:r>
           </w:p>
         </w:tc>
@@ -2367,58 +2328,13 @@
               <w:widowControl w:val="false"/>
               <w:numPr>
                 <w:ilvl w:val="0"/>
-                <w:numId w:val="2"/>
+                <w:numId w:val="5"/>
               </w:numPr>
               <w:rPr/>
             </w:pPr>
             <w:r>
               <w:rPr/>
-              <w:t>Verify councillor can view energy usage for own network</w:t>
-            </w:r>
-          </w:p>
-          <w:p>
-            <w:pPr>
-              <w:pStyle w:val="TableContents"/>
-              <w:widowControl w:val="false"/>
-              <w:numPr>
-                <w:ilvl w:val="0"/>
-                <w:numId w:val="2"/>
-              </w:numPr>
-              <w:rPr/>
-            </w:pPr>
-            <w:r>
-              <w:rPr/>
-              <w:t>Verify concillor can access analytics for own network</w:t>
-            </w:r>
-          </w:p>
-          <w:p>
-            <w:pPr>
-              <w:pStyle w:val="TableContents"/>
-              <w:widowControl w:val="false"/>
-              <w:numPr>
-                <w:ilvl w:val="0"/>
-                <w:numId w:val="2"/>
-              </w:numPr>
-              <w:rPr/>
-            </w:pPr>
-            <w:r>
-              <w:rPr/>
-              <w:t>Verify councillor can generate reports for own network</w:t>
-            </w:r>
-          </w:p>
-          <w:p>
-            <w:pPr>
-              <w:pStyle w:val="TableContents"/>
-              <w:widowControl w:val="false"/>
-              <w:numPr>
-                <w:ilvl w:val="0"/>
-                <w:numId w:val="2"/>
-              </w:numPr>
-              <w:rPr/>
-            </w:pPr>
-            <w:r>
-              <w:rPr/>
-              <w:t>Verify councillor cannot view or process data outside of own network</w:t>
+              <w:t>Verify network manager can use interactive dashboard as city councillor can (CIT-02)</w:t>
             </w:r>
           </w:p>
         </w:tc>
@@ -2441,7 +2357,7 @@
             </w:pPr>
             <w:r>
               <w:rPr/>
-              <w:t>CIT-02</w:t>
+              <w:t>CIT-01</w:t>
             </w:r>
           </w:p>
         </w:tc>
@@ -2461,7 +2377,7 @@
             </w:pPr>
             <w:r>
               <w:rPr/>
-              <w:t>As a city councillor, I want an interactive dashboard to make it easy to interact with the system.</w:t>
+              <w:t>As a city councillor, I want to be able to view all data within my network.</w:t>
             </w:r>
           </w:p>
         </w:tc>
@@ -2486,7 +2402,7 @@
             </w:pPr>
             <w:r>
               <w:rPr/>
-              <w:t>Verify user is presented with interactive dashboard</w:t>
+              <w:t>Verify councillor can view energy usage for own network</w:t>
             </w:r>
           </w:p>
           <w:p>
@@ -2501,7 +2417,7 @@
             </w:pPr>
             <w:r>
               <w:rPr/>
-              <w:t>Verify dashboard links to analytics</w:t>
+              <w:t>Verify concillor can access analytics for own network</w:t>
             </w:r>
           </w:p>
           <w:p>
@@ -2516,7 +2432,22 @@
             </w:pPr>
             <w:r>
               <w:rPr/>
-              <w:t>Verify dashboard links to reports</w:t>
+              <w:t>Verify councillor can generate reports for own network</w:t>
+            </w:r>
+          </w:p>
+          <w:p>
+            <w:pPr>
+              <w:pStyle w:val="TableContents"/>
+              <w:widowControl w:val="false"/>
+              <w:numPr>
+                <w:ilvl w:val="0"/>
+                <w:numId w:val="3"/>
+              </w:numPr>
+              <w:rPr/>
+            </w:pPr>
+            <w:r>
+              <w:rPr/>
+              <w:t>Verify councillor cannot view or process data outside of own network</w:t>
             </w:r>
           </w:p>
         </w:tc>
@@ -2539,7 +2470,7 @@
             </w:pPr>
             <w:r>
               <w:rPr/>
-              <w:t>CIT-03</w:t>
+              <w:t>CIT-02</w:t>
             </w:r>
           </w:p>
         </w:tc>
@@ -2559,7 +2490,7 @@
             </w:pPr>
             <w:r>
               <w:rPr/>
-              <w:t>As a city councillor, I want all of the analysis tools available to network managers to be available to me also. (Note: still only for own citty)</w:t>
+              <w:t>As a city councillor, I want an interactive dashboard to make it easy to interact with the system.</w:t>
             </w:r>
           </w:p>
         </w:tc>
@@ -2578,12 +2509,110 @@
               <w:widowControl w:val="false"/>
               <w:numPr>
                 <w:ilvl w:val="0"/>
-                <w:numId w:val="5"/>
+                <w:numId w:val="4"/>
               </w:numPr>
               <w:rPr/>
             </w:pPr>
             <w:r>
               <w:rPr/>
+              <w:t>Verify user is presented with interactive dashboard</w:t>
+            </w:r>
+          </w:p>
+          <w:p>
+            <w:pPr>
+              <w:pStyle w:val="TableContents"/>
+              <w:widowControl w:val="false"/>
+              <w:numPr>
+                <w:ilvl w:val="0"/>
+                <w:numId w:val="4"/>
+              </w:numPr>
+              <w:rPr/>
+            </w:pPr>
+            <w:r>
+              <w:rPr/>
+              <w:t>Verify dashboard links to analytics</w:t>
+            </w:r>
+          </w:p>
+          <w:p>
+            <w:pPr>
+              <w:pStyle w:val="TableContents"/>
+              <w:widowControl w:val="false"/>
+              <w:numPr>
+                <w:ilvl w:val="0"/>
+                <w:numId w:val="4"/>
+              </w:numPr>
+              <w:rPr/>
+            </w:pPr>
+            <w:r>
+              <w:rPr/>
+              <w:t>Verify dashboard links to reports</w:t>
+            </w:r>
+          </w:p>
+        </w:tc>
+      </w:tr>
+      <w:tr>
+        <w:trPr/>
+        <w:tc>
+          <w:tcPr>
+            <w:tcW w:w="1750" w:type="dxa"/>
+            <w:tcBorders>
+              <w:left w:val="single" w:sz="4" w:space="0" w:color="000000"/>
+              <w:bottom w:val="single" w:sz="4" w:space="0" w:color="000000"/>
+            </w:tcBorders>
+          </w:tcPr>
+          <w:p>
+            <w:pPr>
+              <w:pStyle w:val="TableContents"/>
+              <w:widowControl w:val="false"/>
+              <w:rPr/>
+            </w:pPr>
+            <w:r>
+              <w:rPr/>
+              <w:t>CIT-03</w:t>
+            </w:r>
+          </w:p>
+        </w:tc>
+        <w:tc>
+          <w:tcPr>
+            <w:tcW w:w="4267" w:type="dxa"/>
+            <w:tcBorders>
+              <w:left w:val="single" w:sz="4" w:space="0" w:color="000000"/>
+              <w:bottom w:val="single" w:sz="4" w:space="0" w:color="000000"/>
+            </w:tcBorders>
+          </w:tcPr>
+          <w:p>
+            <w:pPr>
+              <w:pStyle w:val="TableContents"/>
+              <w:widowControl w:val="false"/>
+              <w:rPr/>
+            </w:pPr>
+            <w:r>
+              <w:rPr/>
+              <w:t>As a city councillor, I want all of the analysis tools available to network managers to be available to me also. (Note: still only for own citty)</w:t>
+            </w:r>
+          </w:p>
+        </w:tc>
+        <w:tc>
+          <w:tcPr>
+            <w:tcW w:w="3009" w:type="dxa"/>
+            <w:tcBorders>
+              <w:left w:val="single" w:sz="4" w:space="0" w:color="000000"/>
+              <w:bottom w:val="single" w:sz="4" w:space="0" w:color="000000"/>
+              <w:right w:val="single" w:sz="4" w:space="0" w:color="000000"/>
+            </w:tcBorders>
+          </w:tcPr>
+          <w:p>
+            <w:pPr>
+              <w:pStyle w:val="TableContents"/>
+              <w:widowControl w:val="false"/>
+              <w:numPr>
+                <w:ilvl w:val="0"/>
+                <w:numId w:val="6"/>
+              </w:numPr>
+              <w:rPr/>
+            </w:pPr>
+            <w:r>
+              <w:rPr/>
               <w:t>Verify network manager can compare and contrast energy consumption as city councillor can (NET-02)</w:t>
             </w:r>
           </w:p>
@@ -2619,6 +2648,8 @@
         <w:pStyle w:val="Heading3"/>
         <w:rPr/>
       </w:pPr>
+      <w:bookmarkStart w:id="10" w:name="__RefHeading___Toc740_1804670893"/>
+      <w:bookmarkEnd w:id="10"/>
       <w:r>
         <w:rPr/>
         <w:t>3.2.3 Use Case Diagram</w:t>
@@ -2692,8 +2723,8 @@
         <w:pStyle w:val="Heading3"/>
         <w:rPr/>
       </w:pPr>
-      <w:bookmarkStart w:id="10" w:name="__RefHeading___Toc788_3549574717"/>
-      <w:bookmarkEnd w:id="10"/>
+      <w:bookmarkStart w:id="11" w:name="__RefHeading___Toc788_3549574717"/>
+      <w:bookmarkEnd w:id="11"/>
       <w:r>
         <w:rPr/>
         <w:t>3.2.4 Entity Relationship Diagram</w:t>
@@ -2710,17 +2741,95 @@
     </w:p>
     <w:p>
       <w:pPr>
+        <w:pStyle w:val="Heading3"/>
+        <w:rPr/>
+      </w:pPr>
+      <w:bookmarkStart w:id="12" w:name="__RefHeading___Toc742_1804670893"/>
+      <w:bookmarkEnd w:id="12"/>
+      <w:r>
+        <w:rPr/>
+        <w:t>3.2.5 Initial Prototypes</w:t>
+      </w:r>
+    </w:p>
+    <w:p>
+      <w:pPr>
+        <w:pStyle w:val="Normal"/>
+        <w:rPr/>
+      </w:pPr>
+      <w:r>
+        <w:rPr/>
+        <w:t>First prototype, created with Figma, primarily displaying the login flow:</w:t>
+      </w:r>
+    </w:p>
+    <w:p>
+      <w:pPr>
+        <w:pStyle w:val="Normal"/>
+        <w:rPr/>
+      </w:pPr>
+      <w:hyperlink r:id="rId4">
+        <w:r>
+          <w:rPr>
+            <w:rStyle w:val="InternetLink"/>
+          </w:rPr>
+          <w:t>https://www.figma.com/design/0ycJPP3wQ09dzkAcm01Gil/Group-Project</w:t>
+        </w:r>
+      </w:hyperlink>
+    </w:p>
+    <w:p>
+      <w:pPr>
+        <w:pStyle w:val="Normal"/>
+        <w:rPr/>
+      </w:pPr>
+      <w:r>
+        <w:rPr/>
+      </w:r>
+    </w:p>
+    <w:p>
+      <w:pPr>
+        <w:pStyle w:val="Normal"/>
+        <w:rPr/>
+      </w:pPr>
+      <w:r>
+        <w:rPr/>
+        <w:t>Second prototype, created with Mockplus, displaying the dashboard view with the sidebar and sample data:</w:t>
+      </w:r>
+    </w:p>
+    <w:p>
+      <w:pPr>
+        <w:pStyle w:val="Normal"/>
+        <w:rPr/>
+      </w:pPr>
+      <w:hyperlink r:id="rId5">
+        <w:r>
+          <w:rPr>
+            <w:rStyle w:val="InternetLink"/>
+          </w:rPr>
+          <w:t>https://rp.mockplus.com/rps/QEVdt0Iu5C/VyGPuCjQvm</w:t>
+        </w:r>
+      </w:hyperlink>
+    </w:p>
+    <w:p>
+      <w:pPr>
+        <w:pStyle w:val="Normal"/>
+        <w:rPr/>
+      </w:pPr>
+      <w:r>
+        <w:rPr/>
+      </w:r>
+    </w:p>
+    <w:p>
+      <w:pPr>
         <w:pStyle w:val="Heading2"/>
         <w:rPr/>
       </w:pPr>
-      <w:bookmarkStart w:id="11" w:name="__RefHeading___Toc790_3549574717"/>
-      <w:bookmarkStart w:id="12" w:name="_Toc191282393"/>
-      <w:bookmarkEnd w:id="11"/>
+      <w:bookmarkStart w:id="13" w:name="__RefHeading___Toc790_3549574717"/>
+      <w:bookmarkStart w:id="14" w:name="_Toc191282393"/>
+      <w:bookmarkEnd w:id="13"/>
       <w:r>
         <w:rPr/>
-        <w:t>3.3 Software and Its Presentation</w:t>
-      </w:r>
-      <w:bookmarkEnd w:id="12"/>
+        <w:t>3.3 Software and Presentation</w:t>
+      </w:r>
+      <w:bookmarkEnd w:id="14"/>
     </w:p>
     <w:p>
       <w:pPr>
@@ -2740,14 +2849,26 @@
         <w:pStyle w:val="Heading3"/>
         <w:rPr/>
       </w:pPr>
-      <w:bookmarkStart w:id="13" w:name="__RefHeading___Toc792_3549574717"/>
-      <w:bookmarkStart w:id="14" w:name="_Toc191282394"/>
-      <w:bookmarkEnd w:id="13"/>
+      <w:bookmarkStart w:id="15" w:name="__RefHeading___Toc792_3549574717"/>
+      <w:bookmarkStart w:id="16" w:name="_Toc191282394"/>
+      <w:bookmarkEnd w:id="15"/>
       <w:r>
         <w:rPr/>
-        <w:t>3.3.1 The Software Prototype</w:t>
-      </w:r>
-      <w:bookmarkEnd w:id="14"/>
+        <w:t xml:space="preserve">3.3.1 </w:t>
+      </w:r>
+      <w:r>
+        <w:rPr/>
+        <w:t>Final</w:t>
+      </w:r>
+      <w:r>
+        <w:rPr/>
+        <w:t xml:space="preserve"> Software </w:t>
+      </w:r>
+      <w:bookmarkEnd w:id="16"/>
+      <w:r>
+        <w:rPr/>
+        <w:t>Version</w:t>
+      </w:r>
     </w:p>
     <w:p>
       <w:pPr>
@@ -2804,14 +2925,14 @@
         <w:pStyle w:val="Heading3"/>
         <w:rPr/>
       </w:pPr>
-      <w:bookmarkStart w:id="15" w:name="__RefHeading___Toc794_3549574717"/>
-      <w:bookmarkStart w:id="16" w:name="_Toc191282395"/>
-      <w:bookmarkEnd w:id="15"/>
+      <w:bookmarkStart w:id="17" w:name="__RefHeading___Toc794_3549574717"/>
+      <w:bookmarkStart w:id="18" w:name="_Toc191282395"/>
+      <w:bookmarkEnd w:id="17"/>
       <w:r>
         <w:rPr/>
         <w:t>3.3.2 Video Presentation</w:t>
       </w:r>
-      <w:bookmarkEnd w:id="16"/>
+      <w:bookmarkEnd w:id="18"/>
     </w:p>
     <w:p>
       <w:pPr>
@@ -2912,7 +3033,7 @@
           <w:rFonts w:ascii="Calibri Light" w:hAnsi="Calibri Light" w:cs="Calibri Light" w:asciiTheme="majorHAnsi" w:cstheme="majorHAnsi" w:hAnsiTheme="majorHAnsi"/>
         </w:rPr>
       </w:pPr>
-      <w:hyperlink r:id="rId4" w:tgtFrame="_blank">
+      <w:hyperlink r:id="rId6" w:tgtFrame="_blank">
         <w:r>
           <w:rPr>
             <w:rStyle w:val="Normaltextrun"/>
@@ -2956,14 +3077,14 @@
           <w:rFonts w:ascii="Calibri" w:hAnsi="Calibri" w:asciiTheme="minorHAnsi" w:hAnsiTheme="minorHAnsi"/>
         </w:rPr>
       </w:pPr>
-      <w:bookmarkStart w:id="17" w:name="__RefHeading___Toc796_3549574717"/>
-      <w:bookmarkStart w:id="18" w:name="_Toc191282396"/>
-      <w:bookmarkEnd w:id="17"/>
+      <w:bookmarkStart w:id="19" w:name="__RefHeading___Toc796_3549574717"/>
+      <w:bookmarkStart w:id="20" w:name="_Toc191282396"/>
+      <w:bookmarkEnd w:id="19"/>
       <w:r>
         <w:rPr/>
         <w:t>3.4 Evidence of Collaborative Work</w:t>
       </w:r>
-      <w:bookmarkEnd w:id="18"/>
+      <w:bookmarkEnd w:id="20"/>
     </w:p>
     <w:p>
       <w:pPr>
@@ -3054,7 +3175,7 @@
                     </pic:cNvPicPr>
                   </pic:nvPicPr>
                   <pic:blipFill>
-                    <a:blip r:embed="rId5"/>
+                    <a:blip r:embed="rId7"/>
                     <a:stretch>
                       <a:fillRect/>
                     </a:stretch>
@@ -3099,7 +3220,7 @@
                     </pic:cNvPicPr>
                   </pic:nvPicPr>
                   <pic:blipFill>
-                    <a:blip r:embed="rId6"/>
+                    <a:blip r:embed="rId8"/>
                     <a:stretch>
                       <a:fillRect/>
                     </a:stretch>
@@ -3170,7 +3291,7 @@
                     </pic:cNvPicPr>
                   </pic:nvPicPr>
                   <pic:blipFill>
-                    <a:blip r:embed="rId7"/>
+                    <a:blip r:embed="rId9"/>
                     <a:stretch>
                       <a:fillRect/>
                     </a:stretch>
@@ -3224,7 +3345,7 @@
                     </pic:cNvPicPr>
                   </pic:nvPicPr>
                   <pic:blipFill>
-                    <a:blip r:embed="rId8"/>
+                    <a:blip r:embed="rId10"/>
                     <a:stretch>
                       <a:fillRect/>
                     </a:stretch>
@@ -3250,14 +3371,14 @@
         <w:pStyle w:val="Heading2"/>
         <w:rPr/>
       </w:pPr>
-      <w:bookmarkStart w:id="19" w:name="__RefHeading___Toc798_3549574717"/>
-      <w:bookmarkStart w:id="20" w:name="_Toc191282397"/>
-      <w:bookmarkEnd w:id="19"/>
+      <w:bookmarkStart w:id="21" w:name="__RefHeading___Toc798_3549574717"/>
+      <w:bookmarkStart w:id="22" w:name="_Toc191282397"/>
+      <w:bookmarkEnd w:id="21"/>
       <w:r>
         <w:rPr/>
         <w:t>3.5 Incorporation of Formative Feedback</w:t>
       </w:r>
-      <w:bookmarkEnd w:id="20"/>
+      <w:bookmarkEnd w:id="22"/>
     </w:p>
     <w:p>
       <w:pPr>
@@ -3281,7 +3402,7 @@
           <w:rFonts w:cs="Calibri" w:cstheme="minorHAnsi"/>
           <w:szCs w:val="22"/>
         </w:rPr>
-        <w:t>Provide evidence of how you evaluated and acted on the formative feedback you received from your client, e.g., minutes of meeting, copies of emails, together with action plan.</w:t>
+        <w:t>Meeting notes &amp; action plan (discussed on the Tuesday sessions following client meetings):</w:t>
       </w:r>
     </w:p>
     <w:p>
@@ -3294,22 +3415,6 @@
       </w:pPr>
       <w:r>
         <w:rPr/>
-      </w:r>
-    </w:p>
-    <w:p>
-      <w:pPr>
-        <w:pStyle w:val="Normal"/>
-        <w:rPr>
-          <w:rFonts w:cs="Calibri" w:cstheme="minorHAnsi"/>
-          <w:szCs w:val="22"/>
-        </w:rPr>
-      </w:pPr>
-      <w:r>
-        <w:rPr>
-          <w:rFonts w:cs="Calibri" w:cstheme="minorHAnsi"/>
-          <w:szCs w:val="22"/>
-        </w:rPr>
-        <w:t>Meeting notes</w:t>
       </w:r>
     </w:p>
     <w:tbl>
@@ -4021,14 +4126,14 @@
         <w:pStyle w:val="Heading2"/>
         <w:rPr/>
       </w:pPr>
-      <w:bookmarkStart w:id="21" w:name="__RefHeading___Toc800_3549574717"/>
-      <w:bookmarkStart w:id="22" w:name="_Toc191282398"/>
-      <w:bookmarkEnd w:id="21"/>
+      <w:bookmarkStart w:id="23" w:name="__RefHeading___Toc800_3549574717"/>
+      <w:bookmarkStart w:id="24" w:name="_Toc191282398"/>
+      <w:bookmarkEnd w:id="23"/>
       <w:r>
         <w:rPr/>
         <w:t>3.6 Peer Assessment Form</w:t>
       </w:r>
-      <w:bookmarkEnd w:id="22"/>
+      <w:bookmarkEnd w:id="24"/>
     </w:p>
     <w:p>
       <w:pPr>
@@ -4056,7 +4161,7 @@
           <w:rFonts w:cs="Calibri" w:cstheme="minorHAnsi"/>
           <w:szCs w:val="22"/>
         </w:rPr>
-        <w:t>This form must be filled in as a group. Each member’s contribution to the project must be clearly stated. Finally, each member must be rated out of 10 (10 being the highest contribution and 0 being no contribution at all). This form can be added to Appendix.</w:t>
+        <w:t>This form must be filled in as a group. Each member’s contribution to the project must be clearly stated. Finally, each member must be rated out of 10 (10 being the highest contribution and 0 being no contribution at all).</w:t>
       </w:r>
     </w:p>
     <w:p>
@@ -4068,10 +4173,38 @@
         </w:rPr>
       </w:pPr>
       <w:r>
+        <w:rPr/>
+      </w:r>
+    </w:p>
+    <w:p>
+      <w:pPr>
+        <w:pStyle w:val="Normal"/>
         <w:rPr>
           <w:rFonts w:cs="Calibri" w:cstheme="minorHAnsi"/>
           <w:szCs w:val="22"/>
         </w:rPr>
+      </w:pPr>
+      <w:r>
+        <w:rPr>
+          <w:rFonts w:cs="Calibri" w:cstheme="minorHAnsi"/>
+          <w:szCs w:val="22"/>
+        </w:rPr>
+        <w:t>See Appendix</w:t>
+      </w:r>
+    </w:p>
+    <w:p>
+      <w:pPr>
+        <w:pStyle w:val="Normal"/>
+        <w:rPr>
+          <w:rFonts w:cs="Calibri" w:cstheme="minorHAnsi"/>
+          <w:szCs w:val="22"/>
+        </w:rPr>
+      </w:pPr>
+      <w:r>
+        <w:rPr>
+          <w:rFonts w:cs="Calibri" w:cstheme="minorHAnsi"/>
+          <w:szCs w:val="22"/>
+        </w:rPr>
       </w:r>
     </w:p>
     <w:p>
@@ -4079,14 +4212,14 @@
         <w:pStyle w:val="Heading1"/>
         <w:rPr/>
       </w:pPr>
-      <w:bookmarkStart w:id="23" w:name="__RefHeading___Toc802_3549574717"/>
-      <w:bookmarkStart w:id="24" w:name="_Toc191282399"/>
-      <w:bookmarkEnd w:id="23"/>
+      <w:bookmarkStart w:id="25" w:name="__RefHeading___Toc802_3549574717"/>
+      <w:bookmarkStart w:id="26" w:name="_Toc191282399"/>
+      <w:bookmarkEnd w:id="25"/>
       <w:r>
         <w:rPr/>
         <w:t>4. Evaluative Report on Legal, Social, Ethical and Professional Issues</w:t>
       </w:r>
-      <w:bookmarkEnd w:id="24"/>
+      <w:bookmarkEnd w:id="26"/>
     </w:p>
     <w:p>
       <w:pPr>
@@ -4119,14 +4252,14 @@
         <w:pStyle w:val="Heading2"/>
         <w:rPr/>
       </w:pPr>
-      <w:bookmarkStart w:id="25" w:name="__RefHeading___Toc804_3549574717"/>
-      <w:bookmarkStart w:id="26" w:name="_Toc191282400"/>
-      <w:bookmarkEnd w:id="25"/>
+      <w:bookmarkStart w:id="27" w:name="__RefHeading___Toc804_3549574717"/>
+      <w:bookmarkStart w:id="28" w:name="_Toc191282400"/>
+      <w:bookmarkEnd w:id="27"/>
       <w:r>
         <w:rPr/>
         <w:t>4.1. Relevant Issues</w:t>
       </w:r>
-      <w:bookmarkEnd w:id="26"/>
+      <w:bookmarkEnd w:id="28"/>
     </w:p>
     <w:p>
       <w:pPr>
@@ -4173,14 +4306,14 @@
         <w:pStyle w:val="Heading2"/>
         <w:rPr/>
       </w:pPr>
-      <w:bookmarkStart w:id="27" w:name="__RefHeading___Toc806_3549574717"/>
-      <w:bookmarkStart w:id="28" w:name="_Toc191282401"/>
-      <w:bookmarkEnd w:id="27"/>
+      <w:bookmarkStart w:id="29" w:name="__RefHeading___Toc806_3549574717"/>
+      <w:bookmarkStart w:id="30" w:name="_Toc191282401"/>
+      <w:bookmarkEnd w:id="29"/>
       <w:r>
         <w:rPr/>
         <w:t>4.2. Discussion</w:t>
       </w:r>
-      <w:bookmarkEnd w:id="28"/>
+      <w:bookmarkEnd w:id="30"/>
     </w:p>
     <w:p>
       <w:pPr>
@@ -4269,7 +4402,7 @@
         <w:pStyle w:val="Normal"/>
         <w:numPr>
           <w:ilvl w:val="0"/>
-          <w:numId w:val="6"/>
+          <w:numId w:val="7"/>
         </w:numPr>
         <w:rPr>
           <w:rFonts w:ascii="Calibri Light" w:hAnsi="Calibri Light" w:cs="Calibri Light" w:asciiTheme="majorHAnsi" w:cstheme="majorHAnsi" w:hAnsiTheme="majorHAnsi"/>
@@ -4287,7 +4420,7 @@
         <w:pStyle w:val="Normal"/>
         <w:numPr>
           <w:ilvl w:val="0"/>
-          <w:numId w:val="6"/>
+          <w:numId w:val="7"/>
         </w:numPr>
         <w:rPr>
           <w:rFonts w:ascii="Calibri Light" w:hAnsi="Calibri Light" w:cs="Calibri Light" w:asciiTheme="majorHAnsi" w:cstheme="majorHAnsi" w:hAnsiTheme="majorHAnsi"/>
@@ -4318,14 +4451,14 @@
         <w:pStyle w:val="Heading1"/>
         <w:rPr/>
       </w:pPr>
-      <w:bookmarkStart w:id="29" w:name="__RefHeading___Toc808_3549574717"/>
-      <w:bookmarkStart w:id="30" w:name="_Toc191282402"/>
-      <w:bookmarkEnd w:id="29"/>
+      <w:bookmarkStart w:id="31" w:name="__RefHeading___Toc808_3549574717"/>
+      <w:bookmarkStart w:id="32" w:name="_Toc191282402"/>
+      <w:bookmarkEnd w:id="31"/>
       <w:r>
         <w:rPr/>
         <w:t>5. References</w:t>
       </w:r>
-      <w:bookmarkEnd w:id="30"/>
+      <w:bookmarkEnd w:id="32"/>
     </w:p>
     <w:p>
       <w:pPr>
@@ -4445,14 +4578,14 @@
         <w:jc w:val="center"/>
         <w:rPr/>
       </w:pPr>
-      <w:bookmarkStart w:id="31" w:name="__RefHeading___Toc810_3549574717"/>
-      <w:bookmarkStart w:id="32" w:name="_Toc191282403"/>
-      <w:bookmarkEnd w:id="31"/>
+      <w:bookmarkStart w:id="33" w:name="__RefHeading___Toc810_3549574717"/>
+      <w:bookmarkStart w:id="34" w:name="_Toc191282403"/>
+      <w:bookmarkEnd w:id="33"/>
       <w:r>
         <w:rPr/>
         <w:t>Appendix</w:t>
       </w:r>
-      <w:bookmarkEnd w:id="32"/>
+      <w:bookmarkEnd w:id="34"/>
     </w:p>
     <w:p>
       <w:pPr>
@@ -4480,14 +4613,14 @@
         <w:pStyle w:val="Heading2"/>
         <w:rPr/>
       </w:pPr>
-      <w:bookmarkStart w:id="33" w:name="__RefHeading___Toc812_3549574717"/>
-      <w:bookmarkStart w:id="34" w:name="_Toc191282404"/>
-      <w:bookmarkEnd w:id="33"/>
+      <w:bookmarkStart w:id="35" w:name="__RefHeading___Toc812_3549574717"/>
+      <w:bookmarkStart w:id="36" w:name="_Toc191282404"/>
+      <w:bookmarkEnd w:id="35"/>
       <w:r>
         <w:rPr/>
         <w:t>Software Projects - Peer Marking Form</w:t>
       </w:r>
-      <w:bookmarkEnd w:id="34"/>
+      <w:bookmarkEnd w:id="36"/>
     </w:p>
     <w:p>
       <w:pPr>
@@ -5350,7 +5483,7 @@
                     </pic:cNvPicPr>
                   </pic:nvPicPr>
                   <pic:blipFill>
-                    <a:blip r:embed="rId9"/>
+                    <a:blip r:embed="rId11"/>
                     <a:stretch>
                       <a:fillRect/>
                     </a:stretch>
@@ -5395,7 +5528,7 @@
                     </pic:cNvPicPr>
                   </pic:nvPicPr>
                   <pic:blipFill>
-                    <a:blip r:embed="rId10"/>
+                    <a:blip r:embed="rId12"/>
                     <a:stretch>
                       <a:fillRect/>
                     </a:stretch>
@@ -7612,7 +7745,7 @@
                     </pic:cNvPicPr>
                   </pic:nvPicPr>
                   <pic:blipFill>
-                    <a:blip r:embed="rId11"/>
+                    <a:blip r:embed="rId13"/>
                     <a:stretch>
                       <a:fillRect/>
                     </a:stretch>
@@ -7657,7 +7790,7 @@
                     </pic:cNvPicPr>
                   </pic:nvPicPr>
                   <pic:blipFill>
-                    <a:blip r:embed="rId12"/>
+                    <a:blip r:embed="rId14"/>
                     <a:stretch>
                       <a:fillRect/>
                     </a:stretch>
@@ -7877,138 +8010,120 @@
   <w:abstractNum w:abstractNumId="1">
     <w:lvl w:ilvl="0">
       <w:start w:val="1"/>
-      <w:numFmt w:val="bullet"/>
-      <w:lvlText w:val=""/>
+      <w:numFmt w:val="none"/>
+      <w:suff w:val="nothing"/>
+      <w:lvlText w:val=""/>
       <w:lvlJc w:val="left"/>
       <w:pPr>
         <w:tabs>
-          <w:tab w:val="num" w:pos="720"/>
+          <w:tab w:val="num" w:pos="0"/>
         </w:tabs>
-        <w:ind w:left="720" w:hanging="360"/>
-      </w:pPr>
-      <w:rPr>
-        <w:rFonts w:ascii="Symbol" w:hAnsi="Symbol" w:cs="Symbol" w:hint="default"/>
-      </w:rPr>
+        <w:ind w:left="0" w:hanging="0"/>
+      </w:pPr>
     </w:lvl>
     <w:lvl w:ilvl="1">
       <w:start w:val="1"/>
-      <w:numFmt w:val="bullet"/>
-      <w:lvlText w:val="◦"/>
+      <w:numFmt w:val="none"/>
+      <w:suff w:val="nothing"/>
+      <w:lvlText w:val=""/>
       <w:lvlJc w:val="left"/>
       <w:pPr>
         <w:tabs>
-          <w:tab w:val="num" w:pos="1080"/>
+          <w:tab w:val="num" w:pos="0"/>
         </w:tabs>
-        <w:ind w:left="1080" w:hanging="360"/>
-      </w:pPr>
-      <w:rPr>
-        <w:rFonts w:ascii="OpenSymbol" w:hAnsi="OpenSymbol" w:cs="OpenSymbol" w:hint="default"/>
-      </w:rPr>
+        <w:ind w:left="0" w:hanging="0"/>
+      </w:pPr>
     </w:lvl>
     <w:lvl w:ilvl="2">
       <w:start w:val="1"/>
-      <w:numFmt w:val="bullet"/>
-      <w:lvlText w:val="▪"/>
+      <w:numFmt w:val="none"/>
+      <w:suff w:val="nothing"/>
+      <w:lvlText w:val=""/>
       <w:lvlJc w:val="left"/>
       <w:pPr>
         <w:tabs>
-          <w:tab w:val="num" w:pos="1440"/>
+          <w:tab w:val="num" w:pos="0"/>
         </w:tabs>
-        <w:ind w:left="1440" w:hanging="360"/>
-      </w:pPr>
-      <w:rPr>
-        <w:rFonts w:ascii="OpenSymbol" w:hAnsi="OpenSymbol" w:cs="OpenSymbol" w:hint="default"/>
-      </w:rPr>
+        <w:ind w:left="0" w:hanging="0"/>
+      </w:pPr>
     </w:lvl>
     <w:lvl w:ilvl="3">
       <w:start w:val="1"/>
-      <w:numFmt w:val="bullet"/>
-      <w:lvlText w:val=""/>
+      <w:numFmt w:val="none"/>
+      <w:suff w:val="nothing"/>
+      <w:lvlText w:val=""/>
       <w:lvlJc w:val="left"/>
       <w:pPr>
         <w:tabs>
-          <w:tab w:val="num" w:pos="1800"/>
+          <w:tab w:val="num" w:pos="0"/>
         </w:tabs>
-        <w:ind w:left="1800" w:hanging="360"/>
-      </w:pPr>
-      <w:rPr>
-        <w:rFonts w:ascii="Symbol" w:hAnsi="Symbol" w:cs="Symbol" w:hint="default"/>
-      </w:rPr>
+        <w:ind w:left="0" w:hanging="0"/>
+      </w:pPr>
     </w:lvl>
     <w:lvl w:ilvl="4">
       <w:start w:val="1"/>
-      <w:numFmt w:val="bullet"/>
-      <w:lvlText w:val="◦"/>
+      <w:numFmt w:val="none"/>
+      <w:suff w:val="nothing"/>
+      <w:lvlText w:val=""/>
       <w:lvlJc w:val="left"/>
       <w:pPr>
         <w:tabs>
-          <w:tab w:val="num" w:pos="2160"/>
+          <w:tab w:val="num" w:pos="0"/>
         </w:tabs>
-        <w:ind w:left="2160" w:hanging="360"/>
-      </w:pPr>
-      <w:rPr>
-        <w:rFonts w:ascii="OpenSymbol" w:hAnsi="OpenSymbol" w:cs="OpenSymbol" w:hint="default"/>
-      </w:rPr>
+        <w:ind w:left="0" w:hanging="0"/>
+      </w:pPr>
     </w:lvl>
     <w:lvl w:ilvl="5">
       <w:start w:val="1"/>
-      <w:numFmt w:val="bullet"/>
-      <w:lvlText w:val="▪"/>
+      <w:numFmt w:val="none"/>
+      <w:suff w:val="nothing"/>
+      <w:lvlText w:val=""/>
       <w:lvlJc w:val="left"/>
       <w:pPr>
         <w:tabs>
-          <w:tab w:val="num" w:pos="2520"/>
+          <w:tab w:val="num" w:pos="0"/>
         </w:tabs>
-        <w:ind w:left="2520" w:hanging="360"/>
-      </w:pPr>
-      <w:rPr>
-        <w:rFonts w:ascii="OpenSymbol" w:hAnsi="OpenSymbol" w:cs="OpenSymbol" w:hint="default"/>
-      </w:rPr>
+        <w:ind w:left="0" w:hanging="0"/>
+      </w:pPr>
     </w:lvl>
     <w:lvl w:ilvl="6">
       <w:start w:val="1"/>
-      <w:numFmt w:val="bullet"/>
-      <w:lvlText w:val=""/>
+      <w:numFmt w:val="none"/>
+      <w:suff w:val="nothing"/>
+      <w:lvlText w:val=""/>
       <w:lvlJc w:val="left"/>
       <w:pPr>
         <w:tabs>
-          <w:tab w:val="num" w:pos="2880"/>
+          <w:tab w:val="num" w:pos="0"/>
         </w:tabs>
-        <w:ind w:left="2880" w:hanging="360"/>
-      </w:pPr>
-      <w:rPr>
-        <w:rFonts w:ascii="Symbol" w:hAnsi="Symbol" w:cs="Symbol" w:hint="default"/>
-      </w:rPr>
+        <w:ind w:left="0" w:hanging="0"/>
+      </w:pPr>
     </w:lvl>
     <w:lvl w:ilvl="7">
       <w:start w:val="1"/>
-      <w:numFmt w:val="bullet"/>
-      <w:lvlText w:val="◦"/>
+      <w:numFmt w:val="none"/>
+      <w:suff w:val="nothing"/>
+      <w:lvlText w:val=""/>
       <w:lvlJc w:val="left"/>
       <w:pPr>
         <w:tabs>
-          <w:tab w:val="num" w:pos="3240"/>
+          <w:tab w:val="num" w:pos="0"/>
         </w:tabs>
-        <w:ind w:left="3240" w:hanging="360"/>
-      </w:pPr>
-      <w:rPr>
-        <w:rFonts w:ascii="OpenSymbol" w:hAnsi="OpenSymbol" w:cs="OpenSymbol" w:hint="default"/>
-      </w:rPr>
+        <w:ind w:left="0" w:hanging="0"/>
+      </w:pPr>
     </w:lvl>
     <w:lvl w:ilvl="8">
       <w:start w:val="1"/>
-      <w:numFmt w:val="bullet"/>
-      <w:lvlText w:val="▪"/>
+      <w:numFmt w:val="none"/>
+      <w:suff w:val="nothing"/>
+      <w:lvlText w:val=""/>
       <w:lvlJc w:val="left"/>
       <w:pPr>
         <w:tabs>
-          <w:tab w:val="num" w:pos="3600"/>
+          <w:tab w:val="num" w:pos="0"/>
         </w:tabs>
-        <w:ind w:left="3600" w:hanging="360"/>
-      </w:pPr>
-      <w:rPr>
-        <w:rFonts w:ascii="OpenSymbol" w:hAnsi="OpenSymbol" w:cs="OpenSymbol" w:hint="default"/>
-      </w:rPr>
+        <w:ind w:left="0" w:hanging="0"/>
+      </w:pPr>
     </w:lvl>
   </w:abstractNum>
   <w:abstractNum w:abstractNumId="2">
@@ -8699,120 +8814,138 @@
   <w:abstractNum w:abstractNumId="7">
     <w:lvl w:ilvl="0">
       <w:start w:val="1"/>
-      <w:numFmt w:val="none"/>
-      <w:suff w:val="nothing"/>
-      <w:lvlText w:val=""/>
+      <w:numFmt w:val="bullet"/>
+      <w:lvlText w:val=""/>
       <w:lvlJc w:val="left"/>
       <w:pPr>
         <w:tabs>
-          <w:tab w:val="num" w:pos="0"/>
+          <w:tab w:val="num" w:pos="720"/>
         </w:tabs>
-        <w:ind w:left="0" w:hanging="0"/>
-      </w:pPr>
+        <w:ind w:left="720" w:hanging="360"/>
+      </w:pPr>
+      <w:rPr>
+        <w:rFonts w:ascii="Symbol" w:hAnsi="Symbol" w:cs="Symbol" w:hint="default"/>
+      </w:rPr>
     </w:lvl>
     <w:lvl w:ilvl="1">
       <w:start w:val="1"/>
-      <w:numFmt w:val="none"/>
-      <w:suff w:val="nothing"/>
-      <w:lvlText w:val=""/>
+      <w:numFmt w:val="bullet"/>
+      <w:lvlText w:val="◦"/>
       <w:lvlJc w:val="left"/>
       <w:pPr>
         <w:tabs>
-          <w:tab w:val="num" w:pos="0"/>
+          <w:tab w:val="num" w:pos="1080"/>
         </w:tabs>
-        <w:ind w:left="0" w:hanging="0"/>
-      </w:pPr>
+        <w:ind w:left="1080" w:hanging="360"/>
+      </w:pPr>
+      <w:rPr>
+        <w:rFonts w:ascii="OpenSymbol" w:hAnsi="OpenSymbol" w:cs="OpenSymbol" w:hint="default"/>
+      </w:rPr>
     </w:lvl>
     <w:lvl w:ilvl="2">
       <w:start w:val="1"/>
-      <w:numFmt w:val="none"/>
-      <w:suff w:val="nothing"/>
-      <w:lvlText w:val=""/>
+      <w:numFmt w:val="bullet"/>
+      <w:lvlText w:val="▪"/>
       <w:lvlJc w:val="left"/>
       <w:pPr>
         <w:tabs>
-          <w:tab w:val="num" w:pos="0"/>
+          <w:tab w:val="num" w:pos="1440"/>
         </w:tabs>
-        <w:ind w:left="0" w:hanging="0"/>
-      </w:pPr>
+        <w:ind w:left="1440" w:hanging="360"/>
+      </w:pPr>
+      <w:rPr>
+        <w:rFonts w:ascii="OpenSymbol" w:hAnsi="OpenSymbol" w:cs="OpenSymbol" w:hint="default"/>
+      </w:rPr>
     </w:lvl>
     <w:lvl w:ilvl="3">
       <w:start w:val="1"/>
-      <w:numFmt w:val="none"/>
-      <w:suff w:val="nothing"/>
-      <w:lvlText w:val=""/>
+      <w:numFmt w:val="bullet"/>
+      <w:lvlText w:val=""/>
       <w:lvlJc w:val="left"/>
       <w:pPr>
         <w:tabs>
-          <w:tab w:val="num" w:pos="0"/>
+          <w:tab w:val="num" w:pos="1800"/>
         </w:tabs>
-        <w:ind w:left="0" w:hanging="0"/>
-      </w:pPr>
+        <w:ind w:left="1800" w:hanging="360"/>
+      </w:pPr>
+      <w:rPr>
+        <w:rFonts w:ascii="Symbol" w:hAnsi="Symbol" w:cs="Symbol" w:hint="default"/>
+      </w:rPr>
     </w:lvl>
     <w:lvl w:ilvl="4">
       <w:start w:val="1"/>
-      <w:numFmt w:val="none"/>
-      <w:suff w:val="nothing"/>
-      <w:lvlText w:val=""/>
+      <w:numFmt w:val="bullet"/>
+      <w:lvlText w:val="◦"/>
       <w:lvlJc w:val="left"/>
       <w:pPr>
         <w:tabs>
-          <w:tab w:val="num" w:pos="0"/>
+          <w:tab w:val="num" w:pos="2160"/>
         </w:tabs>
-        <w:ind w:left="0" w:hanging="0"/>
-      </w:pPr>
+        <w:ind w:left="2160" w:hanging="360"/>
+      </w:pPr>
+      <w:rPr>
+        <w:rFonts w:ascii="OpenSymbol" w:hAnsi="OpenSymbol" w:cs="OpenSymbol" w:hint="default"/>
+      </w:rPr>
     </w:lvl>
     <w:lvl w:ilvl="5">
       <w:start w:val="1"/>
-      <w:numFmt w:val="none"/>
-      <w:suff w:val="nothing"/>
-      <w:lvlText w:val=""/>
+      <w:numFmt w:val="bullet"/>
+      <w:lvlText w:val="▪"/>
       <w:lvlJc w:val="left"/>
       <w:pPr>
         <w:tabs>
-          <w:tab w:val="num" w:pos="0"/>
+          <w:tab w:val="num" w:pos="2520"/>
         </w:tabs>
-        <w:ind w:left="0" w:hanging="0"/>
-      </w:pPr>
+        <w:ind w:left="2520" w:hanging="360"/>
+      </w:pPr>
+      <w:rPr>
+        <w:rFonts w:ascii="OpenSymbol" w:hAnsi="OpenSymbol" w:cs="OpenSymbol" w:hint="default"/>
+      </w:rPr>
     </w:lvl>
     <w:lvl w:ilvl="6">
       <w:start w:val="1"/>
-      <w:numFmt w:val="none"/>
-      <w:suff w:val="nothing"/>
-      <w:lvlText w:val=""/>
+      <w:numFmt w:val="bullet"/>
+      <w:lvlText w:val=""/>
       <w:lvlJc w:val="left"/>
       <w:pPr>
         <w:tabs>
-          <w:tab w:val="num" w:pos="0"/>
+          <w:tab w:val="num" w:pos="2880"/>
         </w:tabs>
-        <w:ind w:left="0" w:hanging="0"/>
-      </w:pPr>
+        <w:ind w:left="2880" w:hanging="360"/>
+      </w:pPr>
+      <w:rPr>
+        <w:rFonts w:ascii="Symbol" w:hAnsi="Symbol" w:cs="Symbol" w:hint="default"/>
+      </w:rPr>
     </w:lvl>
     <w:lvl w:ilvl="7">
       <w:start w:val="1"/>
-      <w:numFmt w:val="none"/>
-      <w:suff w:val="nothing"/>
-      <w:lvlText w:val=""/>
+      <w:numFmt w:val="bullet"/>
+      <w:lvlText w:val="◦"/>
       <w:lvlJc w:val="left"/>
       <w:pPr>
         <w:tabs>
-          <w:tab w:val="num" w:pos="0"/>
+          <w:tab w:val="num" w:pos="3240"/>
         </w:tabs>
-        <w:ind w:left="0" w:hanging="0"/>
-      </w:pPr>
+        <w:ind w:left="3240" w:hanging="360"/>
+      </w:pPr>
+      <w:rPr>
+        <w:rFonts w:ascii="OpenSymbol" w:hAnsi="OpenSymbol" w:cs="OpenSymbol" w:hint="default"/>
+      </w:rPr>
     </w:lvl>
     <w:lvl w:ilvl="8">
       <w:start w:val="1"/>
-      <w:numFmt w:val="none"/>
-      <w:suff w:val="nothing"/>
-      <w:lvlText w:val=""/>
+      <w:numFmt w:val="bullet"/>
+      <w:lvlText w:val="▪"/>
       <w:lvlJc w:val="left"/>
       <w:pPr>
         <w:tabs>
-          <w:tab w:val="num" w:pos="0"/>
+          <w:tab w:val="num" w:pos="3600"/>
         </w:tabs>
-        <w:ind w:left="0" w:hanging="0"/>
-      </w:pPr>
+        <w:ind w:left="3600" w:hanging="360"/>
+      </w:pPr>
+      <w:rPr>
+        <w:rFonts w:ascii="OpenSymbol" w:hAnsi="OpenSymbol" w:cs="OpenSymbol" w:hint="default"/>
+      </w:rPr>
     </w:lvl>
   </w:abstractNum>
   <w:num w:numId="1">

</xml_diff>

<commit_message>
Added what everyone is working on this week
</commit_message>
<xml_diff>
--- a/doc/Portfolio Group Project 21-EXT (2024-25).docx
+++ b/doc/Portfolio Group Project 21-EXT (2024-25).docx
@@ -1309,7 +1309,7 @@
                 <w:webHidden/>
                 <w:rStyle w:val="IndexLink"/>
               </w:rPr>
-              <w:t>3.3.1 Final Software Prototype</w:t>
+              <w:t>3.3.1 Final Software Version</w:t>
               <w:tab/>
               <w:t>5</w:t>
             </w:r>
@@ -6069,7 +6069,7 @@
                 <w:b w:val="false"/>
                 <w:bCs w:val="false"/>
               </w:rPr>
-              <w:t>Tuesday: not recorded</w:t>
+              <w:t>Tuesday: did programming jobs with Jed and Tyrese to learn on the go while contributing to the project, working on pulling in data from the database and bringing it into the frontend</w:t>
             </w:r>
           </w:p>
           <w:p>
@@ -6366,7 +6366,7 @@
                 <w:b w:val="false"/>
                 <w:bCs w:val="false"/>
               </w:rPr>
-              <w:t>Tuesday: not recorded</w:t>
+              <w:t>Tuesday: worked on the database tables. There was a minor misunderstanding concerning his work with Jed, but it has been fixed and a modified version has been submitted. Connected the database to PHP to make it easier to work on for him, but this will need to be re-done with the final version of the database. Will work on the ERD with the new version of the table.</w:t>
             </w:r>
           </w:p>
           <w:p>
@@ -6665,7 +6665,7 @@
                 <w:b w:val="false"/>
                 <w:bCs w:val="false"/>
               </w:rPr>
-              <w:t>Tuesday: not recorded</w:t>
+              <w:t>Tuesday: worked with Bogdan and Jed on extracting data from the database and displaying it on the frontend</w:t>
             </w:r>
           </w:p>
           <w:p>
@@ -6923,16 +6923,26 @@
                 <w:sz w:val="21"/>
                 <w:szCs w:val="21"/>
               </w:rPr>
-              <w:t>Thursday: not recorded</w:t>
-            </w:r>
-          </w:p>
-          <w:p>
-            <w:pPr>
-              <w:pStyle w:val="Normal"/>
-              <w:widowControl w:val="false"/>
-              <w:rPr>
+              <w:t xml:space="preserve">Thursday: </w:t>
+            </w:r>
+            <w:r>
+              <w:rPr>
+                <w:rFonts w:cs="Calibri" w:cstheme="minorHAnsi"/>
                 <w:b w:val="false"/>
                 <w:bCs w:val="false"/>
+                <w:sz w:val="21"/>
+                <w:szCs w:val="21"/>
+              </w:rPr>
+              <w:t>focussing on learning how to use next JS</w:t>
+            </w:r>
+          </w:p>
+          <w:p>
+            <w:pPr>
+              <w:pStyle w:val="Normal"/>
+              <w:widowControl w:val="false"/>
+              <w:rPr>
+                <w:b w:val="false"/>
+                <w:bCs w:val="false"/>
               </w:rPr>
             </w:pPr>
             <w:r>
@@ -6970,7 +6980,7 @@
                 <w:b w:val="false"/>
                 <w:bCs w:val="false"/>
               </w:rPr>
-              <w:t>Tuesday: absent</w:t>
+              <w:t>Tuesday: focussing on learning how to use next JS</w:t>
             </w:r>
           </w:p>
           <w:p>
@@ -7325,7 +7335,7 @@
                 <w:b w:val="false"/>
                 <w:bCs w:val="false"/>
               </w:rPr>
-              <w:t>Tuesday: not recorded</w:t>
+              <w:t>Tuesday: made various modifications and additions to portfolio. Included and described briefly the two clickable wireframe prototypes we produced. Brought in and formatted the meeting notes which he has been recording for the group at the client meetings, including notes on the action plans we developed in-person. Recorded what everyone else is working on this week. Begun discussing and developing an action plan for the next three weeks, as has been requested of us in the weekly objectives.</w:t>
             </w:r>
           </w:p>
           <w:p>
@@ -7636,7 +7646,7 @@
                 <w:b w:val="false"/>
                 <w:bCs w:val="false"/>
               </w:rPr>
-              <w:t>Tuesday: not recorded</w:t>
+              <w:t>Tuesday: worked with Bogdan and Tyrese on extracting data from the database and displaying it on the frontend</w:t>
             </w:r>
           </w:p>
           <w:p>

</xml_diff>

<commit_message>
A little more for LSEPI
</commit_message>
<xml_diff>
--- a/doc/Portfolio Group Project 21-EXT (2024-25).docx
+++ b/doc/Portfolio Group Project 21-EXT (2024-25).docx
@@ -4212,6 +4212,45 @@
         </w:rPr>
       </w:pPr>
       <w:r>
+        <w:rPr/>
+      </w:r>
+    </w:p>
+    <w:p>
+      <w:pPr>
+        <w:pStyle w:val="Normal"/>
+        <w:rPr>
+          <w:rFonts w:cs="Calibri" w:cstheme="minorHAnsi"/>
+        </w:rPr>
+      </w:pPr>
+      <w:r>
+        <w:rPr>
+          <w:rFonts w:cs="Calibri" w:cstheme="minorHAnsi"/>
+        </w:rPr>
+        <w:t>Copyright (with the libraries involved)</w:t>
+      </w:r>
+    </w:p>
+    <w:p>
+      <w:pPr>
+        <w:pStyle w:val="Normal"/>
+        <w:rPr>
+          <w:rFonts w:cs="Calibri" w:cstheme="minorHAnsi"/>
+        </w:rPr>
+      </w:pPr>
+      <w:r>
+        <w:rPr>
+          <w:rFonts w:cs="Calibri" w:cstheme="minorHAnsi"/>
+        </w:rPr>
+        <w:t>Data protection (GDPR) – hashing passwords, inactivity logout</w:t>
+      </w:r>
+    </w:p>
+    <w:p>
+      <w:pPr>
+        <w:pStyle w:val="Normal"/>
+        <w:rPr>
+          <w:rFonts w:cs="Calibri" w:cstheme="minorHAnsi"/>
+        </w:rPr>
+      </w:pPr>
+      <w:r>
         <w:rPr>
           <w:rFonts w:cs="Calibri" w:cstheme="minorHAnsi"/>
         </w:rPr>
@@ -4355,7 +4394,9 @@
         </w:rPr>
       </w:pPr>
       <w:r>
-        <w:rPr/>
+        <w:rPr>
+          <w:rFonts w:cs="Calibri Light" w:cstheme="majorHAnsi" w:ascii="Calibri Light" w:hAnsi="Calibri Light"/>
+        </w:rPr>
       </w:r>
     </w:p>
     <w:p>
@@ -4658,8 +4699,8 @@
         <w:tblLook w:val="0600" w:noHBand="1" w:noVBand="1" w:firstColumn="0" w:lastRow="0" w:lastColumn="0" w:firstRow="0"/>
       </w:tblPr>
       <w:tblGrid>
-        <w:gridCol w:w="438"/>
-        <w:gridCol w:w="8442"/>
+        <w:gridCol w:w="437"/>
+        <w:gridCol w:w="8443"/>
         <w:gridCol w:w="1050"/>
       </w:tblGrid>
       <w:tr>
@@ -4668,7 +4709,7 @@
         </w:trPr>
         <w:tc>
           <w:tcPr>
-            <w:tcW w:w="438" w:type="dxa"/>
+            <w:tcW w:w="437" w:type="dxa"/>
             <w:tcBorders>
               <w:top w:val="single" w:sz="8" w:space="0" w:color="D9D9D9"/>
               <w:left w:val="single" w:sz="8" w:space="0" w:color="D9D9D9"/>
@@ -4699,7 +4740,7 @@
         </w:tc>
         <w:tc>
           <w:tcPr>
-            <w:tcW w:w="8442" w:type="dxa"/>
+            <w:tcW w:w="8443" w:type="dxa"/>
             <w:tcBorders>
               <w:top w:val="single" w:sz="8" w:space="0" w:color="D9D9D9"/>
               <w:left w:val="single" w:sz="8" w:space="0" w:color="D9D9D9"/>
@@ -4768,7 +4809,7 @@
         </w:trPr>
         <w:tc>
           <w:tcPr>
-            <w:tcW w:w="438" w:type="dxa"/>
+            <w:tcW w:w="437" w:type="dxa"/>
             <w:tcBorders>
               <w:top w:val="single" w:sz="8" w:space="0" w:color="D9D9D9"/>
               <w:left w:val="single" w:sz="8" w:space="0" w:color="D9D9D9"/>
@@ -4802,7 +4843,7 @@
         </w:tc>
         <w:tc>
           <w:tcPr>
-            <w:tcW w:w="8442" w:type="dxa"/>
+            <w:tcW w:w="8443" w:type="dxa"/>
             <w:tcBorders>
               <w:top w:val="single" w:sz="8" w:space="0" w:color="D9D9D9"/>
               <w:left w:val="single" w:sz="8" w:space="0" w:color="D9D9D9"/>
@@ -4871,7 +4912,7 @@
         </w:trPr>
         <w:tc>
           <w:tcPr>
-            <w:tcW w:w="438" w:type="dxa"/>
+            <w:tcW w:w="437" w:type="dxa"/>
             <w:tcBorders>
               <w:top w:val="single" w:sz="8" w:space="0" w:color="D9D9D9"/>
               <w:left w:val="single" w:sz="8" w:space="0" w:color="D9D9D9"/>
@@ -4905,7 +4946,7 @@
         </w:tc>
         <w:tc>
           <w:tcPr>
-            <w:tcW w:w="8442" w:type="dxa"/>
+            <w:tcW w:w="8443" w:type="dxa"/>
             <w:tcBorders>
               <w:top w:val="single" w:sz="8" w:space="0" w:color="D9D9D9"/>
               <w:left w:val="single" w:sz="8" w:space="0" w:color="D9D9D9"/>
@@ -4974,7 +5015,7 @@
         </w:trPr>
         <w:tc>
           <w:tcPr>
-            <w:tcW w:w="438" w:type="dxa"/>
+            <w:tcW w:w="437" w:type="dxa"/>
             <w:tcBorders>
               <w:top w:val="single" w:sz="8" w:space="0" w:color="D9D9D9"/>
               <w:left w:val="single" w:sz="8" w:space="0" w:color="D9D9D9"/>
@@ -5008,7 +5049,7 @@
         </w:tc>
         <w:tc>
           <w:tcPr>
-            <w:tcW w:w="8442" w:type="dxa"/>
+            <w:tcW w:w="8443" w:type="dxa"/>
             <w:tcBorders>
               <w:top w:val="single" w:sz="8" w:space="0" w:color="D9D9D9"/>
               <w:left w:val="single" w:sz="8" w:space="0" w:color="D9D9D9"/>
@@ -5077,7 +5118,7 @@
         </w:trPr>
         <w:tc>
           <w:tcPr>
-            <w:tcW w:w="438" w:type="dxa"/>
+            <w:tcW w:w="437" w:type="dxa"/>
             <w:tcBorders>
               <w:top w:val="single" w:sz="8" w:space="0" w:color="D9D9D9"/>
               <w:left w:val="single" w:sz="8" w:space="0" w:color="D9D9D9"/>
@@ -5111,7 +5152,7 @@
         </w:tc>
         <w:tc>
           <w:tcPr>
-            <w:tcW w:w="8442" w:type="dxa"/>
+            <w:tcW w:w="8443" w:type="dxa"/>
             <w:tcBorders>
               <w:top w:val="single" w:sz="8" w:space="0" w:color="D9D9D9"/>
               <w:left w:val="single" w:sz="8" w:space="0" w:color="D9D9D9"/>
@@ -5180,7 +5221,7 @@
         </w:trPr>
         <w:tc>
           <w:tcPr>
-            <w:tcW w:w="438" w:type="dxa"/>
+            <w:tcW w:w="437" w:type="dxa"/>
             <w:tcBorders>
               <w:top w:val="single" w:sz="8" w:space="0" w:color="D9D9D9"/>
               <w:left w:val="single" w:sz="8" w:space="0" w:color="D9D9D9"/>
@@ -5214,7 +5255,7 @@
         </w:tc>
         <w:tc>
           <w:tcPr>
-            <w:tcW w:w="8442" w:type="dxa"/>
+            <w:tcW w:w="8443" w:type="dxa"/>
             <w:tcBorders>
               <w:top w:val="single" w:sz="8" w:space="0" w:color="D9D9D9"/>
               <w:left w:val="single" w:sz="8" w:space="0" w:color="D9D9D9"/>
@@ -5283,7 +5324,7 @@
         </w:trPr>
         <w:tc>
           <w:tcPr>
-            <w:tcW w:w="438" w:type="dxa"/>
+            <w:tcW w:w="437" w:type="dxa"/>
             <w:tcBorders>
               <w:left w:val="single" w:sz="8" w:space="0" w:color="D9D9D9"/>
               <w:bottom w:val="single" w:sz="8" w:space="0" w:color="D9D9D9"/>
@@ -5316,7 +5357,7 @@
         </w:tc>
         <w:tc>
           <w:tcPr>
-            <w:tcW w:w="8442" w:type="dxa"/>
+            <w:tcW w:w="8443" w:type="dxa"/>
             <w:tcBorders>
               <w:left w:val="single" w:sz="8" w:space="0" w:color="D9D9D9"/>
               <w:bottom w:val="single" w:sz="8" w:space="0" w:color="D9D9D9"/>
@@ -5671,8 +5712,8 @@
         <w:tblLook w:val="0600" w:noHBand="1" w:noVBand="1" w:firstColumn="0" w:lastRow="0" w:lastColumn="0" w:firstRow="0"/>
       </w:tblPr>
       <w:tblGrid>
-        <w:gridCol w:w="618"/>
-        <w:gridCol w:w="8262"/>
+        <w:gridCol w:w="617"/>
+        <w:gridCol w:w="8263"/>
         <w:gridCol w:w="1050"/>
       </w:tblGrid>
       <w:tr>
@@ -5681,7 +5722,7 @@
         </w:trPr>
         <w:tc>
           <w:tcPr>
-            <w:tcW w:w="618" w:type="dxa"/>
+            <w:tcW w:w="617" w:type="dxa"/>
             <w:tcBorders>
               <w:top w:val="single" w:sz="8" w:space="0" w:color="D9D9D9"/>
               <w:left w:val="single" w:sz="8" w:space="0" w:color="D9D9D9"/>
@@ -5713,7 +5754,7 @@
         </w:tc>
         <w:tc>
           <w:tcPr>
-            <w:tcW w:w="8262" w:type="dxa"/>
+            <w:tcW w:w="8263" w:type="dxa"/>
             <w:tcBorders>
               <w:top w:val="single" w:sz="8" w:space="0" w:color="D9D9D9"/>
               <w:left w:val="single" w:sz="8" w:space="0" w:color="D9D9D9"/>
@@ -5784,7 +5825,7 @@
         </w:trPr>
         <w:tc>
           <w:tcPr>
-            <w:tcW w:w="618" w:type="dxa"/>
+            <w:tcW w:w="617" w:type="dxa"/>
             <w:tcBorders>
               <w:top w:val="single" w:sz="8" w:space="0" w:color="D9D9D9"/>
               <w:left w:val="single" w:sz="8" w:space="0" w:color="D9D9D9"/>
@@ -5819,7 +5860,7 @@
         </w:tc>
         <w:tc>
           <w:tcPr>
-            <w:tcW w:w="8262" w:type="dxa"/>
+            <w:tcW w:w="8263" w:type="dxa"/>
             <w:tcBorders>
               <w:top w:val="single" w:sz="8" w:space="0" w:color="D9D9D9"/>
               <w:left w:val="single" w:sz="8" w:space="0" w:color="D9D9D9"/>
@@ -6019,7 +6060,7 @@
             </w:r>
             <w:r>
               <w:rPr/>
-              <w:t>not recorded</w:t>
+              <w:t>worked on populating more data on the homepage, bringing it in from the database</w:t>
             </w:r>
           </w:p>
         </w:tc>
@@ -6063,7 +6104,7 @@
         </w:trPr>
         <w:tc>
           <w:tcPr>
-            <w:tcW w:w="618" w:type="dxa"/>
+            <w:tcW w:w="617" w:type="dxa"/>
             <w:tcBorders>
               <w:top w:val="single" w:sz="8" w:space="0" w:color="D9D9D9"/>
               <w:left w:val="single" w:sz="8" w:space="0" w:color="D9D9D9"/>
@@ -6098,7 +6139,7 @@
         </w:tc>
         <w:tc>
           <w:tcPr>
-            <w:tcW w:w="8262" w:type="dxa"/>
+            <w:tcW w:w="8263" w:type="dxa"/>
             <w:tcBorders>
               <w:top w:val="single" w:sz="8" w:space="0" w:color="D9D9D9"/>
               <w:left w:val="single" w:sz="8" w:space="0" w:color="D9D9D9"/>
@@ -6327,7 +6368,7 @@
         </w:trPr>
         <w:tc>
           <w:tcPr>
-            <w:tcW w:w="618" w:type="dxa"/>
+            <w:tcW w:w="617" w:type="dxa"/>
             <w:tcBorders>
               <w:top w:val="single" w:sz="8" w:space="0" w:color="D9D9D9"/>
               <w:left w:val="single" w:sz="8" w:space="0" w:color="D9D9D9"/>
@@ -6362,7 +6403,7 @@
         </w:tc>
         <w:tc>
           <w:tcPr>
-            <w:tcW w:w="8262" w:type="dxa"/>
+            <w:tcW w:w="8263" w:type="dxa"/>
             <w:tcBorders>
               <w:top w:val="single" w:sz="8" w:space="0" w:color="D9D9D9"/>
               <w:left w:val="single" w:sz="8" w:space="0" w:color="D9D9D9"/>
@@ -6562,7 +6603,7 @@
             </w:r>
             <w:r>
               <w:rPr/>
-              <w:t>not recorded</w:t>
+              <w:t>worked on the charts and diagrams on the homepage, trying to get them to display data properly</w:t>
             </w:r>
           </w:p>
         </w:tc>
@@ -6606,7 +6647,7 @@
         </w:trPr>
         <w:tc>
           <w:tcPr>
-            <w:tcW w:w="618" w:type="dxa"/>
+            <w:tcW w:w="617" w:type="dxa"/>
             <w:tcBorders>
               <w:top w:val="single" w:sz="8" w:space="0" w:color="D9D9D9"/>
               <w:left w:val="single" w:sz="8" w:space="0" w:color="D9D9D9"/>
@@ -6641,7 +6682,7 @@
         </w:tc>
         <w:tc>
           <w:tcPr>
-            <w:tcW w:w="8262" w:type="dxa"/>
+            <w:tcW w:w="8263" w:type="dxa"/>
             <w:tcBorders>
               <w:top w:val="single" w:sz="8" w:space="0" w:color="D9D9D9"/>
               <w:left w:val="single" w:sz="8" w:space="0" w:color="D9D9D9"/>
@@ -6890,7 +6931,7 @@
         </w:trPr>
         <w:tc>
           <w:tcPr>
-            <w:tcW w:w="618" w:type="dxa"/>
+            <w:tcW w:w="617" w:type="dxa"/>
             <w:tcBorders>
               <w:left w:val="single" w:sz="8" w:space="0" w:color="D9D9D9"/>
               <w:bottom w:val="single" w:sz="8" w:space="0" w:color="D9D9D9"/>
@@ -6924,7 +6965,7 @@
         </w:tc>
         <w:tc>
           <w:tcPr>
-            <w:tcW w:w="8262" w:type="dxa"/>
+            <w:tcW w:w="8263" w:type="dxa"/>
             <w:tcBorders>
               <w:left w:val="single" w:sz="8" w:space="0" w:color="D9D9D9"/>
               <w:bottom w:val="single" w:sz="8" w:space="0" w:color="D9D9D9"/>
@@ -7169,7 +7210,7 @@
             </w:r>
             <w:r>
               <w:rPr/>
-              <w:t>not recorded</w:t>
+              <w:t>added to this document the LSEPI issues we identified when transitioning the prototype, recorded what everyone is doing this week, drafted a framework to be filled in for the LSEPI section of this document</w:t>
             </w:r>
           </w:p>
         </w:tc>
@@ -7208,7 +7249,7 @@
         </w:trPr>
         <w:tc>
           <w:tcPr>
-            <w:tcW w:w="618" w:type="dxa"/>
+            <w:tcW w:w="617" w:type="dxa"/>
             <w:tcBorders>
               <w:left w:val="single" w:sz="8" w:space="0" w:color="D9D9D9"/>
               <w:bottom w:val="single" w:sz="8" w:space="0" w:color="D9D9D9"/>
@@ -7242,7 +7283,7 @@
         </w:tc>
         <w:tc>
           <w:tcPr>
-            <w:tcW w:w="8262" w:type="dxa"/>
+            <w:tcW w:w="8263" w:type="dxa"/>
             <w:tcBorders>
               <w:left w:val="single" w:sz="8" w:space="0" w:color="D9D9D9"/>
               <w:bottom w:val="single" w:sz="8" w:space="0" w:color="D9D9D9"/>
@@ -7457,7 +7498,7 @@
             </w:r>
             <w:r>
               <w:rPr/>
-              <w:t>not recorded</w:t>
+              <w:t>worked on user authentication, the user types for specific networks and cities, and other general backend work</w:t>
             </w:r>
           </w:p>
         </w:tc>
@@ -9323,12 +9364,12 @@
       <w:jc w:val="left"/>
     </w:pPr>
     <w:rPr>
-      <w:rFonts w:eastAsia="Times New Roman" w:cs="Times New Roman" w:ascii="Calibri" w:hAnsi="Calibri" w:asciiTheme="minorHAnsi" w:hAnsiTheme="minorHAnsi"/>
+      <w:rFonts w:ascii="Calibri" w:hAnsi="Calibri" w:eastAsia="Times New Roman" w:cs="Times New Roman" w:asciiTheme="minorHAnsi" w:hAnsiTheme="minorHAnsi"/>
       <w:color w:val="auto"/>
       <w:kern w:val="0"/>
       <w:sz w:val="22"/>
       <w:szCs w:val="24"/>
-      <w:lang w:eastAsia="en-GB" w:val="en-GB" w:bidi="ar-SA"/>
+      <w:lang w:val="en-GB" w:eastAsia="en-GB" w:bidi="ar-SA"/>
     </w:rPr>
   </w:style>
   <w:style w:type="paragraph" w:styleId="Heading1">
@@ -9915,12 +9956,12 @@
       <w:jc w:val="left"/>
     </w:pPr>
     <w:rPr>
-      <w:rFonts w:eastAsia="Times New Roman" w:cs="Times New Roman" w:ascii="Calibri" w:hAnsi="Calibri" w:asciiTheme="minorHAnsi" w:hAnsiTheme="minorHAnsi"/>
+      <w:rFonts w:ascii="Calibri" w:hAnsi="Calibri" w:eastAsia="Times New Roman" w:cs="Times New Roman" w:asciiTheme="minorHAnsi" w:hAnsiTheme="minorHAnsi"/>
       <w:color w:val="auto"/>
       <w:kern w:val="0"/>
       <w:sz w:val="22"/>
       <w:szCs w:val="24"/>
-      <w:lang w:eastAsia="en-GB" w:val="en-GB" w:bidi="ar-SA"/>
+      <w:lang w:val="en-GB" w:eastAsia="en-GB" w:bidi="ar-SA"/>
     </w:rPr>
   </w:style>
   <w:style w:type="paragraph" w:styleId="Paragraph" w:customStyle="1">

</xml_diff>

<commit_message>
Added what everyone did this week
</commit_message>
<xml_diff>
--- a/doc/Portfolio Group Project 21-EXT (2024-25).docx
+++ b/doc/Portfolio Group Project 21-EXT (2024-25).docx
@@ -1922,7 +1922,7 @@
               <w:widowControl w:val="false"/>
               <w:numPr>
                 <w:ilvl w:val="0"/>
-                <w:numId w:val="2"/>
+                <w:numId w:val="1"/>
               </w:numPr>
               <w:rPr/>
             </w:pPr>
@@ -1937,7 +1937,7 @@
               <w:widowControl w:val="false"/>
               <w:numPr>
                 <w:ilvl w:val="0"/>
-                <w:numId w:val="2"/>
+                <w:numId w:val="1"/>
               </w:numPr>
               <w:rPr/>
             </w:pPr>
@@ -1952,7 +1952,7 @@
               <w:widowControl w:val="false"/>
               <w:numPr>
                 <w:ilvl w:val="0"/>
-                <w:numId w:val="2"/>
+                <w:numId w:val="1"/>
               </w:numPr>
               <w:rPr/>
             </w:pPr>
@@ -1967,7 +1967,7 @@
               <w:widowControl w:val="false"/>
               <w:numPr>
                 <w:ilvl w:val="0"/>
-                <w:numId w:val="2"/>
+                <w:numId w:val="1"/>
               </w:numPr>
               <w:rPr/>
             </w:pPr>
@@ -2035,7 +2035,7 @@
               <w:widowControl w:val="false"/>
               <w:numPr>
                 <w:ilvl w:val="0"/>
-                <w:numId w:val="3"/>
+                <w:numId w:val="2"/>
               </w:numPr>
               <w:rPr/>
             </w:pPr>
@@ -2050,7 +2050,7 @@
               <w:widowControl w:val="false"/>
               <w:numPr>
                 <w:ilvl w:val="0"/>
-                <w:numId w:val="3"/>
+                <w:numId w:val="2"/>
               </w:numPr>
               <w:rPr/>
             </w:pPr>
@@ -2065,7 +2065,7 @@
               <w:widowControl w:val="false"/>
               <w:numPr>
                 <w:ilvl w:val="0"/>
-                <w:numId w:val="3"/>
+                <w:numId w:val="2"/>
               </w:numPr>
               <w:rPr/>
             </w:pPr>
@@ -2133,7 +2133,7 @@
               <w:widowControl w:val="false"/>
               <w:numPr>
                 <w:ilvl w:val="0"/>
-                <w:numId w:val="3"/>
+                <w:numId w:val="2"/>
               </w:numPr>
               <w:rPr/>
             </w:pPr>
@@ -2148,7 +2148,7 @@
               <w:widowControl w:val="false"/>
               <w:numPr>
                 <w:ilvl w:val="0"/>
-                <w:numId w:val="3"/>
+                <w:numId w:val="2"/>
               </w:numPr>
               <w:rPr/>
             </w:pPr>
@@ -2163,7 +2163,7 @@
               <w:widowControl w:val="false"/>
               <w:numPr>
                 <w:ilvl w:val="0"/>
-                <w:numId w:val="3"/>
+                <w:numId w:val="2"/>
               </w:numPr>
               <w:rPr/>
             </w:pPr>
@@ -2178,7 +2178,7 @@
               <w:widowControl w:val="false"/>
               <w:numPr>
                 <w:ilvl w:val="0"/>
-                <w:numId w:val="3"/>
+                <w:numId w:val="2"/>
               </w:numPr>
               <w:rPr/>
             </w:pPr>
@@ -2246,7 +2246,7 @@
               <w:widowControl w:val="false"/>
               <w:numPr>
                 <w:ilvl w:val="0"/>
-                <w:numId w:val="4"/>
+                <w:numId w:val="3"/>
               </w:numPr>
               <w:rPr/>
             </w:pPr>
@@ -2261,7 +2261,7 @@
               <w:widowControl w:val="false"/>
               <w:numPr>
                 <w:ilvl w:val="0"/>
-                <w:numId w:val="4"/>
+                <w:numId w:val="3"/>
               </w:numPr>
               <w:rPr/>
             </w:pPr>
@@ -2276,7 +2276,7 @@
               <w:widowControl w:val="false"/>
               <w:numPr>
                 <w:ilvl w:val="0"/>
-                <w:numId w:val="4"/>
+                <w:numId w:val="3"/>
               </w:numPr>
               <w:rPr/>
             </w:pPr>
@@ -2344,7 +2344,7 @@
               <w:widowControl w:val="false"/>
               <w:numPr>
                 <w:ilvl w:val="0"/>
-                <w:numId w:val="5"/>
+                <w:numId w:val="4"/>
               </w:numPr>
               <w:rPr/>
             </w:pPr>
@@ -2412,7 +2412,7 @@
               <w:widowControl w:val="false"/>
               <w:numPr>
                 <w:ilvl w:val="0"/>
-                <w:numId w:val="3"/>
+                <w:numId w:val="2"/>
               </w:numPr>
               <w:rPr/>
             </w:pPr>
@@ -2427,7 +2427,7 @@
               <w:widowControl w:val="false"/>
               <w:numPr>
                 <w:ilvl w:val="0"/>
-                <w:numId w:val="3"/>
+                <w:numId w:val="2"/>
               </w:numPr>
               <w:rPr/>
             </w:pPr>
@@ -2442,7 +2442,7 @@
               <w:widowControl w:val="false"/>
               <w:numPr>
                 <w:ilvl w:val="0"/>
-                <w:numId w:val="3"/>
+                <w:numId w:val="2"/>
               </w:numPr>
               <w:rPr/>
             </w:pPr>
@@ -2457,7 +2457,7 @@
               <w:widowControl w:val="false"/>
               <w:numPr>
                 <w:ilvl w:val="0"/>
-                <w:numId w:val="3"/>
+                <w:numId w:val="2"/>
               </w:numPr>
               <w:rPr/>
             </w:pPr>
@@ -2525,7 +2525,7 @@
               <w:widowControl w:val="false"/>
               <w:numPr>
                 <w:ilvl w:val="0"/>
-                <w:numId w:val="4"/>
+                <w:numId w:val="3"/>
               </w:numPr>
               <w:rPr/>
             </w:pPr>
@@ -2540,7 +2540,7 @@
               <w:widowControl w:val="false"/>
               <w:numPr>
                 <w:ilvl w:val="0"/>
-                <w:numId w:val="4"/>
+                <w:numId w:val="3"/>
               </w:numPr>
               <w:rPr/>
             </w:pPr>
@@ -2555,7 +2555,7 @@
               <w:widowControl w:val="false"/>
               <w:numPr>
                 <w:ilvl w:val="0"/>
-                <w:numId w:val="4"/>
+                <w:numId w:val="3"/>
               </w:numPr>
               <w:rPr/>
             </w:pPr>
@@ -2623,7 +2623,7 @@
               <w:widowControl w:val="false"/>
               <w:numPr>
                 <w:ilvl w:val="0"/>
-                <w:numId w:val="6"/>
+                <w:numId w:val="5"/>
               </w:numPr>
               <w:rPr/>
             </w:pPr>
@@ -4052,7 +4052,15 @@
             </w:r>
             <w:r>
               <w:rPr/>
-              <w:t xml:space="preserve"> April due to a malaysian holiday</w:t>
+              <w:t xml:space="preserve"> April due to a </w:t>
+            </w:r>
+            <w:r>
+              <w:rPr/>
+              <w:t>M</w:t>
+            </w:r>
+            <w:r>
+              <w:rPr/>
+              <w:t>alaysian holiday</w:t>
             </w:r>
           </w:p>
         </w:tc>
@@ -4276,25 +4284,34 @@
         <w:rPr>
           <w:rFonts w:cs="Calibri" w:cstheme="minorHAnsi"/>
         </w:rPr>
-        <w:t xml:space="preserve">One </w:t>
-      </w:r>
-      <w:r>
+        <w:t>One relevant issue is copyright and licensing (legal). This is because the product utilises a number of software libraries which may each have their own licenses restricting or dictating their usage, which must be adhered to in line with copyright law.</w:t>
+      </w:r>
+    </w:p>
+    <w:p>
+      <w:pPr>
+        <w:pStyle w:val="Normal"/>
         <w:rPr>
           <w:rFonts w:cs="Calibri" w:cstheme="minorHAnsi"/>
         </w:rPr>
-        <w:t xml:space="preserve">relevant </w:t>
-      </w:r>
+      </w:pPr>
       <w:r>
         <w:rPr>
           <w:rFonts w:cs="Calibri" w:cstheme="minorHAnsi"/>
         </w:rPr>
-        <w:t xml:space="preserve">issue is </w:t>
-      </w:r>
-      <w:r>
+      </w:r>
+    </w:p>
+    <w:p>
+      <w:pPr>
+        <w:pStyle w:val="Normal"/>
         <w:rPr>
           <w:rFonts w:cs="Calibri" w:cstheme="minorHAnsi"/>
         </w:rPr>
-        <w:t>copyright and licensing (legal). This is because the product utilises a number of software libraries which may each have their own licenses restricting or dictating their usage, which must be adhered to in line with copyright law.</w:t>
+      </w:pPr>
+      <w:r>
+        <w:rPr>
+          <w:rFonts w:cs="Calibri" w:cstheme="minorHAnsi"/>
+        </w:rPr>
+        <w:t>Another issue is data protection (legal &amp; professional). This is because the project involves the handling and transmission of both sensitive information (such as passwords) and other confidential business information (such as the energy usage data).</w:t>
       </w:r>
     </w:p>
     <w:p>
@@ -4305,7 +4322,9 @@
         </w:rPr>
       </w:pPr>
       <w:r>
-        <w:rPr/>
+        <w:rPr>
+          <w:rFonts w:cs="Calibri" w:cstheme="minorHAnsi"/>
+        </w:rPr>
       </w:r>
     </w:p>
     <w:p>
@@ -4319,70 +4338,7 @@
         <w:rPr>
           <w:rFonts w:cs="Calibri" w:cstheme="minorHAnsi"/>
         </w:rPr>
-        <w:t xml:space="preserve">Another issue is </w:t>
-      </w:r>
-      <w:r>
-        <w:rPr>
-          <w:rFonts w:cs="Calibri" w:cstheme="minorHAnsi"/>
-        </w:rPr>
-        <w:t>data protection (legal &amp; professional). This is because the project involves the handling and transmission of both sensitive information (such as passwords) and other confidential business information (such as the energy usage data).</w:t>
-      </w:r>
-    </w:p>
-    <w:p>
-      <w:pPr>
-        <w:pStyle w:val="Normal"/>
-        <w:rPr>
-          <w:rFonts w:cs="Calibri" w:cstheme="minorHAnsi"/>
-        </w:rPr>
-      </w:pPr>
-      <w:r>
-        <w:rPr>
-          <w:rFonts w:cs="Calibri" w:cstheme="minorHAnsi"/>
-        </w:rPr>
-      </w:r>
-    </w:p>
-    <w:p>
-      <w:pPr>
-        <w:pStyle w:val="Normal"/>
-        <w:rPr>
-          <w:rFonts w:cs="Calibri" w:cstheme="minorHAnsi"/>
-        </w:rPr>
-      </w:pPr>
-      <w:r>
-        <w:rPr>
-          <w:rFonts w:cs="Calibri" w:cstheme="minorHAnsi"/>
-        </w:rPr>
-        <w:t xml:space="preserve">A </w:t>
-      </w:r>
-      <w:r>
-        <w:rPr>
-          <w:rFonts w:cs="Calibri" w:cstheme="minorHAnsi"/>
-        </w:rPr>
-        <w:t>third</w:t>
-      </w:r>
-      <w:r>
-        <w:rPr>
-          <w:rFonts w:cs="Calibri" w:cstheme="minorHAnsi"/>
-        </w:rPr>
-        <w:t xml:space="preserve"> issue is </w:t>
-      </w:r>
-      <w:r>
-        <w:rPr>
-          <w:rFonts w:cs="Calibri" w:cstheme="minorHAnsi"/>
-        </w:rPr>
-        <w:t xml:space="preserve">accessibility (ethical). </w:t>
-      </w:r>
-      <w:r>
-        <w:rPr>
-          <w:rFonts w:cs="Calibri" w:cstheme="minorHAnsi"/>
-        </w:rPr>
-        <w:t xml:space="preserve">This is </w:t>
-      </w:r>
-      <w:r>
-        <w:rPr>
-          <w:rFonts w:cs="Calibri" w:cstheme="minorHAnsi"/>
-        </w:rPr>
-        <w:t>because there is potential for the system to be used by a wide variety of users who may suffer from various disabilities making it harder for them to use the system than normal people, such as poor eyesight.</w:t>
+        <w:t>A third issue is accessibility (ethical). This is because there is potential for the system to be used by a wide variety of users who may suffer from various disabilities making it harder for them to use the system than normal people, such as poor eyesight.</w:t>
       </w:r>
     </w:p>
     <w:p>
@@ -4430,19 +4386,13 @@
       </w:pPr>
       <w:r>
         <w:rPr>
-          <w:rFonts w:cs="Calibri Light" w:ascii="Calibri" w:hAnsi="Calibri" w:cstheme="majorHAnsi"/>
-        </w:rPr>
-        <w:t xml:space="preserve">Adhering to copyright law and following the restrictions imposed by software licenses is necessary for the software we produce to even be considered legal. These laws are in place to ensure that software authors are credited for their work, and that their work is not used in ways for which they do not give permission. The legal aspect is the most necessary part since failing to abide by copyright law can lead to unlimited fines or up to ten years of imprisonment </w:t>
-      </w:r>
-      <w:r>
-        <w:rPr>
-          <w:rFonts w:cs="Calibri Light" w:ascii="Calibri" w:hAnsi="Calibri" w:cstheme="majorHAnsi"/>
-        </w:rPr>
-        <w:t>(</w:t>
-      </w:r>
-      <w:r>
-        <w:rPr>
-          <w:rFonts w:cs="Calibri Light" w:ascii="Calibri" w:hAnsi="Calibri" w:cstheme="majorHAnsi"/>
+          <w:rFonts w:cs="Calibri Light" w:cstheme="majorHAnsi"/>
+        </w:rPr>
+        <w:t>Adhering to copyright law and following the restrictions imposed by software licenses is necessary for the software we produce to even be considered legal. These laws are in place to ensure that software authors are credited for their work, and that their work is not used in ways for which they do not give permission. The legal aspect is the most necessary part since failing to abide by copyright law can lead to unlimited fines or up to ten years of imprisonment (</w:t>
+      </w:r>
+      <w:r>
+        <w:rPr>
+          <w:rFonts w:cs="Calibri Light" w:cstheme="majorHAnsi"/>
           <w:i w:val="false"/>
           <w:iCs w:val="false"/>
         </w:rPr>
@@ -4450,15 +4400,9 @@
       </w:r>
       <w:r>
         <w:rPr>
-          <w:rFonts w:cs="Calibri Light" w:ascii="Calibri" w:hAnsi="Calibri" w:cstheme="majorHAnsi"/>
-        </w:rPr>
-        <w:t>, 2017)</w:t>
-      </w:r>
-      <w:r>
-        <w:rPr>
-          <w:rFonts w:cs="Calibri Light" w:ascii="Calibri" w:hAnsi="Calibri" w:cstheme="majorHAnsi"/>
-        </w:rPr>
-        <w:t>. However, the ethical aspect should not be neglected since some of the libraries used are either created or maintained by individuals or small organisations, and a study (Brehm, 2012) has shown that a considerable portion of people find copyright infringement to be immoral, particularly when it affects individuals or small companies. Public opinion and law are in general agreement that copyright must be abided by in a case such as this. In our project, we ensured that all the software dependencies of the final product were correctly licenses for our usage.</w:t>
+          <w:rFonts w:cs="Calibri Light" w:cstheme="majorHAnsi"/>
+        </w:rPr>
+        <w:t>, 2017). However, the ethical aspect should not be neglected since some of the libraries used are either created or maintained by individuals or small organisations, and a study (Brehm, 2012) has shown that a considerable portion of people find copyright infringement to be immoral, particularly when it affects individuals or small companies. Public opinion and law are in general agreement that copyright must be abided by in a case such as this. In our project, we ensured that all the software dependencies of the final product were correctly licenses for our usage.</w:t>
       </w:r>
     </w:p>
     <w:p>
@@ -4469,9 +4413,21 @@
         </w:rPr>
       </w:pPr>
       <w:r>
+        <w:rPr/>
+      </w:r>
+    </w:p>
+    <w:p>
+      <w:pPr>
+        <w:pStyle w:val="Normal"/>
         <w:rPr>
           <w:rFonts w:ascii="Calibri" w:hAnsi="Calibri"/>
         </w:rPr>
+      </w:pPr>
+      <w:r>
+        <w:rPr>
+          <w:rFonts w:cs="Calibri Light" w:cstheme="majorHAnsi"/>
+        </w:rPr>
+        <w:t>Data protection is another important legal issue, as well as professional. For example, similarly to copyright law, there are strict GDPR laws which bear high penalties; in this case, of up to £17.5 million fines or 4% of the total annual worldwide turnover in the preceding financial year of the company at fault (ICO, n.d.). And as for the professional aspect, since the data in question which ought to be protected is owned by the client, there is a professional expectation that every care is taken to protect it. In particular, a study found 60% of organisations to be less willing to work with clients who had suffered a data breach in the past (Ponemon Institute, 2020). In order to closely protect data, our software hashes passwords for login validation and logs users out after ten minutes of inactivity.</w:t>
       </w:r>
     </w:p>
     <w:p>
@@ -4482,22 +4438,7 @@
         </w:rPr>
       </w:pPr>
       <w:r>
-        <w:rPr>
-          <w:rFonts w:cs="Calibri Light" w:ascii="Calibri" w:hAnsi="Calibri" w:cstheme="majorHAnsi"/>
-        </w:rPr>
-        <w:t xml:space="preserve">Data protection is another important legal issue, as well as professional. For example, similarly to copyright law, there are strict GDPR laws which bear high penalties; in this case, of up to £17.5 million fines or 4% of the </w:t>
-      </w:r>
-      <w:r>
-        <w:rPr>
-          <w:rFonts w:cs="Calibri Light" w:ascii="Calibri" w:hAnsi="Calibri" w:cstheme="majorHAnsi"/>
-        </w:rPr>
-        <w:t>total annual worldwide turnover in the preceding financial year</w:t>
-      </w:r>
-      <w:r>
-        <w:rPr>
-          <w:rFonts w:cs="Calibri Light" w:ascii="Calibri" w:hAnsi="Calibri" w:cstheme="majorHAnsi"/>
-        </w:rPr>
-        <w:t xml:space="preserve"> of the company at fault (ICO, n.d.). And as for the professional aspect, since the data in question which ought to be protected is owned by the client, there is a professional expectation that every care is taken to protect it. In particular, a study found 60% of organisations to be less willing to work with clients who had suffered a data breach in the past (Ponemon Institute, 2020). In order to closely protect data, our software hashes passwords for login validation and logs users out after ten minutes of inactivity.</w:t>
+        <w:rPr/>
       </w:r>
     </w:p>
     <w:p>
@@ -4509,20 +4450,7 @@
       </w:pPr>
       <w:r>
         <w:rPr>
-          <w:rFonts w:ascii="Calibri" w:hAnsi="Calibri"/>
-        </w:rPr>
-      </w:r>
-    </w:p>
-    <w:p>
-      <w:pPr>
-        <w:pStyle w:val="Normal"/>
-        <w:rPr>
-          <w:rFonts w:ascii="Calibri" w:hAnsi="Calibri"/>
-        </w:rPr>
-      </w:pPr>
-      <w:r>
-        <w:rPr>
-          <w:rFonts w:cs="Calibri Light" w:ascii="Calibri" w:hAnsi="Calibri" w:cstheme="majorHAnsi"/>
+          <w:rFonts w:cs="Calibri Light" w:cstheme="majorHAnsi"/>
         </w:rPr>
         <w:t>Finally, the ethical issue of accessibility was considered in the production of our software. Accessibility in software systems is a growing concern, with over 70% of people with visual impairments in the US (a figure likely to be similar in other Western countries) now using digital technologies such as computers and mobile phones (National Federation of the Blind, 2020). To this end, during the planning phase of our software we checked the prototypes for any identifiable issues, and found that the most major issue for people with visual impairments was low-contrast text being utilised in the colour scheme. To fix this, we ensured that the final product made use of strong contrast. In addition, our website uses text rather than images of text where possible, making it more compatible with screen readers, which are used by over 50% of blind people use daily (American Foundation for the Blind, 2020).</w:t>
       </w:r>
@@ -4566,7 +4494,6 @@
       </w:pPr>
       <w:r>
         <w:rPr>
-          <w:rFonts w:ascii="Calibri" w:hAnsi="Calibri"/>
           <w:b w:val="false"/>
           <w:bCs w:val="false"/>
           <w:i w:val="false"/>
@@ -4578,7 +4505,6 @@
       </w:r>
       <w:r>
         <w:rPr>
-          <w:rFonts w:ascii="Calibri" w:hAnsi="Calibri"/>
           <w:b w:val="false"/>
           <w:bCs w:val="false"/>
           <w:sz w:val="22"/>
@@ -4588,7 +4514,6 @@
       </w:r>
       <w:r>
         <w:rPr>
-          <w:rFonts w:ascii="Calibri" w:hAnsi="Calibri"/>
           <w:b w:val="false"/>
           <w:bCs w:val="false"/>
           <w:i/>
@@ -4600,7 +4525,6 @@
       </w:r>
       <w:r>
         <w:rPr>
-          <w:rFonts w:ascii="Calibri" w:hAnsi="Calibri"/>
           <w:b w:val="false"/>
           <w:bCs w:val="false"/>
           <w:i w:val="false"/>
@@ -4612,23 +4536,12 @@
       </w:r>
       <w:r>
         <w:rPr>
-          <w:rFonts w:ascii="Calibri" w:hAnsi="Calibri"/>
           <w:b w:val="false"/>
           <w:bCs w:val="false"/>
           <w:sz w:val="22"/>
           <w:szCs w:val="22"/>
         </w:rPr>
-        <w:t xml:space="preserve"> Retrieved March 27, 2025, from https://www.gov.uk/government/publications/intellectual-property-offences/intellectual-property-offence</w:t>
-      </w:r>
-      <w:r>
-        <w:rPr>
-          <w:rFonts w:ascii="Calibri" w:hAnsi="Calibri"/>
-          <w:b w:val="false"/>
-          <w:bCs w:val="false"/>
-          <w:sz w:val="22"/>
-          <w:szCs w:val="22"/>
-        </w:rPr>
-        <w:t>s</w:t>
+        <w:t xml:space="preserve"> Retrieved March 27, 2025, from https://www.gov.uk/government/publications/intellectual-property-offences/intellectual-property-offences</w:t>
       </w:r>
     </w:p>
     <w:p>
@@ -4643,7 +4556,7 @@
       </w:pPr>
       <w:r>
         <w:rPr>
-          <w:rFonts w:cs="Arial" w:cstheme="minorBidi" w:ascii="Calibri" w:hAnsi="Calibri"/>
+          <w:rFonts w:cs="Arial" w:cstheme="minorBidi"/>
           <w:i w:val="false"/>
           <w:iCs w:val="false"/>
           <w:sz w:val="22"/>
@@ -4653,7 +4566,7 @@
       </w:r>
       <w:r>
         <w:rPr>
-          <w:rFonts w:cs="Arial" w:cstheme="minorBidi" w:ascii="Calibri" w:hAnsi="Calibri"/>
+          <w:rFonts w:cs="Arial" w:cstheme="minorBidi"/>
           <w:i/>
           <w:iCs/>
           <w:sz w:val="22"/>
@@ -4663,7 +4576,7 @@
       </w:r>
       <w:r>
         <w:rPr>
-          <w:rFonts w:cs="Arial" w:cstheme="minorBidi" w:ascii="Calibri" w:hAnsi="Calibri"/>
+          <w:rFonts w:cs="Arial" w:cstheme="minorBidi"/>
           <w:i w:val="false"/>
           <w:iCs w:val="false"/>
           <w:sz w:val="22"/>
@@ -4684,7 +4597,7 @@
       </w:pPr>
       <w:r>
         <w:rPr>
-          <w:rFonts w:cs="Arial" w:cstheme="minorBidi" w:ascii="Calibri" w:hAnsi="Calibri"/>
+          <w:rFonts w:cs="Arial" w:cstheme="minorBidi"/>
           <w:sz w:val="22"/>
           <w:szCs w:val="22"/>
         </w:rPr>
@@ -4692,7 +4605,7 @@
       </w:r>
       <w:r>
         <w:rPr>
-          <w:rFonts w:cs="Arial" w:cstheme="minorBidi" w:ascii="Calibri" w:hAnsi="Calibri"/>
+          <w:rFonts w:cs="Arial" w:cstheme="minorBidi"/>
           <w:i/>
           <w:iCs/>
           <w:sz w:val="22"/>
@@ -4702,7 +4615,7 @@
       </w:r>
       <w:r>
         <w:rPr>
-          <w:rFonts w:cs="Arial" w:cstheme="minorBidi" w:ascii="Calibri" w:hAnsi="Calibri"/>
+          <w:rFonts w:cs="Arial" w:cstheme="minorBidi"/>
           <w:sz w:val="22"/>
           <w:szCs w:val="22"/>
         </w:rPr>
@@ -4719,7 +4632,7 @@
       </w:pPr>
       <w:r>
         <w:rPr>
-          <w:rFonts w:cs="Arial" w:cstheme="minorBidi" w:ascii="Calibri" w:hAnsi="Calibri"/>
+          <w:rFonts w:cs="Arial" w:cstheme="minorBidi"/>
           <w:sz w:val="22"/>
           <w:szCs w:val="22"/>
         </w:rPr>
@@ -4728,7 +4641,7 @@
       <w:r>
         <w:rPr>
           <w:rStyle w:val="Emphasis"/>
-          <w:rFonts w:cs="Arial" w:cstheme="minorBidi" w:ascii="Calibri" w:hAnsi="Calibri"/>
+          <w:rFonts w:cs="Arial" w:cstheme="minorBidi"/>
           <w:sz w:val="22"/>
           <w:szCs w:val="22"/>
         </w:rPr>
@@ -4736,7 +4649,7 @@
       </w:r>
       <w:r>
         <w:rPr>
-          <w:rFonts w:cs="Arial" w:cstheme="minorBidi" w:ascii="Calibri" w:hAnsi="Calibri"/>
+          <w:rFonts w:cs="Arial" w:cstheme="minorBidi"/>
           <w:sz w:val="22"/>
           <w:szCs w:val="22"/>
         </w:rPr>
@@ -4921,8 +4834,8 @@
         <w:tblLook w:val="0600" w:noHBand="1" w:noVBand="1" w:firstColumn="0" w:lastRow="0" w:lastColumn="0" w:firstRow="0"/>
       </w:tblPr>
       <w:tblGrid>
-        <w:gridCol w:w="434"/>
-        <w:gridCol w:w="8446"/>
+        <w:gridCol w:w="433"/>
+        <w:gridCol w:w="8447"/>
         <w:gridCol w:w="1050"/>
       </w:tblGrid>
       <w:tr>
@@ -4931,7 +4844,7 @@
         </w:trPr>
         <w:tc>
           <w:tcPr>
-            <w:tcW w:w="434" w:type="dxa"/>
+            <w:tcW w:w="433" w:type="dxa"/>
             <w:tcBorders>
               <w:top w:val="single" w:sz="8" w:space="0" w:color="D9D9D9"/>
               <w:left w:val="single" w:sz="8" w:space="0" w:color="D9D9D9"/>
@@ -4962,7 +4875,7 @@
         </w:tc>
         <w:tc>
           <w:tcPr>
-            <w:tcW w:w="8446" w:type="dxa"/>
+            <w:tcW w:w="8447" w:type="dxa"/>
             <w:tcBorders>
               <w:top w:val="single" w:sz="8" w:space="0" w:color="D9D9D9"/>
               <w:left w:val="single" w:sz="8" w:space="0" w:color="D9D9D9"/>
@@ -5031,7 +4944,7 @@
         </w:trPr>
         <w:tc>
           <w:tcPr>
-            <w:tcW w:w="434" w:type="dxa"/>
+            <w:tcW w:w="433" w:type="dxa"/>
             <w:tcBorders>
               <w:top w:val="single" w:sz="8" w:space="0" w:color="D9D9D9"/>
               <w:left w:val="single" w:sz="8" w:space="0" w:color="D9D9D9"/>
@@ -5065,7 +4978,7 @@
         </w:tc>
         <w:tc>
           <w:tcPr>
-            <w:tcW w:w="8446" w:type="dxa"/>
+            <w:tcW w:w="8447" w:type="dxa"/>
             <w:tcBorders>
               <w:top w:val="single" w:sz="8" w:space="0" w:color="D9D9D9"/>
               <w:left w:val="single" w:sz="8" w:space="0" w:color="D9D9D9"/>
@@ -5134,7 +5047,7 @@
         </w:trPr>
         <w:tc>
           <w:tcPr>
-            <w:tcW w:w="434" w:type="dxa"/>
+            <w:tcW w:w="433" w:type="dxa"/>
             <w:tcBorders>
               <w:top w:val="single" w:sz="8" w:space="0" w:color="D9D9D9"/>
               <w:left w:val="single" w:sz="8" w:space="0" w:color="D9D9D9"/>
@@ -5168,7 +5081,7 @@
         </w:tc>
         <w:tc>
           <w:tcPr>
-            <w:tcW w:w="8446" w:type="dxa"/>
+            <w:tcW w:w="8447" w:type="dxa"/>
             <w:tcBorders>
               <w:top w:val="single" w:sz="8" w:space="0" w:color="D9D9D9"/>
               <w:left w:val="single" w:sz="8" w:space="0" w:color="D9D9D9"/>
@@ -5237,7 +5150,7 @@
         </w:trPr>
         <w:tc>
           <w:tcPr>
-            <w:tcW w:w="434" w:type="dxa"/>
+            <w:tcW w:w="433" w:type="dxa"/>
             <w:tcBorders>
               <w:top w:val="single" w:sz="8" w:space="0" w:color="D9D9D9"/>
               <w:left w:val="single" w:sz="8" w:space="0" w:color="D9D9D9"/>
@@ -5271,7 +5184,7 @@
         </w:tc>
         <w:tc>
           <w:tcPr>
-            <w:tcW w:w="8446" w:type="dxa"/>
+            <w:tcW w:w="8447" w:type="dxa"/>
             <w:tcBorders>
               <w:top w:val="single" w:sz="8" w:space="0" w:color="D9D9D9"/>
               <w:left w:val="single" w:sz="8" w:space="0" w:color="D9D9D9"/>
@@ -5340,7 +5253,7 @@
         </w:trPr>
         <w:tc>
           <w:tcPr>
-            <w:tcW w:w="434" w:type="dxa"/>
+            <w:tcW w:w="433" w:type="dxa"/>
             <w:tcBorders>
               <w:top w:val="single" w:sz="8" w:space="0" w:color="D9D9D9"/>
               <w:left w:val="single" w:sz="8" w:space="0" w:color="D9D9D9"/>
@@ -5374,7 +5287,7 @@
         </w:tc>
         <w:tc>
           <w:tcPr>
-            <w:tcW w:w="8446" w:type="dxa"/>
+            <w:tcW w:w="8447" w:type="dxa"/>
             <w:tcBorders>
               <w:top w:val="single" w:sz="8" w:space="0" w:color="D9D9D9"/>
               <w:left w:val="single" w:sz="8" w:space="0" w:color="D9D9D9"/>
@@ -5443,7 +5356,7 @@
         </w:trPr>
         <w:tc>
           <w:tcPr>
-            <w:tcW w:w="434" w:type="dxa"/>
+            <w:tcW w:w="433" w:type="dxa"/>
             <w:tcBorders>
               <w:top w:val="single" w:sz="8" w:space="0" w:color="D9D9D9"/>
               <w:left w:val="single" w:sz="8" w:space="0" w:color="D9D9D9"/>
@@ -5477,7 +5390,7 @@
         </w:tc>
         <w:tc>
           <w:tcPr>
-            <w:tcW w:w="8446" w:type="dxa"/>
+            <w:tcW w:w="8447" w:type="dxa"/>
             <w:tcBorders>
               <w:top w:val="single" w:sz="8" w:space="0" w:color="D9D9D9"/>
               <w:left w:val="single" w:sz="8" w:space="0" w:color="D9D9D9"/>
@@ -5546,7 +5459,7 @@
         </w:trPr>
         <w:tc>
           <w:tcPr>
-            <w:tcW w:w="434" w:type="dxa"/>
+            <w:tcW w:w="433" w:type="dxa"/>
             <w:tcBorders>
               <w:left w:val="single" w:sz="8" w:space="0" w:color="D9D9D9"/>
               <w:bottom w:val="single" w:sz="8" w:space="0" w:color="D9D9D9"/>
@@ -5579,7 +5492,7 @@
         </w:tc>
         <w:tc>
           <w:tcPr>
-            <w:tcW w:w="8446" w:type="dxa"/>
+            <w:tcW w:w="8447" w:type="dxa"/>
             <w:tcBorders>
               <w:left w:val="single" w:sz="8" w:space="0" w:color="D9D9D9"/>
               <w:bottom w:val="single" w:sz="8" w:space="0" w:color="D9D9D9"/>
@@ -5934,8 +5847,8 @@
         <w:tblLook w:val="0600" w:noHBand="1" w:noVBand="1" w:firstColumn="0" w:lastRow="0" w:lastColumn="0" w:firstRow="0"/>
       </w:tblPr>
       <w:tblGrid>
-        <w:gridCol w:w="614"/>
-        <w:gridCol w:w="8266"/>
+        <w:gridCol w:w="613"/>
+        <w:gridCol w:w="8267"/>
         <w:gridCol w:w="1050"/>
       </w:tblGrid>
       <w:tr>
@@ -5944,7 +5857,7 @@
         </w:trPr>
         <w:tc>
           <w:tcPr>
-            <w:tcW w:w="614" w:type="dxa"/>
+            <w:tcW w:w="613" w:type="dxa"/>
             <w:tcBorders>
               <w:top w:val="single" w:sz="8" w:space="0" w:color="D9D9D9"/>
               <w:left w:val="single" w:sz="8" w:space="0" w:color="D9D9D9"/>
@@ -5976,7 +5889,7 @@
         </w:tc>
         <w:tc>
           <w:tcPr>
-            <w:tcW w:w="8266" w:type="dxa"/>
+            <w:tcW w:w="8267" w:type="dxa"/>
             <w:tcBorders>
               <w:top w:val="single" w:sz="8" w:space="0" w:color="D9D9D9"/>
               <w:left w:val="single" w:sz="8" w:space="0" w:color="D9D9D9"/>
@@ -6047,7 +5960,7 @@
         </w:trPr>
         <w:tc>
           <w:tcPr>
-            <w:tcW w:w="614" w:type="dxa"/>
+            <w:tcW w:w="613" w:type="dxa"/>
             <w:tcBorders>
               <w:top w:val="single" w:sz="8" w:space="0" w:color="D9D9D9"/>
               <w:left w:val="single" w:sz="8" w:space="0" w:color="D9D9D9"/>
@@ -6082,7 +5995,7 @@
         </w:tc>
         <w:tc>
           <w:tcPr>
-            <w:tcW w:w="8266" w:type="dxa"/>
+            <w:tcW w:w="8267" w:type="dxa"/>
             <w:tcBorders>
               <w:top w:val="single" w:sz="8" w:space="0" w:color="D9D9D9"/>
               <w:left w:val="single" w:sz="8" w:space="0" w:color="D9D9D9"/>
@@ -6339,7 +6252,14 @@
                 <w:b w:val="false"/>
                 <w:bCs w:val="false"/>
               </w:rPr>
-              <w:t>Thursday: absent</w:t>
+              <w:t xml:space="preserve">Thursday: absent, </w:t>
+            </w:r>
+            <w:r>
+              <w:rPr>
+                <w:b w:val="false"/>
+                <w:bCs w:val="false"/>
+              </w:rPr>
+              <w:t>joined very briefly then left</w:t>
             </w:r>
           </w:p>
         </w:tc>
@@ -6383,7 +6303,7 @@
         </w:trPr>
         <w:tc>
           <w:tcPr>
-            <w:tcW w:w="614" w:type="dxa"/>
+            <w:tcW w:w="613" w:type="dxa"/>
             <w:tcBorders>
               <w:top w:val="single" w:sz="8" w:space="0" w:color="D9D9D9"/>
               <w:left w:val="single" w:sz="8" w:space="0" w:color="D9D9D9"/>
@@ -6418,7 +6338,7 @@
         </w:tc>
         <w:tc>
           <w:tcPr>
-            <w:tcW w:w="8266" w:type="dxa"/>
+            <w:tcW w:w="8267" w:type="dxa"/>
             <w:tcBorders>
               <w:top w:val="single" w:sz="8" w:space="0" w:color="D9D9D9"/>
               <w:left w:val="single" w:sz="8" w:space="0" w:color="D9D9D9"/>
@@ -6664,7 +6584,14 @@
                 <w:b w:val="false"/>
                 <w:bCs w:val="false"/>
               </w:rPr>
-              <w:t>Thursday: absent</w:t>
+              <w:t xml:space="preserve">Thursday: </w:t>
+            </w:r>
+            <w:r>
+              <w:rPr>
+                <w:b w:val="false"/>
+                <w:bCs w:val="false"/>
+              </w:rPr>
+              <w:t>working on the backend and discussing what to do next</w:t>
             </w:r>
           </w:p>
         </w:tc>
@@ -6708,7 +6635,7 @@
         </w:trPr>
         <w:tc>
           <w:tcPr>
-            <w:tcW w:w="614" w:type="dxa"/>
+            <w:tcW w:w="613" w:type="dxa"/>
             <w:tcBorders>
               <w:top w:val="single" w:sz="8" w:space="0" w:color="D9D9D9"/>
               <w:left w:val="single" w:sz="8" w:space="0" w:color="D9D9D9"/>
@@ -6743,7 +6670,7 @@
         </w:tc>
         <w:tc>
           <w:tcPr>
-            <w:tcW w:w="8266" w:type="dxa"/>
+            <w:tcW w:w="8267" w:type="dxa"/>
             <w:tcBorders>
               <w:top w:val="single" w:sz="8" w:space="0" w:color="D9D9D9"/>
               <w:left w:val="single" w:sz="8" w:space="0" w:color="D9D9D9"/>
@@ -6983,7 +6910,14 @@
                 <w:b w:val="false"/>
                 <w:bCs w:val="false"/>
               </w:rPr>
-              <w:t>Tuesday: not recorded</w:t>
+              <w:t xml:space="preserve">Tuesday: not </w:t>
+            </w:r>
+            <w:r>
+              <w:rPr>
+                <w:b w:val="false"/>
+                <w:bCs w:val="false"/>
+              </w:rPr>
+              <w:t>reported</w:t>
             </w:r>
           </w:p>
           <w:p>
@@ -7000,7 +6934,14 @@
                 <w:b w:val="false"/>
                 <w:bCs w:val="false"/>
               </w:rPr>
-              <w:t>Thursday: absent</w:t>
+              <w:t xml:space="preserve">Thursday: </w:t>
+            </w:r>
+            <w:r>
+              <w:rPr>
+                <w:b w:val="false"/>
+                <w:bCs w:val="false"/>
+              </w:rPr>
+              <w:t>read Tailwind documentation, discussed what to do next</w:t>
             </w:r>
           </w:p>
         </w:tc>
@@ -7044,7 +6985,7 @@
         </w:trPr>
         <w:tc>
           <w:tcPr>
-            <w:tcW w:w="614" w:type="dxa"/>
+            <w:tcW w:w="613" w:type="dxa"/>
             <w:tcBorders>
               <w:top w:val="single" w:sz="8" w:space="0" w:color="D9D9D9"/>
               <w:left w:val="single" w:sz="8" w:space="0" w:color="D9D9D9"/>
@@ -7079,7 +7020,7 @@
         </w:tc>
         <w:tc>
           <w:tcPr>
-            <w:tcW w:w="8266" w:type="dxa"/>
+            <w:tcW w:w="8267" w:type="dxa"/>
             <w:tcBorders>
               <w:top w:val="single" w:sz="8" w:space="0" w:color="D9D9D9"/>
               <w:left w:val="single" w:sz="8" w:space="0" w:color="D9D9D9"/>
@@ -7348,7 +7289,17 @@
                 <w:sz w:val="21"/>
                 <w:szCs w:val="21"/>
               </w:rPr>
-              <w:t>Thursday: absent</w:t>
+              <w:t xml:space="preserve">Thursday: absent, </w:t>
+            </w:r>
+            <w:r>
+              <w:rPr>
+                <w:rFonts w:cs="Calibri" w:cstheme="minorHAnsi"/>
+                <w:b w:val="false"/>
+                <w:bCs w:val="false"/>
+                <w:sz w:val="21"/>
+                <w:szCs w:val="21"/>
+              </w:rPr>
+              <w:t>joined for only a few minutes then left</w:t>
             </w:r>
           </w:p>
         </w:tc>
@@ -7392,7 +7343,7 @@
         </w:trPr>
         <w:tc>
           <w:tcPr>
-            <w:tcW w:w="614" w:type="dxa"/>
+            <w:tcW w:w="613" w:type="dxa"/>
             <w:tcBorders>
               <w:left w:val="single" w:sz="8" w:space="0" w:color="D9D9D9"/>
               <w:bottom w:val="single" w:sz="8" w:space="0" w:color="D9D9D9"/>
@@ -7426,7 +7377,7 @@
         </w:tc>
         <w:tc>
           <w:tcPr>
-            <w:tcW w:w="8266" w:type="dxa"/>
+            <w:tcW w:w="8267" w:type="dxa"/>
             <w:tcBorders>
               <w:left w:val="single" w:sz="8" w:space="0" w:color="D9D9D9"/>
               <w:bottom w:val="single" w:sz="8" w:space="0" w:color="D9D9D9"/>
@@ -7717,7 +7668,14 @@
                 <w:b w:val="false"/>
                 <w:bCs w:val="false"/>
               </w:rPr>
-              <w:t>Tuesday: not recorded</w:t>
+              <w:t xml:space="preserve">Tuesday: </w:t>
+            </w:r>
+            <w:r>
+              <w:rPr>
+                <w:b w:val="false"/>
+                <w:bCs w:val="false"/>
+              </w:rPr>
+              <w:t>did more work on LSEPI, recorded attendance and work, added ERD</w:t>
             </w:r>
           </w:p>
           <w:p>
@@ -7734,7 +7692,14 @@
                 <w:b w:val="false"/>
                 <w:bCs w:val="false"/>
               </w:rPr>
-              <w:t>Thursday: absent</w:t>
+              <w:t xml:space="preserve">Thursday: </w:t>
+            </w:r>
+            <w:r>
+              <w:rPr>
+                <w:b w:val="false"/>
+                <w:bCs w:val="false"/>
+              </w:rPr>
+              <w:t>completed LSEPI, added references, recorded attendance and work, took over from Jed in presenting the update to the tutor since Jed was absent, discussed what to do next</w:t>
             </w:r>
           </w:p>
         </w:tc>
@@ -7773,7 +7738,7 @@
         </w:trPr>
         <w:tc>
           <w:tcPr>
-            <w:tcW w:w="614" w:type="dxa"/>
+            <w:tcW w:w="613" w:type="dxa"/>
             <w:tcBorders>
               <w:left w:val="single" w:sz="8" w:space="0" w:color="D9D9D9"/>
               <w:bottom w:val="single" w:sz="8" w:space="0" w:color="D9D9D9"/>
@@ -7807,7 +7772,7 @@
         </w:tc>
         <w:tc>
           <w:tcPr>
-            <w:tcW w:w="8266" w:type="dxa"/>
+            <w:tcW w:w="8267" w:type="dxa"/>
             <w:tcBorders>
               <w:left w:val="single" w:sz="8" w:space="0" w:color="D9D9D9"/>
               <w:bottom w:val="single" w:sz="8" w:space="0" w:color="D9D9D9"/>
@@ -8062,7 +8027,14 @@
                 <w:b w:val="false"/>
                 <w:bCs w:val="false"/>
               </w:rPr>
-              <w:t>Tuesday: absent</w:t>
+              <w:t xml:space="preserve">Tuesday: </w:t>
+            </w:r>
+            <w:r>
+              <w:rPr>
+                <w:b w:val="false"/>
+                <w:bCs w:val="false"/>
+              </w:rPr>
+              <w:t>not recorded</w:t>
             </w:r>
           </w:p>
           <w:p>
@@ -8436,120 +8408,138 @@
   <w:abstractNum w:abstractNumId="1">
     <w:lvl w:ilvl="0">
       <w:start w:val="1"/>
-      <w:numFmt w:val="none"/>
-      <w:suff w:val="nothing"/>
-      <w:lvlText w:val=""/>
+      <w:numFmt w:val="bullet"/>
+      <w:lvlText w:val=""/>
       <w:lvlJc w:val="left"/>
       <w:pPr>
         <w:tabs>
-          <w:tab w:val="num" w:pos="0"/>
+          <w:tab w:val="num" w:pos="720"/>
         </w:tabs>
-        <w:ind w:left="0" w:hanging="0"/>
-      </w:pPr>
+        <w:ind w:left="720" w:hanging="360"/>
+      </w:pPr>
+      <w:rPr>
+        <w:rFonts w:ascii="Symbol" w:hAnsi="Symbol" w:cs="Symbol" w:hint="default"/>
+      </w:rPr>
     </w:lvl>
     <w:lvl w:ilvl="1">
       <w:start w:val="1"/>
-      <w:numFmt w:val="none"/>
-      <w:suff w:val="nothing"/>
-      <w:lvlText w:val=""/>
+      <w:numFmt w:val="bullet"/>
+      <w:lvlText w:val="◦"/>
       <w:lvlJc w:val="left"/>
       <w:pPr>
         <w:tabs>
-          <w:tab w:val="num" w:pos="0"/>
+          <w:tab w:val="num" w:pos="1080"/>
         </w:tabs>
-        <w:ind w:left="0" w:hanging="0"/>
-      </w:pPr>
+        <w:ind w:left="1080" w:hanging="360"/>
+      </w:pPr>
+      <w:rPr>
+        <w:rFonts w:ascii="OpenSymbol" w:hAnsi="OpenSymbol" w:cs="OpenSymbol" w:hint="default"/>
+      </w:rPr>
     </w:lvl>
     <w:lvl w:ilvl="2">
       <w:start w:val="1"/>
-      <w:numFmt w:val="none"/>
-      <w:suff w:val="nothing"/>
-      <w:lvlText w:val=""/>
+      <w:numFmt w:val="bullet"/>
+      <w:lvlText w:val="▪"/>
       <w:lvlJc w:val="left"/>
       <w:pPr>
         <w:tabs>
-          <w:tab w:val="num" w:pos="0"/>
+          <w:tab w:val="num" w:pos="1440"/>
         </w:tabs>
-        <w:ind w:left="0" w:hanging="0"/>
-      </w:pPr>
+        <w:ind w:left="1440" w:hanging="360"/>
+      </w:pPr>
+      <w:rPr>
+        <w:rFonts w:ascii="OpenSymbol" w:hAnsi="OpenSymbol" w:cs="OpenSymbol" w:hint="default"/>
+      </w:rPr>
     </w:lvl>
     <w:lvl w:ilvl="3">
       <w:start w:val="1"/>
-      <w:numFmt w:val="none"/>
-      <w:suff w:val="nothing"/>
-      <w:lvlText w:val=""/>
+      <w:numFmt w:val="bullet"/>
+      <w:lvlText w:val=""/>
       <w:lvlJc w:val="left"/>
       <w:pPr>
         <w:tabs>
-          <w:tab w:val="num" w:pos="0"/>
+          <w:tab w:val="num" w:pos="1800"/>
         </w:tabs>
-        <w:ind w:left="0" w:hanging="0"/>
-      </w:pPr>
+        <w:ind w:left="1800" w:hanging="360"/>
+      </w:pPr>
+      <w:rPr>
+        <w:rFonts w:ascii="Symbol" w:hAnsi="Symbol" w:cs="Symbol" w:hint="default"/>
+      </w:rPr>
     </w:lvl>
     <w:lvl w:ilvl="4">
       <w:start w:val="1"/>
-      <w:numFmt w:val="none"/>
-      <w:suff w:val="nothing"/>
-      <w:lvlText w:val=""/>
+      <w:numFmt w:val="bullet"/>
+      <w:lvlText w:val="◦"/>
       <w:lvlJc w:val="left"/>
       <w:pPr>
         <w:tabs>
-          <w:tab w:val="num" w:pos="0"/>
+          <w:tab w:val="num" w:pos="2160"/>
         </w:tabs>
-        <w:ind w:left="0" w:hanging="0"/>
-      </w:pPr>
+        <w:ind w:left="2160" w:hanging="360"/>
+      </w:pPr>
+      <w:rPr>
+        <w:rFonts w:ascii="OpenSymbol" w:hAnsi="OpenSymbol" w:cs="OpenSymbol" w:hint="default"/>
+      </w:rPr>
     </w:lvl>
     <w:lvl w:ilvl="5">
       <w:start w:val="1"/>
-      <w:numFmt w:val="none"/>
-      <w:suff w:val="nothing"/>
-      <w:lvlText w:val=""/>
+      <w:numFmt w:val="bullet"/>
+      <w:lvlText w:val="▪"/>
       <w:lvlJc w:val="left"/>
       <w:pPr>
         <w:tabs>
-          <w:tab w:val="num" w:pos="0"/>
+          <w:tab w:val="num" w:pos="2520"/>
         </w:tabs>
-        <w:ind w:left="0" w:hanging="0"/>
-      </w:pPr>
+        <w:ind w:left="2520" w:hanging="360"/>
+      </w:pPr>
+      <w:rPr>
+        <w:rFonts w:ascii="OpenSymbol" w:hAnsi="OpenSymbol" w:cs="OpenSymbol" w:hint="default"/>
+      </w:rPr>
     </w:lvl>
     <w:lvl w:ilvl="6">
       <w:start w:val="1"/>
-      <w:numFmt w:val="none"/>
-      <w:suff w:val="nothing"/>
-      <w:lvlText w:val=""/>
+      <w:numFmt w:val="bullet"/>
+      <w:lvlText w:val=""/>
       <w:lvlJc w:val="left"/>
       <w:pPr>
         <w:tabs>
-          <w:tab w:val="num" w:pos="0"/>
+          <w:tab w:val="num" w:pos="2880"/>
         </w:tabs>
-        <w:ind w:left="0" w:hanging="0"/>
-      </w:pPr>
+        <w:ind w:left="2880" w:hanging="360"/>
+      </w:pPr>
+      <w:rPr>
+        <w:rFonts w:ascii="Symbol" w:hAnsi="Symbol" w:cs="Symbol" w:hint="default"/>
+      </w:rPr>
     </w:lvl>
     <w:lvl w:ilvl="7">
       <w:start w:val="1"/>
-      <w:numFmt w:val="none"/>
-      <w:suff w:val="nothing"/>
-      <w:lvlText w:val=""/>
+      <w:numFmt w:val="bullet"/>
+      <w:lvlText w:val="◦"/>
       <w:lvlJc w:val="left"/>
       <w:pPr>
         <w:tabs>
-          <w:tab w:val="num" w:pos="0"/>
+          <w:tab w:val="num" w:pos="3240"/>
         </w:tabs>
-        <w:ind w:left="0" w:hanging="0"/>
-      </w:pPr>
+        <w:ind w:left="3240" w:hanging="360"/>
+      </w:pPr>
+      <w:rPr>
+        <w:rFonts w:ascii="OpenSymbol" w:hAnsi="OpenSymbol" w:cs="OpenSymbol" w:hint="default"/>
+      </w:rPr>
     </w:lvl>
     <w:lvl w:ilvl="8">
       <w:start w:val="1"/>
-      <w:numFmt w:val="none"/>
-      <w:suff w:val="nothing"/>
-      <w:lvlText w:val=""/>
+      <w:numFmt w:val="bullet"/>
+      <w:lvlText w:val="▪"/>
       <w:lvlJc w:val="left"/>
       <w:pPr>
         <w:tabs>
-          <w:tab w:val="num" w:pos="0"/>
+          <w:tab w:val="num" w:pos="3600"/>
         </w:tabs>
-        <w:ind w:left="0" w:hanging="0"/>
-      </w:pPr>
+        <w:ind w:left="3600" w:hanging="360"/>
+      </w:pPr>
+      <w:rPr>
+        <w:rFonts w:ascii="OpenSymbol" w:hAnsi="OpenSymbol" w:cs="OpenSymbol" w:hint="default"/>
+      </w:rPr>
     </w:lvl>
   </w:abstractNum>
   <w:abstractNum w:abstractNumId="2">
@@ -9103,138 +9093,120 @@
   <w:abstractNum w:abstractNumId="6">
     <w:lvl w:ilvl="0">
       <w:start w:val="1"/>
-      <w:numFmt w:val="bullet"/>
-      <w:lvlText w:val=""/>
+      <w:numFmt w:val="none"/>
+      <w:suff w:val="nothing"/>
+      <w:lvlText w:val=""/>
       <w:lvlJc w:val="left"/>
       <w:pPr>
         <w:tabs>
-          <w:tab w:val="num" w:pos="720"/>
+          <w:tab w:val="num" w:pos="0"/>
         </w:tabs>
-        <w:ind w:left="720" w:hanging="360"/>
-      </w:pPr>
-      <w:rPr>
-        <w:rFonts w:ascii="Symbol" w:hAnsi="Symbol" w:cs="Symbol" w:hint="default"/>
-      </w:rPr>
+        <w:ind w:left="0" w:hanging="0"/>
+      </w:pPr>
     </w:lvl>
     <w:lvl w:ilvl="1">
       <w:start w:val="1"/>
-      <w:numFmt w:val="bullet"/>
-      <w:lvlText w:val="◦"/>
+      <w:numFmt w:val="none"/>
+      <w:suff w:val="nothing"/>
+      <w:lvlText w:val=""/>
       <w:lvlJc w:val="left"/>
       <w:pPr>
         <w:tabs>
-          <w:tab w:val="num" w:pos="1080"/>
+          <w:tab w:val="num" w:pos="0"/>
         </w:tabs>
-        <w:ind w:left="1080" w:hanging="360"/>
-      </w:pPr>
-      <w:rPr>
-        <w:rFonts w:ascii="OpenSymbol" w:hAnsi="OpenSymbol" w:cs="OpenSymbol" w:hint="default"/>
-      </w:rPr>
+        <w:ind w:left="0" w:hanging="0"/>
+      </w:pPr>
     </w:lvl>
     <w:lvl w:ilvl="2">
       <w:start w:val="1"/>
-      <w:numFmt w:val="bullet"/>
-      <w:lvlText w:val="▪"/>
+      <w:numFmt w:val="none"/>
+      <w:suff w:val="nothing"/>
+      <w:lvlText w:val=""/>
       <w:lvlJc w:val="left"/>
       <w:pPr>
         <w:tabs>
-          <w:tab w:val="num" w:pos="1440"/>
+          <w:tab w:val="num" w:pos="0"/>
         </w:tabs>
-        <w:ind w:left="1440" w:hanging="360"/>
-      </w:pPr>
-      <w:rPr>
-        <w:rFonts w:ascii="OpenSymbol" w:hAnsi="OpenSymbol" w:cs="OpenSymbol" w:hint="default"/>
-      </w:rPr>
+        <w:ind w:left="0" w:hanging="0"/>
+      </w:pPr>
     </w:lvl>
     <w:lvl w:ilvl="3">
       <w:start w:val="1"/>
-      <w:numFmt w:val="bullet"/>
-      <w:lvlText w:val=""/>
+      <w:numFmt w:val="none"/>
+      <w:suff w:val="nothing"/>
+      <w:lvlText w:val=""/>
       <w:lvlJc w:val="left"/>
       <w:pPr>
         <w:tabs>
-          <w:tab w:val="num" w:pos="1800"/>
+          <w:tab w:val="num" w:pos="0"/>
         </w:tabs>
-        <w:ind w:left="1800" w:hanging="360"/>
-      </w:pPr>
-      <w:rPr>
-        <w:rFonts w:ascii="Symbol" w:hAnsi="Symbol" w:cs="Symbol" w:hint="default"/>
-      </w:rPr>
+        <w:ind w:left="0" w:hanging="0"/>
+      </w:pPr>
     </w:lvl>
     <w:lvl w:ilvl="4">
       <w:start w:val="1"/>
-      <w:numFmt w:val="bullet"/>
-      <w:lvlText w:val="◦"/>
+      <w:numFmt w:val="none"/>
+      <w:suff w:val="nothing"/>
+      <w:lvlText w:val=""/>
       <w:lvlJc w:val="left"/>
       <w:pPr>
         <w:tabs>
-          <w:tab w:val="num" w:pos="2160"/>
+          <w:tab w:val="num" w:pos="0"/>
         </w:tabs>
-        <w:ind w:left="2160" w:hanging="360"/>
-      </w:pPr>
-      <w:rPr>
-        <w:rFonts w:ascii="OpenSymbol" w:hAnsi="OpenSymbol" w:cs="OpenSymbol" w:hint="default"/>
-      </w:rPr>
+        <w:ind w:left="0" w:hanging="0"/>
+      </w:pPr>
     </w:lvl>
     <w:lvl w:ilvl="5">
       <w:start w:val="1"/>
-      <w:numFmt w:val="bullet"/>
-      <w:lvlText w:val="▪"/>
+      <w:numFmt w:val="none"/>
+      <w:suff w:val="nothing"/>
+      <w:lvlText w:val=""/>
       <w:lvlJc w:val="left"/>
       <w:pPr>
         <w:tabs>
-          <w:tab w:val="num" w:pos="2520"/>
+          <w:tab w:val="num" w:pos="0"/>
         </w:tabs>
-        <w:ind w:left="2520" w:hanging="360"/>
-      </w:pPr>
-      <w:rPr>
-        <w:rFonts w:ascii="OpenSymbol" w:hAnsi="OpenSymbol" w:cs="OpenSymbol" w:hint="default"/>
-      </w:rPr>
+        <w:ind w:left="0" w:hanging="0"/>
+      </w:pPr>
     </w:lvl>
     <w:lvl w:ilvl="6">
       <w:start w:val="1"/>
-      <w:numFmt w:val="bullet"/>
-      <w:lvlText w:val=""/>
+      <w:numFmt w:val="none"/>
+      <w:suff w:val="nothing"/>
+      <w:lvlText w:val=""/>
       <w:lvlJc w:val="left"/>
       <w:pPr>
         <w:tabs>
-          <w:tab w:val="num" w:pos="2880"/>
+          <w:tab w:val="num" w:pos="0"/>
         </w:tabs>
-        <w:ind w:left="2880" w:hanging="360"/>
-      </w:pPr>
-      <w:rPr>
-        <w:rFonts w:ascii="Symbol" w:hAnsi="Symbol" w:cs="Symbol" w:hint="default"/>
-      </w:rPr>
+        <w:ind w:left="0" w:hanging="0"/>
+      </w:pPr>
     </w:lvl>
     <w:lvl w:ilvl="7">
       <w:start w:val="1"/>
-      <w:numFmt w:val="bullet"/>
-      <w:lvlText w:val="◦"/>
+      <w:numFmt w:val="none"/>
+      <w:suff w:val="nothing"/>
+      <w:lvlText w:val=""/>
       <w:lvlJc w:val="left"/>
       <w:pPr>
         <w:tabs>
-          <w:tab w:val="num" w:pos="3240"/>
+          <w:tab w:val="num" w:pos="0"/>
         </w:tabs>
-        <w:ind w:left="3240" w:hanging="360"/>
-      </w:pPr>
-      <w:rPr>
-        <w:rFonts w:ascii="OpenSymbol" w:hAnsi="OpenSymbol" w:cs="OpenSymbol" w:hint="default"/>
-      </w:rPr>
+        <w:ind w:left="0" w:hanging="0"/>
+      </w:pPr>
     </w:lvl>
     <w:lvl w:ilvl="8">
       <w:start w:val="1"/>
-      <w:numFmt w:val="bullet"/>
-      <w:lvlText w:val="▪"/>
+      <w:numFmt w:val="none"/>
+      <w:suff w:val="nothing"/>
+      <w:lvlText w:val=""/>
       <w:lvlJc w:val="left"/>
       <w:pPr>
         <w:tabs>
-          <w:tab w:val="num" w:pos="3600"/>
+          <w:tab w:val="num" w:pos="0"/>
         </w:tabs>
-        <w:ind w:left="3600" w:hanging="360"/>
-      </w:pPr>
-      <w:rPr>
-        <w:rFonts w:ascii="OpenSymbol" w:hAnsi="OpenSymbol" w:cs="OpenSymbol" w:hint="default"/>
-      </w:rPr>
+        <w:ind w:left="0" w:hanging="0"/>
+      </w:pPr>
     </w:lvl>
   </w:abstractNum>
   <w:num w:numId="1">

</xml_diff>

<commit_message>
LSEPI in presentation (removed)
</commit_message>
<xml_diff>
--- a/doc/Portfolio Group Project 21-EXT (2024-25).docx
+++ b/doc/Portfolio Group Project 21-EXT (2024-25).docx
@@ -4781,8 +4781,8 @@
         <w:tblLook w:val="0600" w:noHBand="1" w:noVBand="1" w:firstColumn="0" w:lastRow="0" w:lastColumn="0" w:firstRow="0"/>
       </w:tblPr>
       <w:tblGrid>
-        <w:gridCol w:w="429"/>
-        <w:gridCol w:w="8451"/>
+        <w:gridCol w:w="428"/>
+        <w:gridCol w:w="8452"/>
         <w:gridCol w:w="1050"/>
       </w:tblGrid>
       <w:tr>
@@ -4791,7 +4791,7 @@
         </w:trPr>
         <w:tc>
           <w:tcPr>
-            <w:tcW w:w="429" w:type="dxa"/>
+            <w:tcW w:w="428" w:type="dxa"/>
             <w:tcBorders>
               <w:top w:val="single" w:sz="8" w:space="0" w:color="D9D9D9"/>
               <w:left w:val="single" w:sz="8" w:space="0" w:color="D9D9D9"/>
@@ -4822,7 +4822,7 @@
         </w:tc>
         <w:tc>
           <w:tcPr>
-            <w:tcW w:w="8451" w:type="dxa"/>
+            <w:tcW w:w="8452" w:type="dxa"/>
             <w:tcBorders>
               <w:top w:val="single" w:sz="8" w:space="0" w:color="D9D9D9"/>
               <w:left w:val="single" w:sz="8" w:space="0" w:color="D9D9D9"/>
@@ -4891,7 +4891,7 @@
         </w:trPr>
         <w:tc>
           <w:tcPr>
-            <w:tcW w:w="429" w:type="dxa"/>
+            <w:tcW w:w="428" w:type="dxa"/>
             <w:tcBorders>
               <w:top w:val="single" w:sz="8" w:space="0" w:color="D9D9D9"/>
               <w:left w:val="single" w:sz="8" w:space="0" w:color="D9D9D9"/>
@@ -4925,7 +4925,7 @@
         </w:tc>
         <w:tc>
           <w:tcPr>
-            <w:tcW w:w="8451" w:type="dxa"/>
+            <w:tcW w:w="8452" w:type="dxa"/>
             <w:tcBorders>
               <w:top w:val="single" w:sz="8" w:space="0" w:color="D9D9D9"/>
               <w:left w:val="single" w:sz="8" w:space="0" w:color="D9D9D9"/>
@@ -4994,7 +4994,7 @@
         </w:trPr>
         <w:tc>
           <w:tcPr>
-            <w:tcW w:w="429" w:type="dxa"/>
+            <w:tcW w:w="428" w:type="dxa"/>
             <w:tcBorders>
               <w:top w:val="single" w:sz="8" w:space="0" w:color="D9D9D9"/>
               <w:left w:val="single" w:sz="8" w:space="0" w:color="D9D9D9"/>
@@ -5028,7 +5028,7 @@
         </w:tc>
         <w:tc>
           <w:tcPr>
-            <w:tcW w:w="8451" w:type="dxa"/>
+            <w:tcW w:w="8452" w:type="dxa"/>
             <w:tcBorders>
               <w:top w:val="single" w:sz="8" w:space="0" w:color="D9D9D9"/>
               <w:left w:val="single" w:sz="8" w:space="0" w:color="D9D9D9"/>
@@ -5097,7 +5097,7 @@
         </w:trPr>
         <w:tc>
           <w:tcPr>
-            <w:tcW w:w="429" w:type="dxa"/>
+            <w:tcW w:w="428" w:type="dxa"/>
             <w:tcBorders>
               <w:top w:val="single" w:sz="8" w:space="0" w:color="D9D9D9"/>
               <w:left w:val="single" w:sz="8" w:space="0" w:color="D9D9D9"/>
@@ -5131,7 +5131,7 @@
         </w:tc>
         <w:tc>
           <w:tcPr>
-            <w:tcW w:w="8451" w:type="dxa"/>
+            <w:tcW w:w="8452" w:type="dxa"/>
             <w:tcBorders>
               <w:top w:val="single" w:sz="8" w:space="0" w:color="D9D9D9"/>
               <w:left w:val="single" w:sz="8" w:space="0" w:color="D9D9D9"/>
@@ -5200,7 +5200,7 @@
         </w:trPr>
         <w:tc>
           <w:tcPr>
-            <w:tcW w:w="429" w:type="dxa"/>
+            <w:tcW w:w="428" w:type="dxa"/>
             <w:tcBorders>
               <w:top w:val="single" w:sz="8" w:space="0" w:color="D9D9D9"/>
               <w:left w:val="single" w:sz="8" w:space="0" w:color="D9D9D9"/>
@@ -5234,7 +5234,7 @@
         </w:tc>
         <w:tc>
           <w:tcPr>
-            <w:tcW w:w="8451" w:type="dxa"/>
+            <w:tcW w:w="8452" w:type="dxa"/>
             <w:tcBorders>
               <w:top w:val="single" w:sz="8" w:space="0" w:color="D9D9D9"/>
               <w:left w:val="single" w:sz="8" w:space="0" w:color="D9D9D9"/>
@@ -5303,7 +5303,7 @@
         </w:trPr>
         <w:tc>
           <w:tcPr>
-            <w:tcW w:w="429" w:type="dxa"/>
+            <w:tcW w:w="428" w:type="dxa"/>
             <w:tcBorders>
               <w:top w:val="single" w:sz="8" w:space="0" w:color="D9D9D9"/>
               <w:left w:val="single" w:sz="8" w:space="0" w:color="D9D9D9"/>
@@ -5337,7 +5337,7 @@
         </w:tc>
         <w:tc>
           <w:tcPr>
-            <w:tcW w:w="8451" w:type="dxa"/>
+            <w:tcW w:w="8452" w:type="dxa"/>
             <w:tcBorders>
               <w:top w:val="single" w:sz="8" w:space="0" w:color="D9D9D9"/>
               <w:left w:val="single" w:sz="8" w:space="0" w:color="D9D9D9"/>
@@ -5406,7 +5406,7 @@
         </w:trPr>
         <w:tc>
           <w:tcPr>
-            <w:tcW w:w="429" w:type="dxa"/>
+            <w:tcW w:w="428" w:type="dxa"/>
             <w:tcBorders>
               <w:left w:val="single" w:sz="8" w:space="0" w:color="D9D9D9"/>
               <w:bottom w:val="single" w:sz="8" w:space="0" w:color="D9D9D9"/>
@@ -5439,7 +5439,7 @@
         </w:tc>
         <w:tc>
           <w:tcPr>
-            <w:tcW w:w="8451" w:type="dxa"/>
+            <w:tcW w:w="8452" w:type="dxa"/>
             <w:tcBorders>
               <w:left w:val="single" w:sz="8" w:space="0" w:color="D9D9D9"/>
               <w:bottom w:val="single" w:sz="8" w:space="0" w:color="D9D9D9"/>
@@ -5794,8 +5794,8 @@
         <w:tblLook w:val="0600" w:noHBand="1" w:noVBand="1" w:firstColumn="0" w:lastRow="0" w:lastColumn="0" w:firstRow="0"/>
       </w:tblPr>
       <w:tblGrid>
-        <w:gridCol w:w="609"/>
-        <w:gridCol w:w="8271"/>
+        <w:gridCol w:w="608"/>
+        <w:gridCol w:w="8272"/>
         <w:gridCol w:w="1050"/>
       </w:tblGrid>
       <w:tr>
@@ -5804,7 +5804,7 @@
         </w:trPr>
         <w:tc>
           <w:tcPr>
-            <w:tcW w:w="609" w:type="dxa"/>
+            <w:tcW w:w="608" w:type="dxa"/>
             <w:tcBorders>
               <w:top w:val="single" w:sz="8" w:space="0" w:color="D9D9D9"/>
               <w:left w:val="single" w:sz="8" w:space="0" w:color="D9D9D9"/>
@@ -5836,7 +5836,7 @@
         </w:tc>
         <w:tc>
           <w:tcPr>
-            <w:tcW w:w="8271" w:type="dxa"/>
+            <w:tcW w:w="8272" w:type="dxa"/>
             <w:tcBorders>
               <w:top w:val="single" w:sz="8" w:space="0" w:color="D9D9D9"/>
               <w:left w:val="single" w:sz="8" w:space="0" w:color="D9D9D9"/>
@@ -5907,7 +5907,7 @@
         </w:trPr>
         <w:tc>
           <w:tcPr>
-            <w:tcW w:w="609" w:type="dxa"/>
+            <w:tcW w:w="608" w:type="dxa"/>
             <w:tcBorders>
               <w:top w:val="single" w:sz="8" w:space="0" w:color="D9D9D9"/>
               <w:left w:val="single" w:sz="8" w:space="0" w:color="D9D9D9"/>
@@ -5942,7 +5942,7 @@
         </w:tc>
         <w:tc>
           <w:tcPr>
-            <w:tcW w:w="8271" w:type="dxa"/>
+            <w:tcW w:w="8272" w:type="dxa"/>
             <w:tcBorders>
               <w:top w:val="single" w:sz="8" w:space="0" w:color="D9D9D9"/>
               <w:left w:val="single" w:sz="8" w:space="0" w:color="D9D9D9"/>
@@ -6251,100 +6251,59 @@
               </w:rPr>
               <w:t>Tuesday: not recorded</w:t>
               <w:br/>
-              <w:t xml:space="preserve">Thursday: </w:t>
-            </w:r>
+              <w:t>Thursday: not recorded</w:t>
+            </w:r>
+          </w:p>
+          <w:p>
+            <w:pPr>
+              <w:pStyle w:val="Normal"/>
+              <w:widowControl w:val="false"/>
+              <w:rPr>
+                <w:b/>
+                <w:bCs/>
+              </w:rPr>
+            </w:pPr>
+            <w:r>
+              <w:rPr>
+                <w:b/>
+                <w:bCs/>
+              </w:rPr>
+            </w:r>
+          </w:p>
+          <w:p>
+            <w:pPr>
+              <w:pStyle w:val="Normal"/>
+              <w:widowControl w:val="false"/>
+              <w:rPr>
+                <w:b/>
+                <w:bCs/>
+              </w:rPr>
+            </w:pPr>
+            <w:r>
+              <w:rPr>
+                <w:b/>
+                <w:bCs/>
+              </w:rPr>
+              <w:t>Week 6:</w:t>
+            </w:r>
+          </w:p>
+          <w:p>
+            <w:pPr>
+              <w:pStyle w:val="Normal"/>
+              <w:widowControl w:val="false"/>
+              <w:rPr>
+                <w:b/>
+                <w:bCs/>
+              </w:rPr>
+            </w:pPr>
             <w:r>
               <w:rPr>
                 <w:b w:val="false"/>
                 <w:bCs w:val="false"/>
               </w:rPr>
-              <w:t>not recorded</w:t>
-            </w:r>
-          </w:p>
-          <w:p>
-            <w:pPr>
-              <w:pStyle w:val="Normal"/>
-              <w:widowControl w:val="false"/>
-              <w:rPr>
-                <w:b/>
-                <w:bCs/>
-              </w:rPr>
-            </w:pPr>
-            <w:r>
-              <w:rPr>
-                <w:b/>
-                <w:bCs/>
-              </w:rPr>
-            </w:r>
-          </w:p>
-          <w:p>
-            <w:pPr>
-              <w:pStyle w:val="Normal"/>
-              <w:widowControl w:val="false"/>
-              <w:rPr>
-                <w:b/>
-                <w:bCs/>
-              </w:rPr>
-            </w:pPr>
-            <w:r>
-              <w:rPr>
-                <w:b/>
-                <w:bCs/>
-              </w:rPr>
-              <w:t xml:space="preserve">Week </w:t>
-            </w:r>
-            <w:r>
-              <w:rPr>
-                <w:b/>
-                <w:bCs/>
-              </w:rPr>
-              <w:t>6</w:t>
-            </w:r>
-            <w:r>
-              <w:rPr>
-                <w:b/>
-                <w:bCs/>
-              </w:rPr>
-              <w:t>:</w:t>
-            </w:r>
-          </w:p>
-          <w:p>
-            <w:pPr>
-              <w:pStyle w:val="Normal"/>
-              <w:widowControl w:val="false"/>
-              <w:rPr>
-                <w:b/>
-                <w:bCs/>
-              </w:rPr>
-            </w:pPr>
-            <w:r>
-              <w:rPr>
-                <w:b w:val="false"/>
-                <w:bCs w:val="false"/>
-              </w:rPr>
-              <w:t xml:space="preserve">Tuesday: </w:t>
-            </w:r>
-            <w:r>
-              <w:rPr>
-                <w:b w:val="false"/>
-                <w:bCs w:val="false"/>
-              </w:rPr>
-              <w:t>not recorded</w:t>
-            </w:r>
-            <w:r>
-              <w:rPr>
-                <w:b w:val="false"/>
-                <w:bCs w:val="false"/>
-              </w:rPr>
+              <w:t>Tuesday: not recorded</w:t>
               <w:br/>
-              <w:t xml:space="preserve">Thursday: </w:t>
-            </w:r>
-            <w:r>
-              <w:rPr>
-                <w:b w:val="false"/>
-                <w:bCs w:val="false"/>
-              </w:rPr>
-              <w:t>not recorded</w:t>
+              <w:t>Thursday: not recorded</w:t>
             </w:r>
           </w:p>
         </w:tc>
@@ -6388,7 +6347,7 @@
         </w:trPr>
         <w:tc>
           <w:tcPr>
-            <w:tcW w:w="609" w:type="dxa"/>
+            <w:tcW w:w="608" w:type="dxa"/>
             <w:tcBorders>
               <w:top w:val="single" w:sz="8" w:space="0" w:color="D9D9D9"/>
               <w:left w:val="single" w:sz="8" w:space="0" w:color="D9D9D9"/>
@@ -6423,7 +6382,7 @@
         </w:tc>
         <w:tc>
           <w:tcPr>
-            <w:tcW w:w="8271" w:type="dxa"/>
+            <w:tcW w:w="8272" w:type="dxa"/>
             <w:tcBorders>
               <w:top w:val="single" w:sz="8" w:space="0" w:color="D9D9D9"/>
               <w:left w:val="single" w:sz="8" w:space="0" w:color="D9D9D9"/>
@@ -6754,21 +6713,7 @@
                 <w:b/>
                 <w:bCs/>
               </w:rPr>
-              <w:t xml:space="preserve">Week </w:t>
-            </w:r>
-            <w:r>
-              <w:rPr>
-                <w:b/>
-                <w:bCs/>
-              </w:rPr>
-              <w:t>6</w:t>
-            </w:r>
-            <w:r>
-              <w:rPr>
-                <w:b/>
-                <w:bCs/>
-              </w:rPr>
-              <w:t>:</w:t>
+              <w:t>Week 6:</w:t>
             </w:r>
           </w:p>
           <w:p>
@@ -6787,14 +6732,7 @@
               </w:rPr>
               <w:t>Tuesday: not recorded</w:t>
               <w:br/>
-              <w:t xml:space="preserve">Thursday: </w:t>
-            </w:r>
-            <w:r>
-              <w:rPr>
-                <w:b w:val="false"/>
-                <w:bCs w:val="false"/>
-              </w:rPr>
-              <w:t>not recorded</w:t>
+              <w:t>Thursday: not recorded</w:t>
             </w:r>
           </w:p>
         </w:tc>
@@ -6838,7 +6776,7 @@
         </w:trPr>
         <w:tc>
           <w:tcPr>
-            <w:tcW w:w="609" w:type="dxa"/>
+            <w:tcW w:w="608" w:type="dxa"/>
             <w:tcBorders>
               <w:top w:val="single" w:sz="8" w:space="0" w:color="D9D9D9"/>
               <w:left w:val="single" w:sz="8" w:space="0" w:color="D9D9D9"/>
@@ -6873,7 +6811,7 @@
         </w:tc>
         <w:tc>
           <w:tcPr>
-            <w:tcW w:w="8271" w:type="dxa"/>
+            <w:tcW w:w="8272" w:type="dxa"/>
             <w:tcBorders>
               <w:top w:val="single" w:sz="8" w:space="0" w:color="D9D9D9"/>
               <w:left w:val="single" w:sz="8" w:space="0" w:color="D9D9D9"/>
@@ -7182,87 +7120,59 @@
               </w:rPr>
               <w:t>Tuesday: not recorded</w:t>
               <w:br/>
-              <w:t xml:space="preserve">Thursday: </w:t>
-            </w:r>
+              <w:t>Thursday: not recorded</w:t>
+            </w:r>
+          </w:p>
+          <w:p>
+            <w:pPr>
+              <w:pStyle w:val="Normal"/>
+              <w:widowControl w:val="false"/>
+              <w:rPr>
+                <w:b/>
+                <w:bCs/>
+              </w:rPr>
+            </w:pPr>
+            <w:r>
+              <w:rPr>
+                <w:b/>
+                <w:bCs/>
+              </w:rPr>
+            </w:r>
+          </w:p>
+          <w:p>
+            <w:pPr>
+              <w:pStyle w:val="Normal"/>
+              <w:widowControl w:val="false"/>
+              <w:rPr>
+                <w:b/>
+                <w:bCs/>
+              </w:rPr>
+            </w:pPr>
+            <w:r>
+              <w:rPr>
+                <w:b/>
+                <w:bCs/>
+              </w:rPr>
+              <w:t>Week 6:</w:t>
+            </w:r>
+          </w:p>
+          <w:p>
+            <w:pPr>
+              <w:pStyle w:val="Normal"/>
+              <w:widowControl w:val="false"/>
+              <w:rPr>
+                <w:b/>
+                <w:bCs/>
+              </w:rPr>
+            </w:pPr>
             <w:r>
               <w:rPr>
                 <w:b w:val="false"/>
                 <w:bCs w:val="false"/>
               </w:rPr>
-              <w:t>not recorded</w:t>
-            </w:r>
-          </w:p>
-          <w:p>
-            <w:pPr>
-              <w:pStyle w:val="Normal"/>
-              <w:widowControl w:val="false"/>
-              <w:rPr>
-                <w:b/>
-                <w:bCs/>
-              </w:rPr>
-            </w:pPr>
-            <w:r>
-              <w:rPr>
-                <w:b/>
-                <w:bCs/>
-              </w:rPr>
-            </w:r>
-          </w:p>
-          <w:p>
-            <w:pPr>
-              <w:pStyle w:val="Normal"/>
-              <w:widowControl w:val="false"/>
-              <w:rPr>
-                <w:b/>
-                <w:bCs/>
-              </w:rPr>
-            </w:pPr>
-            <w:r>
-              <w:rPr>
-                <w:b/>
-                <w:bCs/>
-              </w:rPr>
-              <w:t xml:space="preserve">Week </w:t>
-            </w:r>
-            <w:r>
-              <w:rPr>
-                <w:b/>
-                <w:bCs/>
-              </w:rPr>
-              <w:t>6</w:t>
-            </w:r>
-            <w:r>
-              <w:rPr>
-                <w:b/>
-                <w:bCs/>
-              </w:rPr>
-              <w:t>:</w:t>
-            </w:r>
-          </w:p>
-          <w:p>
-            <w:pPr>
-              <w:pStyle w:val="Normal"/>
-              <w:widowControl w:val="false"/>
-              <w:rPr>
-                <w:b/>
-                <w:bCs/>
-              </w:rPr>
-            </w:pPr>
-            <w:r>
-              <w:rPr>
-                <w:b w:val="false"/>
-                <w:bCs w:val="false"/>
-              </w:rPr>
               <w:t>Tuesday: not recorded</w:t>
               <w:br/>
-              <w:t xml:space="preserve">Thursday: </w:t>
-            </w:r>
-            <w:r>
-              <w:rPr>
-                <w:b w:val="false"/>
-                <w:bCs w:val="false"/>
-              </w:rPr>
-              <w:t>not recorded</w:t>
+              <w:t>Thursday: not recorded</w:t>
             </w:r>
           </w:p>
         </w:tc>
@@ -7306,7 +7216,7 @@
         </w:trPr>
         <w:tc>
           <w:tcPr>
-            <w:tcW w:w="609" w:type="dxa"/>
+            <w:tcW w:w="608" w:type="dxa"/>
             <w:tcBorders>
               <w:top w:val="single" w:sz="8" w:space="0" w:color="D9D9D9"/>
               <w:left w:val="single" w:sz="8" w:space="0" w:color="D9D9D9"/>
@@ -7341,7 +7251,7 @@
         </w:tc>
         <w:tc>
           <w:tcPr>
-            <w:tcW w:w="8271" w:type="dxa"/>
+            <w:tcW w:w="8272" w:type="dxa"/>
             <w:tcBorders>
               <w:top w:val="single" w:sz="8" w:space="0" w:color="D9D9D9"/>
               <w:left w:val="single" w:sz="8" w:space="0" w:color="D9D9D9"/>
@@ -7698,21 +7608,7 @@
                 <w:b/>
                 <w:bCs/>
               </w:rPr>
-              <w:t xml:space="preserve">Week </w:t>
-            </w:r>
-            <w:r>
-              <w:rPr>
-                <w:b/>
-                <w:bCs/>
-              </w:rPr>
-              <w:t>6</w:t>
-            </w:r>
-            <w:r>
-              <w:rPr>
-                <w:b/>
-                <w:bCs/>
-              </w:rPr>
-              <w:t>:</w:t>
+              <w:t>Week 6:</w:t>
             </w:r>
           </w:p>
           <w:p>
@@ -7732,38 +7628,9 @@
                 <w:sz w:val="21"/>
                 <w:szCs w:val="21"/>
               </w:rPr>
-              <w:t xml:space="preserve">Tuesday: </w:t>
-            </w:r>
-            <w:r>
-              <w:rPr>
-                <w:rFonts w:cs="Calibri" w:cstheme="minorHAnsi"/>
-                <w:b w:val="false"/>
-                <w:bCs w:val="false"/>
-                <w:sz w:val="21"/>
-                <w:szCs w:val="21"/>
-              </w:rPr>
-              <w:t>absent</w:t>
-            </w:r>
-            <w:r>
-              <w:rPr>
-                <w:rFonts w:cs="Calibri" w:cstheme="minorHAnsi"/>
-                <w:b w:val="false"/>
-                <w:bCs w:val="false"/>
-                <w:sz w:val="21"/>
-                <w:szCs w:val="21"/>
-              </w:rPr>
+              <w:t>Tuesday: absent</w:t>
               <w:br/>
-              <w:t xml:space="preserve">Thursday: </w:t>
-            </w:r>
-            <w:r>
-              <w:rPr>
-                <w:rFonts w:cs="Calibri" w:cstheme="minorHAnsi"/>
-                <w:b w:val="false"/>
-                <w:bCs w:val="false"/>
-                <w:sz w:val="21"/>
-                <w:szCs w:val="21"/>
-              </w:rPr>
-              <w:t>absent</w:t>
+              <w:t>Thursday: absent</w:t>
             </w:r>
           </w:p>
         </w:tc>
@@ -7807,7 +7674,7 @@
         </w:trPr>
         <w:tc>
           <w:tcPr>
-            <w:tcW w:w="609" w:type="dxa"/>
+            <w:tcW w:w="608" w:type="dxa"/>
             <w:tcBorders>
               <w:left w:val="single" w:sz="8" w:space="0" w:color="D9D9D9"/>
               <w:bottom w:val="single" w:sz="8" w:space="0" w:color="D9D9D9"/>
@@ -7841,7 +7708,7 @@
         </w:tc>
         <w:tc>
           <w:tcPr>
-            <w:tcW w:w="8271" w:type="dxa"/>
+            <w:tcW w:w="8272" w:type="dxa"/>
             <w:tcBorders>
               <w:left w:val="single" w:sz="8" w:space="0" w:color="D9D9D9"/>
               <w:bottom w:val="single" w:sz="8" w:space="0" w:color="D9D9D9"/>
@@ -8132,21 +7999,109 @@
                 <w:b w:val="false"/>
                 <w:bCs w:val="false"/>
               </w:rPr>
-              <w:t xml:space="preserve">Tuesday: did more work on LSEPI, recorded attendance and work, </w:t>
-            </w:r>
+              <w:t>Tuesday: did more work on LSEPI, recorded attendance and work, revised and added ERD</w:t>
+            </w:r>
+          </w:p>
+          <w:p>
+            <w:pPr>
+              <w:pStyle w:val="Normal"/>
+              <w:widowControl w:val="false"/>
+              <w:rPr>
+                <w:b/>
+                <w:bCs/>
+              </w:rPr>
+            </w:pPr>
             <w:r>
               <w:rPr>
                 <w:b w:val="false"/>
                 <w:bCs w:val="false"/>
               </w:rPr>
-              <w:t xml:space="preserve">revised and </w:t>
-            </w:r>
+              <w:t>Thursday: completed LSEPI, added references, recorded attendance and work, took over from Jed in presenting the update to the tutor since Jed was absent, discussed what to do next</w:t>
+            </w:r>
+          </w:p>
+          <w:p>
+            <w:pPr>
+              <w:pStyle w:val="Normal"/>
+              <w:widowControl w:val="false"/>
+              <w:rPr>
+                <w:b/>
+                <w:bCs/>
+              </w:rPr>
+            </w:pPr>
+            <w:r>
+              <w:rPr>
+                <w:b/>
+                <w:bCs/>
+              </w:rPr>
+            </w:r>
+          </w:p>
+          <w:p>
+            <w:pPr>
+              <w:pStyle w:val="Normal"/>
+              <w:widowControl w:val="false"/>
+              <w:rPr>
+                <w:b/>
+                <w:bCs/>
+              </w:rPr>
+            </w:pPr>
+            <w:r>
+              <w:rPr>
+                <w:b/>
+                <w:bCs/>
+              </w:rPr>
+              <w:t>Week 5:</w:t>
+            </w:r>
+          </w:p>
+          <w:p>
+            <w:pPr>
+              <w:pStyle w:val="Normal"/>
+              <w:widowControl w:val="false"/>
+              <w:rPr>
+                <w:b/>
+                <w:bCs/>
+              </w:rPr>
+            </w:pPr>
             <w:r>
               <w:rPr>
                 <w:b w:val="false"/>
                 <w:bCs w:val="false"/>
               </w:rPr>
-              <w:t>added ERD</w:t>
+              <w:t>Tuesday: begun work on presentation</w:t>
+              <w:br/>
+              <w:t>Thursday: continued fleshing out presentation, recorded in this document</w:t>
+            </w:r>
+          </w:p>
+          <w:p>
+            <w:pPr>
+              <w:pStyle w:val="Normal"/>
+              <w:widowControl w:val="false"/>
+              <w:rPr>
+                <w:b/>
+                <w:bCs/>
+              </w:rPr>
+            </w:pPr>
+            <w:r>
+              <w:rPr>
+                <w:b/>
+                <w:bCs/>
+              </w:rPr>
+            </w:r>
+          </w:p>
+          <w:p>
+            <w:pPr>
+              <w:pStyle w:val="Normal"/>
+              <w:widowControl w:val="false"/>
+              <w:rPr>
+                <w:b/>
+                <w:bCs/>
+              </w:rPr>
+            </w:pPr>
+            <w:r>
+              <w:rPr>
+                <w:b/>
+                <w:bCs/>
+              </w:rPr>
+              <w:t>Week 6:</w:t>
             </w:r>
           </w:p>
           <w:p>
@@ -8163,165 +8118,9 @@
                 <w:b w:val="false"/>
                 <w:bCs w:val="false"/>
               </w:rPr>
-              <w:t>Thursday: completed LSEPI, added references, recorded attendance and work, took over from Jed in presenting the update to the tutor since Jed was absent, discussed what to do next</w:t>
-            </w:r>
-          </w:p>
-          <w:p>
-            <w:pPr>
-              <w:pStyle w:val="Normal"/>
-              <w:widowControl w:val="false"/>
-              <w:rPr>
-                <w:b/>
-                <w:bCs/>
-              </w:rPr>
-            </w:pPr>
-            <w:r>
-              <w:rPr>
-                <w:b/>
-                <w:bCs/>
-              </w:rPr>
-            </w:r>
-          </w:p>
-          <w:p>
-            <w:pPr>
-              <w:pStyle w:val="Normal"/>
-              <w:widowControl w:val="false"/>
-              <w:rPr>
-                <w:b/>
-                <w:bCs/>
-              </w:rPr>
-            </w:pPr>
-            <w:r>
-              <w:rPr>
-                <w:b/>
-                <w:bCs/>
-              </w:rPr>
-              <w:t>Week 5:</w:t>
-            </w:r>
-          </w:p>
-          <w:p>
-            <w:pPr>
-              <w:pStyle w:val="Normal"/>
-              <w:widowControl w:val="false"/>
-              <w:rPr>
-                <w:b/>
-                <w:bCs/>
-              </w:rPr>
-            </w:pPr>
-            <w:r>
-              <w:rPr>
-                <w:b w:val="false"/>
-                <w:bCs w:val="false"/>
-              </w:rPr>
-              <w:t xml:space="preserve">Tuesday: </w:t>
-            </w:r>
-            <w:r>
-              <w:rPr>
-                <w:b w:val="false"/>
-                <w:bCs w:val="false"/>
-              </w:rPr>
-              <w:t>begun work on presentation</w:t>
-            </w:r>
-            <w:r>
-              <w:rPr>
-                <w:b w:val="false"/>
-                <w:bCs w:val="false"/>
-              </w:rPr>
+              <w:t>Tuesday: continued on presentation, discussed technical content with Jed &amp; the rest</w:t>
               <w:br/>
-              <w:t xml:space="preserve">Thursday: </w:t>
-            </w:r>
-            <w:r>
-              <w:rPr>
-                <w:b w:val="false"/>
-                <w:bCs w:val="false"/>
-              </w:rPr>
-              <w:t>continued fleshing out presentation, recorded in this document</w:t>
-            </w:r>
-          </w:p>
-          <w:p>
-            <w:pPr>
-              <w:pStyle w:val="Normal"/>
-              <w:widowControl w:val="false"/>
-              <w:rPr>
-                <w:b/>
-                <w:bCs/>
-              </w:rPr>
-            </w:pPr>
-            <w:r>
-              <w:rPr>
-                <w:b/>
-                <w:bCs/>
-              </w:rPr>
-            </w:r>
-          </w:p>
-          <w:p>
-            <w:pPr>
-              <w:pStyle w:val="Normal"/>
-              <w:widowControl w:val="false"/>
-              <w:rPr>
-                <w:b/>
-                <w:bCs/>
-              </w:rPr>
-            </w:pPr>
-            <w:r>
-              <w:rPr>
-                <w:b/>
-                <w:bCs/>
-              </w:rPr>
-              <w:t xml:space="preserve">Week </w:t>
-            </w:r>
-            <w:r>
-              <w:rPr>
-                <w:b/>
-                <w:bCs/>
-              </w:rPr>
-              <w:t>6</w:t>
-            </w:r>
-            <w:r>
-              <w:rPr>
-                <w:b/>
-                <w:bCs/>
-              </w:rPr>
-              <w:t>:</w:t>
-            </w:r>
-          </w:p>
-          <w:p>
-            <w:pPr>
-              <w:pStyle w:val="Normal"/>
-              <w:widowControl w:val="false"/>
-              <w:rPr>
-                <w:b/>
-                <w:bCs/>
-              </w:rPr>
-            </w:pPr>
-            <w:r>
-              <w:rPr>
-                <w:b w:val="false"/>
-                <w:bCs w:val="false"/>
-              </w:rPr>
-              <w:t xml:space="preserve">Tuesday: </w:t>
-            </w:r>
-            <w:r>
-              <w:rPr>
-                <w:b w:val="false"/>
-                <w:bCs w:val="false"/>
-              </w:rPr>
-              <w:t>continued on presentation, discussed technical content with Jed &amp; the rest</w:t>
-            </w:r>
-            <w:r>
-              <w:rPr>
-                <w:b w:val="false"/>
-                <w:bCs w:val="false"/>
-              </w:rPr>
-              <w:br/>
-              <w:t xml:space="preserve">Thursday: </w:t>
-            </w:r>
-            <w:r>
-              <w:rPr>
-                <w:b w:val="false"/>
-                <w:bCs w:val="false"/>
-              </w:rPr>
-              <w:t>not recorded</w:t>
+              <w:t>Thursday: not recorded</w:t>
             </w:r>
           </w:p>
         </w:tc>
@@ -8360,7 +8159,7 @@
         </w:trPr>
         <w:tc>
           <w:tcPr>
-            <w:tcW w:w="609" w:type="dxa"/>
+            <w:tcW w:w="608" w:type="dxa"/>
             <w:tcBorders>
               <w:left w:val="single" w:sz="8" w:space="0" w:color="D9D9D9"/>
               <w:bottom w:val="single" w:sz="8" w:space="0" w:color="D9D9D9"/>
@@ -8394,7 +8193,7 @@
         </w:tc>
         <w:tc>
           <w:tcPr>
-            <w:tcW w:w="8271" w:type="dxa"/>
+            <w:tcW w:w="8272" w:type="dxa"/>
             <w:tcBorders>
               <w:left w:val="single" w:sz="8" w:space="0" w:color="D9D9D9"/>
               <w:bottom w:val="single" w:sz="8" w:space="0" w:color="D9D9D9"/>
@@ -8751,21 +8550,7 @@
                 <w:b/>
                 <w:bCs/>
               </w:rPr>
-              <w:t xml:space="preserve">Week </w:t>
-            </w:r>
-            <w:r>
-              <w:rPr>
-                <w:b/>
-                <w:bCs/>
-              </w:rPr>
-              <w:t>6</w:t>
-            </w:r>
-            <w:r>
-              <w:rPr>
-                <w:b/>
-                <w:bCs/>
-              </w:rPr>
-              <w:t>:</w:t>
+              <w:t>Week 6:</w:t>
             </w:r>
           </w:p>
           <w:p>
@@ -8784,14 +8569,7 @@
               </w:rPr>
               <w:t>Tuesday: not recorded</w:t>
               <w:br/>
-              <w:t xml:space="preserve">Thursday: </w:t>
-            </w:r>
-            <w:r>
-              <w:rPr>
-                <w:b w:val="false"/>
-                <w:bCs w:val="false"/>
-              </w:rPr>
-              <w:t>not recorded</w:t>
+              <w:t>Thursday: not recorded</w:t>
             </w:r>
           </w:p>
         </w:tc>

</xml_diff>

<commit_message>
Peer review form - averaged values added, notes added
</commit_message>
<xml_diff>
--- a/doc/Portfolio Group Project 21-EXT (2024-25).docx
+++ b/doc/Portfolio Group Project 21-EXT (2024-25).docx
@@ -4781,8 +4781,8 @@
         <w:tblLook w:val="0600" w:noHBand="1" w:noVBand="1" w:firstColumn="0" w:lastRow="0" w:lastColumn="0" w:firstRow="0"/>
       </w:tblPr>
       <w:tblGrid>
-        <w:gridCol w:w="426"/>
-        <w:gridCol w:w="8454"/>
+        <w:gridCol w:w="425"/>
+        <w:gridCol w:w="8455"/>
         <w:gridCol w:w="1050"/>
       </w:tblGrid>
       <w:tr>
@@ -4791,7 +4791,7 @@
         </w:trPr>
         <w:tc>
           <w:tcPr>
-            <w:tcW w:w="426" w:type="dxa"/>
+            <w:tcW w:w="425" w:type="dxa"/>
             <w:tcBorders>
               <w:top w:val="single" w:sz="8" w:space="0" w:color="D9D9D9"/>
               <w:left w:val="single" w:sz="8" w:space="0" w:color="D9D9D9"/>
@@ -4822,7 +4822,7 @@
         </w:tc>
         <w:tc>
           <w:tcPr>
-            <w:tcW w:w="8454" w:type="dxa"/>
+            <w:tcW w:w="8455" w:type="dxa"/>
             <w:tcBorders>
               <w:top w:val="single" w:sz="8" w:space="0" w:color="D9D9D9"/>
               <w:left w:val="single" w:sz="8" w:space="0" w:color="D9D9D9"/>
@@ -4891,7 +4891,7 @@
         </w:trPr>
         <w:tc>
           <w:tcPr>
-            <w:tcW w:w="426" w:type="dxa"/>
+            <w:tcW w:w="425" w:type="dxa"/>
             <w:tcBorders>
               <w:top w:val="single" w:sz="8" w:space="0" w:color="D9D9D9"/>
               <w:left w:val="single" w:sz="8" w:space="0" w:color="D9D9D9"/>
@@ -4925,7 +4925,7 @@
         </w:tc>
         <w:tc>
           <w:tcPr>
-            <w:tcW w:w="8454" w:type="dxa"/>
+            <w:tcW w:w="8455" w:type="dxa"/>
             <w:tcBorders>
               <w:top w:val="single" w:sz="8" w:space="0" w:color="D9D9D9"/>
               <w:left w:val="single" w:sz="8" w:space="0" w:color="D9D9D9"/>
@@ -4952,6 +4952,14 @@
                 <w:szCs w:val="21"/>
               </w:rPr>
               <w:t xml:space="preserve">B D – </w:t>
+            </w:r>
+            <w:r>
+              <w:rPr>
+                <w:rFonts w:cs="Calibri" w:ascii="Calibri Light" w:hAnsi="Calibri Light" w:cstheme="minorHAnsi"/>
+                <w:sz w:val="21"/>
+                <w:szCs w:val="21"/>
+              </w:rPr>
+              <w:t>Spent time learning Next JS, contributed to backend, good attendance, often participating in group work</w:t>
             </w:r>
           </w:p>
         </w:tc>
@@ -4983,7 +4991,15 @@
                 <w:sz w:val="21"/>
                 <w:szCs w:val="21"/>
               </w:rPr>
-              <w:t>X / 10</w:t>
+              <w:t>8</w:t>
+            </w:r>
+            <w:r>
+              <w:rPr>
+                <w:rFonts w:cs="Calibri Light" w:ascii="Calibri Light" w:hAnsi="Calibri Light" w:asciiTheme="majorHAnsi" w:cstheme="majorHAnsi" w:hAnsiTheme="majorHAnsi"/>
+                <w:sz w:val="21"/>
+                <w:szCs w:val="21"/>
+              </w:rPr>
+              <w:t xml:space="preserve"> / 10</w:t>
             </w:r>
           </w:p>
         </w:tc>
@@ -4994,7 +5010,7 @@
         </w:trPr>
         <w:tc>
           <w:tcPr>
-            <w:tcW w:w="426" w:type="dxa"/>
+            <w:tcW w:w="425" w:type="dxa"/>
             <w:tcBorders>
               <w:top w:val="single" w:sz="8" w:space="0" w:color="D9D9D9"/>
               <w:left w:val="single" w:sz="8" w:space="0" w:color="D9D9D9"/>
@@ -5028,7 +5044,7 @@
         </w:tc>
         <w:tc>
           <w:tcPr>
-            <w:tcW w:w="8454" w:type="dxa"/>
+            <w:tcW w:w="8455" w:type="dxa"/>
             <w:tcBorders>
               <w:top w:val="single" w:sz="8" w:space="0" w:color="D9D9D9"/>
               <w:left w:val="single" w:sz="8" w:space="0" w:color="D9D9D9"/>
@@ -5055,6 +5071,14 @@
                 <w:szCs w:val="21"/>
               </w:rPr>
               <w:t xml:space="preserve">B F – </w:t>
+            </w:r>
+            <w:r>
+              <w:rPr>
+                <w:rFonts w:cs="Calibri" w:ascii="Calibri Light" w:hAnsi="Calibri Light" w:cstheme="minorHAnsi"/>
+                <w:sz w:val="21"/>
+                <w:szCs w:val="21"/>
+              </w:rPr>
+              <w:t>good attendance, provided first version of ERD (later improved), initialised database</w:t>
             </w:r>
           </w:p>
         </w:tc>
@@ -5086,7 +5110,15 @@
                 <w:sz w:val="21"/>
                 <w:szCs w:val="21"/>
               </w:rPr>
-              <w:t>X / 10</w:t>
+              <w:t>7</w:t>
+            </w:r>
+            <w:r>
+              <w:rPr>
+                <w:rFonts w:cs="Calibri Light" w:ascii="Calibri Light" w:hAnsi="Calibri Light" w:asciiTheme="majorHAnsi" w:cstheme="majorHAnsi" w:hAnsiTheme="majorHAnsi"/>
+                <w:sz w:val="21"/>
+                <w:szCs w:val="21"/>
+              </w:rPr>
+              <w:t xml:space="preserve"> / 10</w:t>
             </w:r>
           </w:p>
         </w:tc>
@@ -5097,7 +5129,7 @@
         </w:trPr>
         <w:tc>
           <w:tcPr>
-            <w:tcW w:w="426" w:type="dxa"/>
+            <w:tcW w:w="425" w:type="dxa"/>
             <w:tcBorders>
               <w:top w:val="single" w:sz="8" w:space="0" w:color="D9D9D9"/>
               <w:left w:val="single" w:sz="8" w:space="0" w:color="D9D9D9"/>
@@ -5131,7 +5163,7 @@
         </w:tc>
         <w:tc>
           <w:tcPr>
-            <w:tcW w:w="8454" w:type="dxa"/>
+            <w:tcW w:w="8455" w:type="dxa"/>
             <w:tcBorders>
               <w:top w:val="single" w:sz="8" w:space="0" w:color="D9D9D9"/>
               <w:left w:val="single" w:sz="8" w:space="0" w:color="D9D9D9"/>
@@ -5158,6 +5190,14 @@
                 <w:szCs w:val="21"/>
               </w:rPr>
               <w:t xml:space="preserve">T F – </w:t>
+            </w:r>
+            <w:r>
+              <w:rPr>
+                <w:rFonts w:cs="Calibri" w:ascii="Calibri Light" w:hAnsi="Calibri Light" w:cstheme="minorHAnsi"/>
+                <w:sz w:val="21"/>
+                <w:szCs w:val="21"/>
+              </w:rPr>
+              <w:t>contributed throughout to development, great attendance and always early, kept people informed</w:t>
             </w:r>
           </w:p>
         </w:tc>
@@ -5189,7 +5229,15 @@
                 <w:sz w:val="21"/>
                 <w:szCs w:val="21"/>
               </w:rPr>
-              <w:t>X / 10</w:t>
+              <w:t>9</w:t>
+            </w:r>
+            <w:r>
+              <w:rPr>
+                <w:rFonts w:cs="Calibri Light" w:ascii="Calibri Light" w:hAnsi="Calibri Light" w:asciiTheme="majorHAnsi" w:cstheme="majorHAnsi" w:hAnsiTheme="majorHAnsi"/>
+                <w:sz w:val="21"/>
+                <w:szCs w:val="21"/>
+              </w:rPr>
+              <w:t xml:space="preserve"> / 10</w:t>
             </w:r>
           </w:p>
         </w:tc>
@@ -5200,7 +5248,7 @@
         </w:trPr>
         <w:tc>
           <w:tcPr>
-            <w:tcW w:w="426" w:type="dxa"/>
+            <w:tcW w:w="425" w:type="dxa"/>
             <w:tcBorders>
               <w:top w:val="single" w:sz="8" w:space="0" w:color="D9D9D9"/>
               <w:left w:val="single" w:sz="8" w:space="0" w:color="D9D9D9"/>
@@ -5234,7 +5282,7 @@
         </w:tc>
         <w:tc>
           <w:tcPr>
-            <w:tcW w:w="8454" w:type="dxa"/>
+            <w:tcW w:w="8455" w:type="dxa"/>
             <w:tcBorders>
               <w:top w:val="single" w:sz="8" w:space="0" w:color="D9D9D9"/>
               <w:left w:val="single" w:sz="8" w:space="0" w:color="D9D9D9"/>
@@ -5261,6 +5309,14 @@
                 <w:szCs w:val="21"/>
               </w:rPr>
               <w:t xml:space="preserve">A H – </w:t>
+            </w:r>
+            <w:r>
+              <w:rPr>
+                <w:rFonts w:cs="Calibri" w:ascii="Calibri Light" w:hAnsi="Calibri Light" w:cstheme="minorHAnsi"/>
+                <w:sz w:val="21"/>
+                <w:szCs w:val="21"/>
+              </w:rPr>
+              <w:t>never spoke unless spoken to, stopped turning up a couple of weeks in</w:t>
             </w:r>
           </w:p>
         </w:tc>
@@ -5292,7 +5348,15 @@
                 <w:sz w:val="21"/>
                 <w:szCs w:val="21"/>
               </w:rPr>
-              <w:t>X / 10</w:t>
+              <w:t>1</w:t>
+            </w:r>
+            <w:r>
+              <w:rPr>
+                <w:rFonts w:cs="Calibri Light" w:ascii="Calibri Light" w:hAnsi="Calibri Light" w:asciiTheme="majorHAnsi" w:cstheme="majorHAnsi" w:hAnsiTheme="majorHAnsi"/>
+                <w:sz w:val="21"/>
+                <w:szCs w:val="21"/>
+              </w:rPr>
+              <w:t xml:space="preserve"> / 10</w:t>
             </w:r>
           </w:p>
         </w:tc>
@@ -5303,7 +5367,7 @@
         </w:trPr>
         <w:tc>
           <w:tcPr>
-            <w:tcW w:w="426" w:type="dxa"/>
+            <w:tcW w:w="425" w:type="dxa"/>
             <w:tcBorders>
               <w:top w:val="single" w:sz="8" w:space="0" w:color="D9D9D9"/>
               <w:left w:val="single" w:sz="8" w:space="0" w:color="D9D9D9"/>
@@ -5337,7 +5401,7 @@
         </w:tc>
         <w:tc>
           <w:tcPr>
-            <w:tcW w:w="8454" w:type="dxa"/>
+            <w:tcW w:w="8455" w:type="dxa"/>
             <w:tcBorders>
               <w:top w:val="single" w:sz="8" w:space="0" w:color="D9D9D9"/>
               <w:left w:val="single" w:sz="8" w:space="0" w:color="D9D9D9"/>
@@ -5364,6 +5428,14 @@
                 <w:szCs w:val="21"/>
               </w:rPr>
               <w:t xml:space="preserve">L L – </w:t>
+            </w:r>
+            <w:r>
+              <w:rPr>
+                <w:rFonts w:cs="Calibri" w:ascii="Calibri Light" w:hAnsi="Calibri Light" w:cstheme="minorHAnsi"/>
+                <w:sz w:val="21"/>
+                <w:szCs w:val="21"/>
+              </w:rPr>
+              <w:t>good involvement with team, used initiative, sorted all paperwork, revised diagrams, great attendance</w:t>
             </w:r>
           </w:p>
         </w:tc>
@@ -5395,7 +5467,15 @@
                 <w:sz w:val="21"/>
                 <w:szCs w:val="21"/>
               </w:rPr>
-              <w:t>X / 10</w:t>
+              <w:t>10</w:t>
+            </w:r>
+            <w:r>
+              <w:rPr>
+                <w:rFonts w:cs="Calibri Light" w:ascii="Calibri Light" w:hAnsi="Calibri Light" w:asciiTheme="majorHAnsi" w:cstheme="majorHAnsi" w:hAnsiTheme="majorHAnsi"/>
+                <w:sz w:val="21"/>
+                <w:szCs w:val="21"/>
+              </w:rPr>
+              <w:t xml:space="preserve"> / 10</w:t>
             </w:r>
           </w:p>
         </w:tc>
@@ -5406,7 +5486,7 @@
         </w:trPr>
         <w:tc>
           <w:tcPr>
-            <w:tcW w:w="426" w:type="dxa"/>
+            <w:tcW w:w="425" w:type="dxa"/>
             <w:tcBorders>
               <w:left w:val="single" w:sz="8" w:space="0" w:color="D9D9D9"/>
               <w:bottom w:val="single" w:sz="8" w:space="0" w:color="D9D9D9"/>
@@ -5439,7 +5519,7 @@
         </w:tc>
         <w:tc>
           <w:tcPr>
-            <w:tcW w:w="8454" w:type="dxa"/>
+            <w:tcW w:w="8455" w:type="dxa"/>
             <w:tcBorders>
               <w:left w:val="single" w:sz="8" w:space="0" w:color="D9D9D9"/>
               <w:bottom w:val="single" w:sz="8" w:space="0" w:color="D9D9D9"/>
@@ -5465,6 +5545,14 @@
                 <w:szCs w:val="21"/>
               </w:rPr>
               <w:t xml:space="preserve">J P – </w:t>
+            </w:r>
+            <w:r>
+              <w:rPr>
+                <w:rFonts w:ascii="Calibri Light" w:hAnsi="Calibri Light"/>
+                <w:sz w:val="21"/>
+                <w:szCs w:val="21"/>
+              </w:rPr>
+              <w:t>team leader, backbone of development, very high-quality and high volume of work</w:t>
             </w:r>
           </w:p>
         </w:tc>
@@ -5495,7 +5583,15 @@
                 <w:sz w:val="21"/>
                 <w:szCs w:val="21"/>
               </w:rPr>
-              <w:t>X / 10</w:t>
+              <w:t xml:space="preserve">10 </w:t>
+            </w:r>
+            <w:r>
+              <w:rPr>
+                <w:rFonts w:cs="Calibri Light" w:ascii="Calibri Light" w:hAnsi="Calibri Light" w:cstheme="majorHAnsi"/>
+                <w:sz w:val="21"/>
+                <w:szCs w:val="21"/>
+              </w:rPr>
+              <w:t>/ 10</w:t>
             </w:r>
           </w:p>
         </w:tc>
@@ -5705,7 +5801,7 @@
                 <w:sz w:val="21"/>
                 <w:szCs w:val="21"/>
               </w:rPr>
-              <w:t>With regards to the prototype development, work was split 50-50 between C H and O H, with C H responsible for the backend and O H for UI. This was not as intended, as the spec states that all should contribute to programming tasks – unfortunately despite repeated efforts we could not get E S to contribute in any way to the prototype, and we were never able to even contact S T. As such, O H and C H took on significantly more work than originally planned due to the other two members not fulfilling any of their responsibilities, with both O H and C H frequently working into the night to complete the coding that should’ve been done by the other two members.</w:t>
+              <w:t>LL took initiative in establishing communication before the group met, and wrote the group contract at the beginning.</w:t>
             </w:r>
           </w:p>
           <w:p>
@@ -5719,12 +5815,26 @@
               </w:rPr>
             </w:pPr>
             <w:r>
+              <w:rPr/>
+            </w:r>
+          </w:p>
+          <w:p>
+            <w:pPr>
+              <w:pStyle w:val="Normal"/>
+              <w:widowControl w:val="false"/>
+              <w:rPr>
+                <w:rFonts w:ascii="Calibri Light" w:hAnsi="Calibri Light" w:cs="Calibri Light" w:asciiTheme="majorHAnsi" w:cstheme="majorHAnsi" w:hAnsiTheme="majorHAnsi"/>
+                <w:sz w:val="21"/>
+                <w:szCs w:val="21"/>
+              </w:rPr>
+            </w:pPr>
+            <w:r>
               <w:rPr>
                 <w:rFonts w:cs="Calibri Light" w:ascii="Calibri Light" w:hAnsi="Calibri Light" w:asciiTheme="majorHAnsi" w:cstheme="majorHAnsi" w:hAnsiTheme="majorHAnsi"/>
                 <w:sz w:val="21"/>
                 <w:szCs w:val="21"/>
               </w:rPr>
-              <w:t xml:space="preserve"> </w:t>
+              <w:t>AH contributed only a first version use case diagram which had to be reworked.</w:t>
             </w:r>
           </w:p>
           <w:p>
@@ -5738,12 +5848,248 @@
               </w:rPr>
             </w:pPr>
             <w:r>
+              <w:rPr/>
+            </w:r>
+          </w:p>
+          <w:p>
+            <w:pPr>
+              <w:pStyle w:val="Normal"/>
+              <w:widowControl w:val="false"/>
+              <w:rPr>
+                <w:rFonts w:ascii="Calibri Light" w:hAnsi="Calibri Light" w:cs="Calibri Light" w:asciiTheme="majorHAnsi" w:cstheme="majorHAnsi" w:hAnsiTheme="majorHAnsi"/>
+                <w:sz w:val="21"/>
+                <w:szCs w:val="21"/>
+              </w:rPr>
+            </w:pPr>
+            <w:r>
               <w:rPr>
                 <w:rFonts w:cs="Calibri Light" w:ascii="Calibri Light" w:hAnsi="Calibri Light" w:asciiTheme="majorHAnsi" w:cstheme="majorHAnsi" w:hAnsiTheme="majorHAnsi"/>
                 <w:sz w:val="21"/>
                 <w:szCs w:val="21"/>
               </w:rPr>
-              <w:t>E H made a contribution on the day of hand-in by completing one of the scenario scripts he was supposed to complete: S T never turned up. As such, this project was almost entirely completed solely by C H and O H, with E S’s contribution minimal and S T’s non-existent. This had a significant impact on the time taken to complete with O H and C H having to make up everyone else’s work as well as their own and has impacted on the project significantly.</w:t>
+              <w:t>JP was team leader, however LL managed all paperwork, organisation and documentation so that Jed could lead development of the software.</w:t>
+            </w:r>
+          </w:p>
+          <w:p>
+            <w:pPr>
+              <w:pStyle w:val="Normal"/>
+              <w:widowControl w:val="false"/>
+              <w:rPr>
+                <w:rFonts w:ascii="Calibri Light" w:hAnsi="Calibri Light" w:cs="Calibri Light" w:asciiTheme="majorHAnsi" w:cstheme="majorHAnsi" w:hAnsiTheme="majorHAnsi"/>
+                <w:sz w:val="21"/>
+                <w:szCs w:val="21"/>
+              </w:rPr>
+            </w:pPr>
+            <w:r>
+              <w:rPr/>
+            </w:r>
+          </w:p>
+          <w:p>
+            <w:pPr>
+              <w:pStyle w:val="Normal"/>
+              <w:widowControl w:val="false"/>
+              <w:rPr>
+                <w:rFonts w:ascii="Calibri Light" w:hAnsi="Calibri Light" w:cs="Calibri Light" w:asciiTheme="majorHAnsi" w:cstheme="majorHAnsi" w:hAnsiTheme="majorHAnsi"/>
+                <w:sz w:val="21"/>
+                <w:szCs w:val="21"/>
+              </w:rPr>
+            </w:pPr>
+            <w:r>
+              <w:rPr>
+                <w:rFonts w:cs="Calibri Light" w:ascii="Calibri Light" w:hAnsi="Calibri Light" w:asciiTheme="majorHAnsi" w:cstheme="majorHAnsi" w:hAnsiTheme="majorHAnsi"/>
+                <w:sz w:val="21"/>
+                <w:szCs w:val="21"/>
+              </w:rPr>
+              <w:t>BF created a version of the ERD which was later revised by him, then again by LL.</w:t>
+            </w:r>
+          </w:p>
+          <w:p>
+            <w:pPr>
+              <w:pStyle w:val="Normal"/>
+              <w:widowControl w:val="false"/>
+              <w:rPr>
+                <w:rFonts w:ascii="Calibri Light" w:hAnsi="Calibri Light" w:cs="Calibri Light" w:asciiTheme="majorHAnsi" w:cstheme="majorHAnsi" w:hAnsiTheme="majorHAnsi"/>
+                <w:sz w:val="21"/>
+                <w:szCs w:val="21"/>
+              </w:rPr>
+            </w:pPr>
+            <w:r>
+              <w:rPr>
+                <w:rFonts w:cs="Calibri Light" w:ascii="Calibri Light" w:hAnsi="Calibri Light" w:asciiTheme="majorHAnsi" w:cstheme="majorHAnsi" w:hAnsiTheme="majorHAnsi"/>
+                <w:sz w:val="21"/>
+                <w:szCs w:val="21"/>
+              </w:rPr>
+              <w:t>BF also worked on the database, agreeing on the schema and importing data.</w:t>
+            </w:r>
+          </w:p>
+          <w:p>
+            <w:pPr>
+              <w:pStyle w:val="Normal"/>
+              <w:widowControl w:val="false"/>
+              <w:rPr>
+                <w:rFonts w:ascii="Calibri Light" w:hAnsi="Calibri Light" w:cs="Calibri Light" w:asciiTheme="majorHAnsi" w:cstheme="majorHAnsi" w:hAnsiTheme="majorHAnsi"/>
+                <w:sz w:val="21"/>
+                <w:szCs w:val="21"/>
+              </w:rPr>
+            </w:pPr>
+            <w:r>
+              <w:rPr/>
+            </w:r>
+          </w:p>
+          <w:p>
+            <w:pPr>
+              <w:pStyle w:val="Normal"/>
+              <w:widowControl w:val="false"/>
+              <w:rPr>
+                <w:rFonts w:ascii="Calibri Light" w:hAnsi="Calibri Light" w:cs="Calibri Light" w:asciiTheme="majorHAnsi" w:cstheme="majorHAnsi" w:hAnsiTheme="majorHAnsi"/>
+                <w:sz w:val="21"/>
+                <w:szCs w:val="21"/>
+              </w:rPr>
+            </w:pPr>
+            <w:r>
+              <w:rPr>
+                <w:rFonts w:cs="Calibri Light" w:ascii="Calibri Light" w:hAnsi="Calibri Light" w:asciiTheme="majorHAnsi" w:cstheme="majorHAnsi" w:hAnsiTheme="majorHAnsi"/>
+                <w:sz w:val="21"/>
+                <w:szCs w:val="21"/>
+              </w:rPr>
+              <w:t>BD, TF, and JP (with an emphasis on the latter) did the majority of the development, splitting work between front and back end.</w:t>
+            </w:r>
+          </w:p>
+          <w:p>
+            <w:pPr>
+              <w:pStyle w:val="Normal"/>
+              <w:widowControl w:val="false"/>
+              <w:rPr>
+                <w:rFonts w:ascii="Calibri Light" w:hAnsi="Calibri Light" w:cs="Calibri Light" w:asciiTheme="majorHAnsi" w:cstheme="majorHAnsi" w:hAnsiTheme="majorHAnsi"/>
+                <w:sz w:val="21"/>
+                <w:szCs w:val="21"/>
+              </w:rPr>
+            </w:pPr>
+            <w:r>
+              <w:rPr/>
+            </w:r>
+          </w:p>
+          <w:p>
+            <w:pPr>
+              <w:pStyle w:val="Normal"/>
+              <w:widowControl w:val="false"/>
+              <w:rPr>
+                <w:rFonts w:ascii="Calibri Light" w:hAnsi="Calibri Light" w:cs="Calibri Light" w:asciiTheme="majorHAnsi" w:cstheme="majorHAnsi" w:hAnsiTheme="majorHAnsi"/>
+                <w:sz w:val="21"/>
+                <w:szCs w:val="21"/>
+              </w:rPr>
+            </w:pPr>
+            <w:r>
+              <w:rPr>
+                <w:rFonts w:cs="Calibri Light" w:ascii="Calibri Light" w:hAnsi="Calibri Light" w:asciiTheme="majorHAnsi" w:cstheme="majorHAnsi" w:hAnsiTheme="majorHAnsi"/>
+                <w:sz w:val="21"/>
+                <w:szCs w:val="21"/>
+              </w:rPr>
+              <w:t>TF also created the first prototype version for login flow, and JP expanded upon it with the dashboard design.</w:t>
+            </w:r>
+          </w:p>
+          <w:p>
+            <w:pPr>
+              <w:pStyle w:val="Normal"/>
+              <w:widowControl w:val="false"/>
+              <w:rPr>
+                <w:rFonts w:ascii="Calibri Light" w:hAnsi="Calibri Light" w:cs="Calibri Light" w:asciiTheme="majorHAnsi" w:cstheme="majorHAnsi" w:hAnsiTheme="majorHAnsi"/>
+                <w:sz w:val="21"/>
+                <w:szCs w:val="21"/>
+              </w:rPr>
+            </w:pPr>
+            <w:r>
+              <w:rPr/>
+            </w:r>
+          </w:p>
+          <w:p>
+            <w:pPr>
+              <w:pStyle w:val="Normal"/>
+              <w:widowControl w:val="false"/>
+              <w:rPr>
+                <w:rFonts w:ascii="Calibri Light" w:hAnsi="Calibri Light" w:cs="Calibri Light" w:asciiTheme="majorHAnsi" w:cstheme="majorHAnsi" w:hAnsiTheme="majorHAnsi"/>
+                <w:sz w:val="21"/>
+                <w:szCs w:val="21"/>
+              </w:rPr>
+            </w:pPr>
+            <w:r>
+              <w:rPr>
+                <w:rFonts w:cs="Calibri Light" w:ascii="Calibri Light" w:hAnsi="Calibri Light" w:asciiTheme="majorHAnsi" w:cstheme="majorHAnsi" w:hAnsiTheme="majorHAnsi"/>
+                <w:sz w:val="21"/>
+                <w:szCs w:val="21"/>
+              </w:rPr>
+              <w:t>LL did user stories and acceptance tests.</w:t>
+            </w:r>
+          </w:p>
+          <w:p>
+            <w:pPr>
+              <w:pStyle w:val="Normal"/>
+              <w:widowControl w:val="false"/>
+              <w:rPr>
+                <w:rFonts w:ascii="Calibri Light" w:hAnsi="Calibri Light" w:cs="Calibri Light" w:asciiTheme="majorHAnsi" w:cstheme="majorHAnsi" w:hAnsiTheme="majorHAnsi"/>
+                <w:sz w:val="21"/>
+                <w:szCs w:val="21"/>
+              </w:rPr>
+            </w:pPr>
+            <w:r>
+              <w:rPr>
+                <w:rFonts w:cs="Calibri Light" w:ascii="Calibri Light" w:hAnsi="Calibri Light" w:asciiTheme="majorHAnsi" w:cstheme="majorHAnsi" w:hAnsiTheme="majorHAnsi"/>
+                <w:sz w:val="21"/>
+                <w:szCs w:val="21"/>
+              </w:rPr>
+              <w:t>LL did all of LSEPI, evidence gathering, and note-taking during meetings.</w:t>
+            </w:r>
+          </w:p>
+          <w:p>
+            <w:pPr>
+              <w:pStyle w:val="Normal"/>
+              <w:widowControl w:val="false"/>
+              <w:rPr>
+                <w:rFonts w:ascii="Calibri Light" w:hAnsi="Calibri Light" w:cs="Calibri Light" w:asciiTheme="majorHAnsi" w:cstheme="majorHAnsi" w:hAnsiTheme="majorHAnsi"/>
+                <w:sz w:val="21"/>
+                <w:szCs w:val="21"/>
+              </w:rPr>
+            </w:pPr>
+            <w:r>
+              <w:rPr>
+                <w:rFonts w:cs="Calibri Light" w:ascii="Calibri Light" w:hAnsi="Calibri Light" w:asciiTheme="majorHAnsi" w:cstheme="majorHAnsi" w:hAnsiTheme="majorHAnsi"/>
+                <w:sz w:val="21"/>
+                <w:szCs w:val="21"/>
+              </w:rPr>
+              <w:t>LL kept attendance and recorded what everyone had done.</w:t>
+            </w:r>
+          </w:p>
+          <w:p>
+            <w:pPr>
+              <w:pStyle w:val="Normal"/>
+              <w:widowControl w:val="false"/>
+              <w:rPr>
+                <w:rFonts w:ascii="Calibri Light" w:hAnsi="Calibri Light" w:cs="Calibri Light" w:asciiTheme="majorHAnsi" w:cstheme="majorHAnsi" w:hAnsiTheme="majorHAnsi"/>
+                <w:sz w:val="21"/>
+                <w:szCs w:val="21"/>
+              </w:rPr>
+            </w:pPr>
+            <w:r>
+              <w:rPr/>
+            </w:r>
+          </w:p>
+          <w:p>
+            <w:pPr>
+              <w:pStyle w:val="Normal"/>
+              <w:widowControl w:val="false"/>
+              <w:rPr>
+                <w:rFonts w:ascii="Calibri Light" w:hAnsi="Calibri Light" w:cs="Calibri Light" w:asciiTheme="majorHAnsi" w:cstheme="majorHAnsi" w:hAnsiTheme="majorHAnsi"/>
+                <w:sz w:val="21"/>
+                <w:szCs w:val="21"/>
+              </w:rPr>
+            </w:pPr>
+            <w:r>
+              <w:rPr>
+                <w:rFonts w:cs="Calibri Light" w:ascii="Calibri Light" w:hAnsi="Calibri Light" w:asciiTheme="majorHAnsi" w:cstheme="majorHAnsi" w:hAnsiTheme="majorHAnsi"/>
+                <w:sz w:val="21"/>
+                <w:szCs w:val="21"/>
+              </w:rPr>
+              <w:t>LL drafted presentation, while technical details and recording was done by JP.</w:t>
             </w:r>
           </w:p>
         </w:tc>
@@ -5794,8 +6140,8 @@
         <w:tblLook w:val="0600" w:noHBand="1" w:noVBand="1" w:firstColumn="0" w:lastRow="0" w:lastColumn="0" w:firstRow="0"/>
       </w:tblPr>
       <w:tblGrid>
-        <w:gridCol w:w="606"/>
-        <w:gridCol w:w="8274"/>
+        <w:gridCol w:w="605"/>
+        <w:gridCol w:w="8275"/>
         <w:gridCol w:w="1050"/>
       </w:tblGrid>
       <w:tr>
@@ -5804,7 +6150,7 @@
         </w:trPr>
         <w:tc>
           <w:tcPr>
-            <w:tcW w:w="606" w:type="dxa"/>
+            <w:tcW w:w="605" w:type="dxa"/>
             <w:tcBorders>
               <w:top w:val="single" w:sz="8" w:space="0" w:color="D9D9D9"/>
               <w:left w:val="single" w:sz="8" w:space="0" w:color="D9D9D9"/>
@@ -5836,7 +6182,7 @@
         </w:tc>
         <w:tc>
           <w:tcPr>
-            <w:tcW w:w="8274" w:type="dxa"/>
+            <w:tcW w:w="8275" w:type="dxa"/>
             <w:tcBorders>
               <w:top w:val="single" w:sz="8" w:space="0" w:color="D9D9D9"/>
               <w:left w:val="single" w:sz="8" w:space="0" w:color="D9D9D9"/>
@@ -5907,7 +6253,7 @@
         </w:trPr>
         <w:tc>
           <w:tcPr>
-            <w:tcW w:w="606" w:type="dxa"/>
+            <w:tcW w:w="605" w:type="dxa"/>
             <w:tcBorders>
               <w:top w:val="single" w:sz="8" w:space="0" w:color="D9D9D9"/>
               <w:left w:val="single" w:sz="8" w:space="0" w:color="D9D9D9"/>
@@ -5942,7 +6288,7 @@
         </w:tc>
         <w:tc>
           <w:tcPr>
-            <w:tcW w:w="8274" w:type="dxa"/>
+            <w:tcW w:w="8275" w:type="dxa"/>
             <w:tcBorders>
               <w:top w:val="single" w:sz="8" w:space="0" w:color="D9D9D9"/>
               <w:left w:val="single" w:sz="8" w:space="0" w:color="D9D9D9"/>
@@ -6336,7 +6682,15 @@
                 <w:sz w:val="21"/>
                 <w:szCs w:val="21"/>
               </w:rPr>
-              <w:t>X / 10</w:t>
+              <w:t>8</w:t>
+            </w:r>
+            <w:r>
+              <w:rPr>
+                <w:rFonts w:cs="Calibri" w:cstheme="minorHAnsi"/>
+                <w:sz w:val="21"/>
+                <w:szCs w:val="21"/>
+              </w:rPr>
+              <w:t xml:space="preserve"> / 10</w:t>
             </w:r>
           </w:p>
         </w:tc>
@@ -6347,7 +6701,7 @@
         </w:trPr>
         <w:tc>
           <w:tcPr>
-            <w:tcW w:w="606" w:type="dxa"/>
+            <w:tcW w:w="605" w:type="dxa"/>
             <w:tcBorders>
               <w:top w:val="single" w:sz="8" w:space="0" w:color="D9D9D9"/>
               <w:left w:val="single" w:sz="8" w:space="0" w:color="D9D9D9"/>
@@ -6382,7 +6736,7 @@
         </w:tc>
         <w:tc>
           <w:tcPr>
-            <w:tcW w:w="8274" w:type="dxa"/>
+            <w:tcW w:w="8275" w:type="dxa"/>
             <w:tcBorders>
               <w:top w:val="single" w:sz="8" w:space="0" w:color="D9D9D9"/>
               <w:left w:val="single" w:sz="8" w:space="0" w:color="D9D9D9"/>
@@ -6765,7 +7119,15 @@
                 <w:sz w:val="21"/>
                 <w:szCs w:val="21"/>
               </w:rPr>
-              <w:t>X / 10</w:t>
+              <w:t>7</w:t>
+            </w:r>
+            <w:r>
+              <w:rPr>
+                <w:rFonts w:cs="Calibri" w:cstheme="minorHAnsi"/>
+                <w:sz w:val="21"/>
+                <w:szCs w:val="21"/>
+              </w:rPr>
+              <w:t xml:space="preserve"> / 10</w:t>
             </w:r>
           </w:p>
         </w:tc>
@@ -6776,7 +7138,7 @@
         </w:trPr>
         <w:tc>
           <w:tcPr>
-            <w:tcW w:w="606" w:type="dxa"/>
+            <w:tcW w:w="605" w:type="dxa"/>
             <w:tcBorders>
               <w:top w:val="single" w:sz="8" w:space="0" w:color="D9D9D9"/>
               <w:left w:val="single" w:sz="8" w:space="0" w:color="D9D9D9"/>
@@ -6811,7 +7173,7 @@
         </w:tc>
         <w:tc>
           <w:tcPr>
-            <w:tcW w:w="8274" w:type="dxa"/>
+            <w:tcW w:w="8275" w:type="dxa"/>
             <w:tcBorders>
               <w:top w:val="single" w:sz="8" w:space="0" w:color="D9D9D9"/>
               <w:left w:val="single" w:sz="8" w:space="0" w:color="D9D9D9"/>
@@ -7205,7 +7567,15 @@
                 <w:sz w:val="21"/>
                 <w:szCs w:val="21"/>
               </w:rPr>
-              <w:t>X / 10</w:t>
+              <w:t>9</w:t>
+            </w:r>
+            <w:r>
+              <w:rPr>
+                <w:rFonts w:cs="Calibri" w:cstheme="minorHAnsi"/>
+                <w:sz w:val="21"/>
+                <w:szCs w:val="21"/>
+              </w:rPr>
+              <w:t xml:space="preserve"> / 10</w:t>
             </w:r>
           </w:p>
         </w:tc>
@@ -7216,7 +7586,7 @@
         </w:trPr>
         <w:tc>
           <w:tcPr>
-            <w:tcW w:w="606" w:type="dxa"/>
+            <w:tcW w:w="605" w:type="dxa"/>
             <w:tcBorders>
               <w:top w:val="single" w:sz="8" w:space="0" w:color="D9D9D9"/>
               <w:left w:val="single" w:sz="8" w:space="0" w:color="D9D9D9"/>
@@ -7251,7 +7621,7 @@
         </w:tc>
         <w:tc>
           <w:tcPr>
-            <w:tcW w:w="8274" w:type="dxa"/>
+            <w:tcW w:w="8275" w:type="dxa"/>
             <w:tcBorders>
               <w:top w:val="single" w:sz="8" w:space="0" w:color="D9D9D9"/>
               <w:left w:val="single" w:sz="8" w:space="0" w:color="D9D9D9"/>
@@ -7663,7 +8033,15 @@
                 <w:sz w:val="21"/>
                 <w:szCs w:val="21"/>
               </w:rPr>
-              <w:t>X / 10</w:t>
+              <w:t>1</w:t>
+            </w:r>
+            <w:r>
+              <w:rPr>
+                <w:rFonts w:cs="Calibri" w:cstheme="minorHAnsi"/>
+                <w:sz w:val="21"/>
+                <w:szCs w:val="21"/>
+              </w:rPr>
+              <w:t xml:space="preserve"> / 10</w:t>
             </w:r>
           </w:p>
         </w:tc>
@@ -7674,7 +8052,7 @@
         </w:trPr>
         <w:tc>
           <w:tcPr>
-            <w:tcW w:w="606" w:type="dxa"/>
+            <w:tcW w:w="605" w:type="dxa"/>
             <w:tcBorders>
               <w:left w:val="single" w:sz="8" w:space="0" w:color="D9D9D9"/>
               <w:bottom w:val="single" w:sz="8" w:space="0" w:color="D9D9D9"/>
@@ -7708,7 +8086,7 @@
         </w:tc>
         <w:tc>
           <w:tcPr>
-            <w:tcW w:w="8274" w:type="dxa"/>
+            <w:tcW w:w="8275" w:type="dxa"/>
             <w:tcBorders>
               <w:left w:val="single" w:sz="8" w:space="0" w:color="D9D9D9"/>
               <w:bottom w:val="single" w:sz="8" w:space="0" w:color="D9D9D9"/>
@@ -8148,7 +8526,11 @@
             </w:pPr>
             <w:r>
               <w:rPr/>
-              <w:t>X / 10</w:t>
+              <w:t>10</w:t>
+            </w:r>
+            <w:r>
+              <w:rPr/>
+              <w:t xml:space="preserve"> / 10</w:t>
             </w:r>
           </w:p>
         </w:tc>
@@ -8159,7 +8541,7 @@
         </w:trPr>
         <w:tc>
           <w:tcPr>
-            <w:tcW w:w="606" w:type="dxa"/>
+            <w:tcW w:w="605" w:type="dxa"/>
             <w:tcBorders>
               <w:left w:val="single" w:sz="8" w:space="0" w:color="D9D9D9"/>
               <w:bottom w:val="single" w:sz="8" w:space="0" w:color="D9D9D9"/>
@@ -8193,7 +8575,7 @@
         </w:tc>
         <w:tc>
           <w:tcPr>
-            <w:tcW w:w="8274" w:type="dxa"/>
+            <w:tcW w:w="8275" w:type="dxa"/>
             <w:tcBorders>
               <w:left w:val="single" w:sz="8" w:space="0" w:color="D9D9D9"/>
               <w:bottom w:val="single" w:sz="8" w:space="0" w:color="D9D9D9"/>
@@ -8597,7 +8979,11 @@
             </w:pPr>
             <w:r>
               <w:rPr/>
-              <w:t>X / 10</w:t>
+              <w:t>10</w:t>
+            </w:r>
+            <w:r>
+              <w:rPr/>
+              <w:t xml:space="preserve"> / 10</w:t>
             </w:r>
           </w:p>
         </w:tc>

</xml_diff>

<commit_message>
Final software version & panopto recording
</commit_message>
<xml_diff>
--- a/doc/Portfolio Group Project 21-EXT (2024-25).docx
+++ b/doc/Portfolio Group Project 21-EXT (2024-25).docx
@@ -2977,22 +2977,17 @@
         <w:rPr>
           <w:rFonts w:cs="Arial" w:cstheme="minorBidi"/>
         </w:rPr>
-        <w:t xml:space="preserve">You are expected to submit the project, including all of its components (e.g., codebase), compressed in a zip file (or 7z). The file should be named “GroupProject_(Your name)” (i.e., </w:t>
-      </w:r>
-      <w:r>
-        <w:rPr>
-          <w:rFonts w:cs="Arial" w:cstheme="minorBidi"/>
-          <w:i/>
-          <w:iCs/>
-        </w:rPr>
-        <w:t>GroupProject_Group21</w:t>
-      </w:r>
-      <w:r>
-        <w:rPr>
-          <w:rFonts w:cs="Arial" w:cstheme="minorBidi"/>
-        </w:rPr>
-        <w:t xml:space="preserve">) and must be uploaded to Blackboard as directed in the relevant submission point. </w:t>
-      </w:r>
+        <w:t xml:space="preserve">The final software version was uploaded to the group submission point. The Github repository may be found here: </w:t>
+      </w:r>
+      <w:hyperlink r:id="rId7">
+        <w:r>
+          <w:rPr>
+            <w:rStyle w:val="InternetLink"/>
+            <w:rFonts w:cs="Arial" w:cstheme="minorBidi"/>
+          </w:rPr>
+          <w:t>https://github.com/JedPattersonn/SHU-Project</w:t>
+        </w:r>
+      </w:hyperlink>
     </w:p>
     <w:p>
       <w:pPr>
@@ -3030,114 +3025,39 @@
       </w:pPr>
       <w:r>
         <w:rPr>
-          <w:rFonts w:cs="Arial" w:ascii="Arial" w:hAnsi="Arial"/>
-          <w:b/>
-          <w:bCs/>
-          <w:sz w:val="28"/>
-          <w:szCs w:val="28"/>
-        </w:rPr>
+          <w:rFonts w:cs="Calibri" w:cstheme="minorHAnsi"/>
+        </w:rPr>
+        <w:t>Panopto recording:</w:t>
       </w:r>
     </w:p>
     <w:p>
       <w:pPr>
         <w:pStyle w:val="Normal"/>
         <w:rPr>
-          <w:rFonts w:cs="Calibri" w:cstheme="minorHAnsi"/>
-          <w:szCs w:val="22"/>
-        </w:rPr>
-      </w:pPr>
-      <w:r>
-        <w:rPr>
-          <w:rStyle w:val="Normaltextrun"/>
-          <w:rFonts w:cs="Calibri"/>
+          <w:rFonts w:ascii="Calibri Light" w:hAnsi="Calibri Light" w:cs="Calibri Light" w:asciiTheme="majorHAnsi" w:cstheme="majorHAnsi" w:hAnsiTheme="majorHAnsi"/>
+        </w:rPr>
+      </w:pPr>
+      <w:hyperlink r:id="rId8">
+        <w:r>
+          <w:rPr>
+            <w:rStyle w:val="InternetLink"/>
+            <w:rFonts w:cs="Calibri Light" w:ascii="Calibri Light" w:hAnsi="Calibri Light" w:asciiTheme="majorHAnsi" w:cstheme="majorHAnsi" w:hAnsiTheme="majorHAnsi"/>
+            <w:color w:val="000000"/>
+            <w:szCs w:val="22"/>
+            <w:shd w:fill="FFFFFF" w:val="clear"/>
+          </w:rPr>
+          <w:t>https://shu.cloud.panopto.eu/Panopto/Pages/Viewer.aspx?id=c5701b0d-7652-4f6f-af77-b2ba012875a0</w:t>
+        </w:r>
+      </w:hyperlink>
+      <w:r>
+        <w:rPr>
+          <w:rStyle w:val="Eop"/>
+          <w:rFonts w:cs="Calibri Light" w:ascii="Calibri Light" w:hAnsi="Calibri Light" w:asciiTheme="majorHAnsi" w:cstheme="majorHAnsi" w:hAnsiTheme="majorHAnsi"/>
           <w:color w:val="000000"/>
           <w:szCs w:val="22"/>
           <w:shd w:fill="FFFFFF" w:val="clear"/>
         </w:rPr>
-        <w:t>The project must be showcased in a video recording of up to 15 minutes. We will stop watching after the 15</w:t>
-      </w:r>
-      <w:r>
-        <w:rPr>
-          <w:rStyle w:val="Normaltextrun"/>
-          <w:rFonts w:cs="Calibri"/>
-          <w:color w:val="000000"/>
-          <w:sz w:val="17"/>
-          <w:szCs w:val="17"/>
-          <w:shd w:fill="FFFFFF" w:val="clear"/>
-          <w:vertAlign w:val="superscript"/>
-        </w:rPr>
-        <w:t>th</w:t>
-      </w:r>
-      <w:r>
-        <w:rPr>
-          <w:rStyle w:val="Normaltextrun"/>
-          <w:rFonts w:cs="Calibri"/>
-          <w:color w:val="000000"/>
-          <w:szCs w:val="22"/>
-          <w:shd w:fill="FFFFFF" w:val="clear"/>
-        </w:rPr>
-        <w:t xml:space="preserve"> minute. </w:t>
-      </w:r>
-      <w:r>
-        <w:rPr>
-          <w:rStyle w:val="Eop"/>
-          <w:rFonts w:cs="Calibri"/>
-          <w:color w:val="000000"/>
-          <w:szCs w:val="22"/>
-          <w:shd w:fill="FFFFFF" w:val="clear"/>
-        </w:rPr>
-        <w:t> </w:t>
-      </w:r>
-      <w:r>
-        <w:rPr>
-          <w:rFonts w:cs="Calibri" w:cstheme="minorHAnsi"/>
-          <w:szCs w:val="22"/>
-        </w:rPr>
         <w:t xml:space="preserve"> </w:t>
-      </w:r>
-    </w:p>
-    <w:p>
-      <w:pPr>
-        <w:pStyle w:val="Normal"/>
-        <w:rPr>
-          <w:rFonts w:cs="Calibri" w:cstheme="minorHAnsi"/>
-        </w:rPr>
-      </w:pPr>
-      <w:r>
-        <w:rPr>
-          <w:rFonts w:cs="Calibri" w:cstheme="minorHAnsi"/>
-        </w:rPr>
-      </w:r>
-    </w:p>
-    <w:p>
-      <w:pPr>
-        <w:pStyle w:val="Normal"/>
-        <w:rPr>
-          <w:rFonts w:ascii="Calibri Light" w:hAnsi="Calibri Light" w:cs="Calibri Light" w:asciiTheme="majorHAnsi" w:cstheme="majorHAnsi" w:hAnsiTheme="majorHAnsi"/>
-        </w:rPr>
-      </w:pPr>
-      <w:hyperlink r:id="rId7" w:tgtFrame="_blank">
-        <w:r>
-          <w:rPr>
-            <w:rStyle w:val="Normaltextrun"/>
-            <w:rFonts w:cs="Calibri"/>
-            <w:color w:val="0563C1"/>
-            <w:szCs w:val="22"/>
-            <w:u w:val="single"/>
-            <w:shd w:fill="FFFFFF" w:val="clear"/>
-          </w:rPr>
-          <w:t>https://shu.cloud.panopto.eu/Panopto/Pages/Viewer.aspx?id=b35aedd7-0a14-401c-b664-b26b00ba566b</w:t>
-        </w:r>
-      </w:hyperlink>
-      <w:r>
-        <w:rPr>
-          <w:rStyle w:val="Eop"/>
-          <w:rFonts w:cs="Calibri"/>
-          <w:color w:val="000000"/>
-          <w:szCs w:val="22"/>
-          <w:shd w:fill="FFFFFF" w:val="clear"/>
-        </w:rPr>
-        <w:t> </w:t>
       </w:r>
     </w:p>
     <w:p>
@@ -3258,7 +3178,7 @@
                     </pic:cNvPicPr>
                   </pic:nvPicPr>
                   <pic:blipFill>
-                    <a:blip r:embed="rId8"/>
+                    <a:blip r:embed="rId9"/>
                     <a:stretch>
                       <a:fillRect/>
                     </a:stretch>
@@ -3303,7 +3223,7 @@
                     </pic:cNvPicPr>
                   </pic:nvPicPr>
                   <pic:blipFill>
-                    <a:blip r:embed="rId9"/>
+                    <a:blip r:embed="rId10"/>
                     <a:stretch>
                       <a:fillRect/>
                     </a:stretch>
@@ -3374,7 +3294,7 @@
                     </pic:cNvPicPr>
                   </pic:nvPicPr>
                   <pic:blipFill>
-                    <a:blip r:embed="rId10"/>
+                    <a:blip r:embed="rId11"/>
                     <a:stretch>
                       <a:fillRect/>
                     </a:stretch>
@@ -3428,7 +3348,7 @@
                     </pic:cNvPicPr>
                   </pic:nvPicPr>
                   <pic:blipFill>
-                    <a:blip r:embed="rId11"/>
+                    <a:blip r:embed="rId12"/>
                     <a:stretch>
                       <a:fillRect/>
                     </a:stretch>
@@ -4951,15 +4871,7 @@
                 <w:sz w:val="21"/>
                 <w:szCs w:val="21"/>
               </w:rPr>
-              <w:t xml:space="preserve">B D – </w:t>
-            </w:r>
-            <w:r>
-              <w:rPr>
-                <w:rFonts w:cs="Calibri" w:ascii="Calibri Light" w:hAnsi="Calibri Light" w:cstheme="minorHAnsi"/>
-                <w:sz w:val="21"/>
-                <w:szCs w:val="21"/>
-              </w:rPr>
-              <w:t>Spent time learning Next JS, contributed to backend, good attendance, often participating in group work</w:t>
+              <w:t>B D – Spent time learning Next JS, contributed to backend, good attendance, often participating in group work</w:t>
             </w:r>
           </w:p>
         </w:tc>
@@ -4991,15 +4903,7 @@
                 <w:sz w:val="21"/>
                 <w:szCs w:val="21"/>
               </w:rPr>
-              <w:t>8</w:t>
-            </w:r>
-            <w:r>
-              <w:rPr>
-                <w:rFonts w:cs="Calibri Light" w:ascii="Calibri Light" w:hAnsi="Calibri Light" w:asciiTheme="majorHAnsi" w:cstheme="majorHAnsi" w:hAnsiTheme="majorHAnsi"/>
-                <w:sz w:val="21"/>
-                <w:szCs w:val="21"/>
-              </w:rPr>
-              <w:t xml:space="preserve"> / 10</w:t>
+              <w:t>8 / 10</w:t>
             </w:r>
           </w:p>
         </w:tc>
@@ -5070,15 +4974,7 @@
                 <w:sz w:val="21"/>
                 <w:szCs w:val="21"/>
               </w:rPr>
-              <w:t xml:space="preserve">B F – </w:t>
-            </w:r>
-            <w:r>
-              <w:rPr>
-                <w:rFonts w:cs="Calibri" w:ascii="Calibri Light" w:hAnsi="Calibri Light" w:cstheme="minorHAnsi"/>
-                <w:sz w:val="21"/>
-                <w:szCs w:val="21"/>
-              </w:rPr>
-              <w:t>good attendance, provided first version of ERD (later improved), initialised database</w:t>
+              <w:t>B F – good attendance, provided first version of ERD (later improved), initialised database</w:t>
             </w:r>
           </w:p>
         </w:tc>
@@ -5110,15 +5006,7 @@
                 <w:sz w:val="21"/>
                 <w:szCs w:val="21"/>
               </w:rPr>
-              <w:t>7</w:t>
-            </w:r>
-            <w:r>
-              <w:rPr>
-                <w:rFonts w:cs="Calibri Light" w:ascii="Calibri Light" w:hAnsi="Calibri Light" w:asciiTheme="majorHAnsi" w:cstheme="majorHAnsi" w:hAnsiTheme="majorHAnsi"/>
-                <w:sz w:val="21"/>
-                <w:szCs w:val="21"/>
-              </w:rPr>
-              <w:t xml:space="preserve"> / 10</w:t>
+              <w:t>7 / 10</w:t>
             </w:r>
           </w:p>
         </w:tc>
@@ -5189,15 +5077,7 @@
                 <w:sz w:val="21"/>
                 <w:szCs w:val="21"/>
               </w:rPr>
-              <w:t xml:space="preserve">T F – </w:t>
-            </w:r>
-            <w:r>
-              <w:rPr>
-                <w:rFonts w:cs="Calibri" w:ascii="Calibri Light" w:hAnsi="Calibri Light" w:cstheme="minorHAnsi"/>
-                <w:sz w:val="21"/>
-                <w:szCs w:val="21"/>
-              </w:rPr>
-              <w:t>contributed throughout to development, great attendance and always early, kept people informed</w:t>
+              <w:t>T F – contributed throughout to development, great attendance and always early, kept people informed</w:t>
             </w:r>
           </w:p>
         </w:tc>
@@ -5229,15 +5109,7 @@
                 <w:sz w:val="21"/>
                 <w:szCs w:val="21"/>
               </w:rPr>
-              <w:t>9</w:t>
-            </w:r>
-            <w:r>
-              <w:rPr>
-                <w:rFonts w:cs="Calibri Light" w:ascii="Calibri Light" w:hAnsi="Calibri Light" w:asciiTheme="majorHAnsi" w:cstheme="majorHAnsi" w:hAnsiTheme="majorHAnsi"/>
-                <w:sz w:val="21"/>
-                <w:szCs w:val="21"/>
-              </w:rPr>
-              <w:t xml:space="preserve"> / 10</w:t>
+              <w:t>9 / 10</w:t>
             </w:r>
           </w:p>
         </w:tc>
@@ -5308,15 +5180,7 @@
                 <w:sz w:val="21"/>
                 <w:szCs w:val="21"/>
               </w:rPr>
-              <w:t xml:space="preserve">A H – </w:t>
-            </w:r>
-            <w:r>
-              <w:rPr>
-                <w:rFonts w:cs="Calibri" w:ascii="Calibri Light" w:hAnsi="Calibri Light" w:cstheme="minorHAnsi"/>
-                <w:sz w:val="21"/>
-                <w:szCs w:val="21"/>
-              </w:rPr>
-              <w:t>never spoke unless spoken to, stopped turning up a couple of weeks in</w:t>
+              <w:t>A H – never spoke unless spoken to, stopped turning up a couple of weeks in</w:t>
             </w:r>
           </w:p>
         </w:tc>
@@ -5348,15 +5212,7 @@
                 <w:sz w:val="21"/>
                 <w:szCs w:val="21"/>
               </w:rPr>
-              <w:t>1</w:t>
-            </w:r>
-            <w:r>
-              <w:rPr>
-                <w:rFonts w:cs="Calibri Light" w:ascii="Calibri Light" w:hAnsi="Calibri Light" w:asciiTheme="majorHAnsi" w:cstheme="majorHAnsi" w:hAnsiTheme="majorHAnsi"/>
-                <w:sz w:val="21"/>
-                <w:szCs w:val="21"/>
-              </w:rPr>
-              <w:t xml:space="preserve"> / 10</w:t>
+              <w:t>1 / 10</w:t>
             </w:r>
           </w:p>
         </w:tc>
@@ -5427,15 +5283,7 @@
                 <w:sz w:val="21"/>
                 <w:szCs w:val="21"/>
               </w:rPr>
-              <w:t xml:space="preserve">L L – </w:t>
-            </w:r>
-            <w:r>
-              <w:rPr>
-                <w:rFonts w:cs="Calibri" w:ascii="Calibri Light" w:hAnsi="Calibri Light" w:cstheme="minorHAnsi"/>
-                <w:sz w:val="21"/>
-                <w:szCs w:val="21"/>
-              </w:rPr>
-              <w:t>good involvement with team, used initiative, sorted all paperwork, revised diagrams, great attendance</w:t>
+              <w:t>L L – good involvement with team, used initiative, sorted all paperwork, revised diagrams, great attendance</w:t>
             </w:r>
           </w:p>
         </w:tc>
@@ -5467,15 +5315,7 @@
                 <w:sz w:val="21"/>
                 <w:szCs w:val="21"/>
               </w:rPr>
-              <w:t>10</w:t>
-            </w:r>
-            <w:r>
-              <w:rPr>
-                <w:rFonts w:cs="Calibri Light" w:ascii="Calibri Light" w:hAnsi="Calibri Light" w:asciiTheme="majorHAnsi" w:cstheme="majorHAnsi" w:hAnsiTheme="majorHAnsi"/>
-                <w:sz w:val="21"/>
-                <w:szCs w:val="21"/>
-              </w:rPr>
-              <w:t xml:space="preserve"> / 10</w:t>
+              <w:t>10 / 10</w:t>
             </w:r>
           </w:p>
         </w:tc>
@@ -5544,15 +5384,7 @@
                 <w:sz w:val="21"/>
                 <w:szCs w:val="21"/>
               </w:rPr>
-              <w:t xml:space="preserve">J P – </w:t>
-            </w:r>
-            <w:r>
-              <w:rPr>
-                <w:rFonts w:ascii="Calibri Light" w:hAnsi="Calibri Light"/>
-                <w:sz w:val="21"/>
-                <w:szCs w:val="21"/>
-              </w:rPr>
-              <w:t>team leader, backbone of development, very high-quality and high volume of work</w:t>
+              <w:t>J P – team leader, backbone of development, very high-quality and high volume of work</w:t>
             </w:r>
           </w:p>
         </w:tc>
@@ -5583,15 +5415,7 @@
                 <w:sz w:val="21"/>
                 <w:szCs w:val="21"/>
               </w:rPr>
-              <w:t xml:space="preserve">10 </w:t>
-            </w:r>
-            <w:r>
-              <w:rPr>
-                <w:rFonts w:cs="Calibri Light" w:ascii="Calibri Light" w:hAnsi="Calibri Light" w:cstheme="majorHAnsi"/>
-                <w:sz w:val="21"/>
-                <w:szCs w:val="21"/>
-              </w:rPr>
-              <w:t>/ 10</w:t>
+              <w:t>10 / 10</w:t>
             </w:r>
           </w:p>
         </w:tc>
@@ -5655,7 +5479,7 @@
                     </pic:cNvPicPr>
                   </pic:nvPicPr>
                   <pic:blipFill>
-                    <a:blip r:embed="rId12"/>
+                    <a:blip r:embed="rId13"/>
                     <a:stretch>
                       <a:fillRect/>
                     </a:stretch>
@@ -5700,7 +5524,7 @@
                     </pic:cNvPicPr>
                   </pic:nvPicPr>
                   <pic:blipFill>
-                    <a:blip r:embed="rId13"/>
+                    <a:blip r:embed="rId14"/>
                     <a:stretch>
                       <a:fillRect/>
                     </a:stretch>
@@ -5815,7 +5639,11 @@
               </w:rPr>
             </w:pPr>
             <w:r>
-              <w:rPr/>
+              <w:rPr>
+                <w:rFonts w:cs="Calibri Light" w:cstheme="majorHAnsi" w:ascii="Calibri Light" w:hAnsi="Calibri Light"/>
+                <w:sz w:val="21"/>
+                <w:szCs w:val="21"/>
+              </w:rPr>
             </w:r>
           </w:p>
           <w:p>
@@ -5848,7 +5676,11 @@
               </w:rPr>
             </w:pPr>
             <w:r>
-              <w:rPr/>
+              <w:rPr>
+                <w:rFonts w:cs="Calibri Light" w:cstheme="majorHAnsi" w:ascii="Calibri Light" w:hAnsi="Calibri Light"/>
+                <w:sz w:val="21"/>
+                <w:szCs w:val="21"/>
+              </w:rPr>
             </w:r>
           </w:p>
           <w:p>
@@ -5881,7 +5713,11 @@
               </w:rPr>
             </w:pPr>
             <w:r>
-              <w:rPr/>
+              <w:rPr>
+                <w:rFonts w:cs="Calibri Light" w:cstheme="majorHAnsi" w:ascii="Calibri Light" w:hAnsi="Calibri Light"/>
+                <w:sz w:val="21"/>
+                <w:szCs w:val="21"/>
+              </w:rPr>
             </w:r>
           </w:p>
           <w:p>
@@ -5933,7 +5769,11 @@
               </w:rPr>
             </w:pPr>
             <w:r>
-              <w:rPr/>
+              <w:rPr>
+                <w:rFonts w:cs="Calibri Light" w:cstheme="majorHAnsi" w:ascii="Calibri Light" w:hAnsi="Calibri Light"/>
+                <w:sz w:val="21"/>
+                <w:szCs w:val="21"/>
+              </w:rPr>
             </w:r>
           </w:p>
           <w:p>
@@ -5966,7 +5806,11 @@
               </w:rPr>
             </w:pPr>
             <w:r>
-              <w:rPr/>
+              <w:rPr>
+                <w:rFonts w:cs="Calibri Light" w:cstheme="majorHAnsi" w:ascii="Calibri Light" w:hAnsi="Calibri Light"/>
+                <w:sz w:val="21"/>
+                <w:szCs w:val="21"/>
+              </w:rPr>
             </w:r>
           </w:p>
           <w:p>
@@ -5999,7 +5843,11 @@
               </w:rPr>
             </w:pPr>
             <w:r>
-              <w:rPr/>
+              <w:rPr>
+                <w:rFonts w:cs="Calibri Light" w:cstheme="majorHAnsi" w:ascii="Calibri Light" w:hAnsi="Calibri Light"/>
+                <w:sz w:val="21"/>
+                <w:szCs w:val="21"/>
+              </w:rPr>
             </w:r>
           </w:p>
           <w:p>
@@ -6070,7 +5918,11 @@
               </w:rPr>
             </w:pPr>
             <w:r>
-              <w:rPr/>
+              <w:rPr>
+                <w:rFonts w:cs="Calibri Light" w:cstheme="majorHAnsi" w:ascii="Calibri Light" w:hAnsi="Calibri Light"/>
+                <w:sz w:val="21"/>
+                <w:szCs w:val="21"/>
+              </w:rPr>
             </w:r>
           </w:p>
           <w:p>
@@ -6140,8 +5992,8 @@
         <w:tblLook w:val="0600" w:noHBand="1" w:noVBand="1" w:firstColumn="0" w:lastRow="0" w:lastColumn="0" w:firstRow="0"/>
       </w:tblPr>
       <w:tblGrid>
-        <w:gridCol w:w="605"/>
-        <w:gridCol w:w="8275"/>
+        <w:gridCol w:w="604"/>
+        <w:gridCol w:w="8276"/>
         <w:gridCol w:w="1050"/>
       </w:tblGrid>
       <w:tr>
@@ -6150,7 +6002,7 @@
         </w:trPr>
         <w:tc>
           <w:tcPr>
-            <w:tcW w:w="605" w:type="dxa"/>
+            <w:tcW w:w="604" w:type="dxa"/>
             <w:tcBorders>
               <w:top w:val="single" w:sz="8" w:space="0" w:color="D9D9D9"/>
               <w:left w:val="single" w:sz="8" w:space="0" w:color="D9D9D9"/>
@@ -6182,7 +6034,7 @@
         </w:tc>
         <w:tc>
           <w:tcPr>
-            <w:tcW w:w="8275" w:type="dxa"/>
+            <w:tcW w:w="8276" w:type="dxa"/>
             <w:tcBorders>
               <w:top w:val="single" w:sz="8" w:space="0" w:color="D9D9D9"/>
               <w:left w:val="single" w:sz="8" w:space="0" w:color="D9D9D9"/>
@@ -6253,7 +6105,7 @@
         </w:trPr>
         <w:tc>
           <w:tcPr>
-            <w:tcW w:w="605" w:type="dxa"/>
+            <w:tcW w:w="604" w:type="dxa"/>
             <w:tcBorders>
               <w:top w:val="single" w:sz="8" w:space="0" w:color="D9D9D9"/>
               <w:left w:val="single" w:sz="8" w:space="0" w:color="D9D9D9"/>
@@ -6288,7 +6140,7 @@
         </w:tc>
         <w:tc>
           <w:tcPr>
-            <w:tcW w:w="8275" w:type="dxa"/>
+            <w:tcW w:w="8276" w:type="dxa"/>
             <w:tcBorders>
               <w:top w:val="single" w:sz="8" w:space="0" w:color="D9D9D9"/>
               <w:left w:val="single" w:sz="8" w:space="0" w:color="D9D9D9"/>
@@ -6682,15 +6534,7 @@
                 <w:sz w:val="21"/>
                 <w:szCs w:val="21"/>
               </w:rPr>
-              <w:t>8</w:t>
-            </w:r>
-            <w:r>
-              <w:rPr>
-                <w:rFonts w:cs="Calibri" w:cstheme="minorHAnsi"/>
-                <w:sz w:val="21"/>
-                <w:szCs w:val="21"/>
-              </w:rPr>
-              <w:t xml:space="preserve"> / 10</w:t>
+              <w:t>8 / 10</w:t>
             </w:r>
           </w:p>
         </w:tc>
@@ -6701,7 +6545,7 @@
         </w:trPr>
         <w:tc>
           <w:tcPr>
-            <w:tcW w:w="605" w:type="dxa"/>
+            <w:tcW w:w="604" w:type="dxa"/>
             <w:tcBorders>
               <w:top w:val="single" w:sz="8" w:space="0" w:color="D9D9D9"/>
               <w:left w:val="single" w:sz="8" w:space="0" w:color="D9D9D9"/>
@@ -6736,7 +6580,7 @@
         </w:tc>
         <w:tc>
           <w:tcPr>
-            <w:tcW w:w="8275" w:type="dxa"/>
+            <w:tcW w:w="8276" w:type="dxa"/>
             <w:tcBorders>
               <w:top w:val="single" w:sz="8" w:space="0" w:color="D9D9D9"/>
               <w:left w:val="single" w:sz="8" w:space="0" w:color="D9D9D9"/>
@@ -7119,15 +6963,7 @@
                 <w:sz w:val="21"/>
                 <w:szCs w:val="21"/>
               </w:rPr>
-              <w:t>7</w:t>
-            </w:r>
-            <w:r>
-              <w:rPr>
-                <w:rFonts w:cs="Calibri" w:cstheme="minorHAnsi"/>
-                <w:sz w:val="21"/>
-                <w:szCs w:val="21"/>
-              </w:rPr>
-              <w:t xml:space="preserve"> / 10</w:t>
+              <w:t>7 / 10</w:t>
             </w:r>
           </w:p>
         </w:tc>
@@ -7138,7 +6974,7 @@
         </w:trPr>
         <w:tc>
           <w:tcPr>
-            <w:tcW w:w="605" w:type="dxa"/>
+            <w:tcW w:w="604" w:type="dxa"/>
             <w:tcBorders>
               <w:top w:val="single" w:sz="8" w:space="0" w:color="D9D9D9"/>
               <w:left w:val="single" w:sz="8" w:space="0" w:color="D9D9D9"/>
@@ -7173,7 +7009,7 @@
         </w:tc>
         <w:tc>
           <w:tcPr>
-            <w:tcW w:w="8275" w:type="dxa"/>
+            <w:tcW w:w="8276" w:type="dxa"/>
             <w:tcBorders>
               <w:top w:val="single" w:sz="8" w:space="0" w:color="D9D9D9"/>
               <w:left w:val="single" w:sz="8" w:space="0" w:color="D9D9D9"/>
@@ -7567,15 +7403,7 @@
                 <w:sz w:val="21"/>
                 <w:szCs w:val="21"/>
               </w:rPr>
-              <w:t>9</w:t>
-            </w:r>
-            <w:r>
-              <w:rPr>
-                <w:rFonts w:cs="Calibri" w:cstheme="minorHAnsi"/>
-                <w:sz w:val="21"/>
-                <w:szCs w:val="21"/>
-              </w:rPr>
-              <w:t xml:space="preserve"> / 10</w:t>
+              <w:t>9 / 10</w:t>
             </w:r>
           </w:p>
         </w:tc>
@@ -7586,7 +7414,7 @@
         </w:trPr>
         <w:tc>
           <w:tcPr>
-            <w:tcW w:w="605" w:type="dxa"/>
+            <w:tcW w:w="604" w:type="dxa"/>
             <w:tcBorders>
               <w:top w:val="single" w:sz="8" w:space="0" w:color="D9D9D9"/>
               <w:left w:val="single" w:sz="8" w:space="0" w:color="D9D9D9"/>
@@ -7621,7 +7449,7 @@
         </w:tc>
         <w:tc>
           <w:tcPr>
-            <w:tcW w:w="8275" w:type="dxa"/>
+            <w:tcW w:w="8276" w:type="dxa"/>
             <w:tcBorders>
               <w:top w:val="single" w:sz="8" w:space="0" w:color="D9D9D9"/>
               <w:left w:val="single" w:sz="8" w:space="0" w:color="D9D9D9"/>
@@ -8033,15 +7861,7 @@
                 <w:sz w:val="21"/>
                 <w:szCs w:val="21"/>
               </w:rPr>
-              <w:t>1</w:t>
-            </w:r>
-            <w:r>
-              <w:rPr>
-                <w:rFonts w:cs="Calibri" w:cstheme="minorHAnsi"/>
-                <w:sz w:val="21"/>
-                <w:szCs w:val="21"/>
-              </w:rPr>
-              <w:t xml:space="preserve"> / 10</w:t>
+              <w:t>1 / 10</w:t>
             </w:r>
           </w:p>
         </w:tc>
@@ -8052,7 +7872,7 @@
         </w:trPr>
         <w:tc>
           <w:tcPr>
-            <w:tcW w:w="605" w:type="dxa"/>
+            <w:tcW w:w="604" w:type="dxa"/>
             <w:tcBorders>
               <w:left w:val="single" w:sz="8" w:space="0" w:color="D9D9D9"/>
               <w:bottom w:val="single" w:sz="8" w:space="0" w:color="D9D9D9"/>
@@ -8086,7 +7906,7 @@
         </w:tc>
         <w:tc>
           <w:tcPr>
-            <w:tcW w:w="8275" w:type="dxa"/>
+            <w:tcW w:w="8276" w:type="dxa"/>
             <w:tcBorders>
               <w:left w:val="single" w:sz="8" w:space="0" w:color="D9D9D9"/>
               <w:bottom w:val="single" w:sz="8" w:space="0" w:color="D9D9D9"/>
@@ -8526,11 +8346,7 @@
             </w:pPr>
             <w:r>
               <w:rPr/>
-              <w:t>10</w:t>
-            </w:r>
-            <w:r>
-              <w:rPr/>
-              <w:t xml:space="preserve"> / 10</w:t>
+              <w:t>10 / 10</w:t>
             </w:r>
           </w:p>
         </w:tc>
@@ -8541,7 +8357,7 @@
         </w:trPr>
         <w:tc>
           <w:tcPr>
-            <w:tcW w:w="605" w:type="dxa"/>
+            <w:tcW w:w="604" w:type="dxa"/>
             <w:tcBorders>
               <w:left w:val="single" w:sz="8" w:space="0" w:color="D9D9D9"/>
               <w:bottom w:val="single" w:sz="8" w:space="0" w:color="D9D9D9"/>
@@ -8575,7 +8391,7 @@
         </w:tc>
         <w:tc>
           <w:tcPr>
-            <w:tcW w:w="8275" w:type="dxa"/>
+            <w:tcW w:w="8276" w:type="dxa"/>
             <w:tcBorders>
               <w:left w:val="single" w:sz="8" w:space="0" w:color="D9D9D9"/>
               <w:bottom w:val="single" w:sz="8" w:space="0" w:color="D9D9D9"/>
@@ -8979,11 +8795,7 @@
             </w:pPr>
             <w:r>
               <w:rPr/>
-              <w:t>10</w:t>
-            </w:r>
-            <w:r>
-              <w:rPr/>
-              <w:t xml:space="preserve"> / 10</w:t>
+              <w:t>10 / 10</w:t>
             </w:r>
           </w:p>
         </w:tc>
@@ -9047,7 +8859,7 @@
                     </pic:cNvPicPr>
                   </pic:nvPicPr>
                   <pic:blipFill>
-                    <a:blip r:embed="rId14"/>
+                    <a:blip r:embed="rId15"/>
                     <a:stretch>
                       <a:fillRect/>
                     </a:stretch>
@@ -9092,7 +8904,7 @@
                     </pic:cNvPicPr>
                   </pic:nvPicPr>
                   <pic:blipFill>
-                    <a:blip r:embed="rId15"/>
+                    <a:blip r:embed="rId16"/>
                     <a:stretch>
                       <a:fillRect/>
                     </a:stretch>

</xml_diff>